<commit_message>
Desenvolvimento do relatório. Exercício 3 finalizado.
</commit_message>
<xml_diff>
--- a/TP2/Trabalho Prático 2 - Relatorio.docx
+++ b/TP2/Trabalho Prático 2 - Relatorio.docx
@@ -1,6 +1,6 @@
 
 <file path=word/document.xml><?xml version="1.0" encoding="utf-8"?>
-<w:document xmlns:wpc="http://schemas.microsoft.com/office/word/2010/wordprocessingCanvas" xmlns:cx="http://schemas.microsoft.com/office/drawing/2014/chartex" xmlns:cx1="http://schemas.microsoft.com/office/drawing/2015/9/8/chartex" xmlns:cx2="http://schemas.microsoft.com/office/drawing/2015/10/21/chartex" xmlns:cx3="http://schemas.microsoft.com/office/drawing/2016/5/9/chartex" xmlns:cx4="http://schemas.microsoft.com/office/drawing/2016/5/10/chartex" xmlns:cx5="http://schemas.microsoft.com/office/drawing/2016/5/11/chartex" xmlns:cx6="http://schemas.microsoft.com/office/drawing/2016/5/12/chartex" xmlns:cx7="http://schemas.microsoft.com/office/drawing/2016/5/13/chartex" xmlns:cx8="http://schemas.microsoft.com/office/drawing/2016/5/14/chartex" xmlns:mc="http://schemas.openxmlformats.org/markup-compatibility/2006" xmlns:aink="http://schemas.microsoft.com/office/drawing/2016/ink" xmlns:o="urn:schemas-microsoft-com:office:office" xmlns:r="http://schemas.openxmlformats.org/officeDocument/2006/relationships" xmlns:m="http://schemas.openxmlformats.org/officeDocument/2006/math" xmlns:v="urn:schemas-microsoft-com:vml" xmlns:wp14="http://schemas.microsoft.com/office/word/2010/wordprocessingDrawing" xmlns:wp="http://schemas.openxmlformats.org/drawingml/2006/wordprocessingDrawing" xmlns:w10="urn:schemas-microsoft-com:office:word" xmlns:w="http://schemas.openxmlformats.org/wordprocessingml/2006/main" xmlns:w14="http://schemas.microsoft.com/office/word/2010/wordml" xmlns:w15="http://schemas.microsoft.com/office/word/2012/wordml" xmlns:w16se="http://schemas.microsoft.com/office/word/2015/wordml/symex" xmlns:wpg="http://schemas.microsoft.com/office/word/2010/wordprocessingGroup" xmlns:wpi="http://schemas.microsoft.com/office/word/2010/wordprocessingInk" xmlns:wne="http://schemas.microsoft.com/office/word/2006/wordml" xmlns:wps="http://schemas.microsoft.com/office/word/2010/wordprocessingShape" mc:Ignorable="w14 w15 w16se wp14">
+<w:document xmlns:wpc="http://schemas.microsoft.com/office/word/2010/wordprocessingCanvas" xmlns:cx="http://schemas.microsoft.com/office/drawing/2014/chartex" xmlns:cx1="http://schemas.microsoft.com/office/drawing/2015/9/8/chartex" xmlns:cx2="http://schemas.microsoft.com/office/drawing/2015/10/21/chartex" xmlns:cx3="http://schemas.microsoft.com/office/drawing/2016/5/9/chartex" xmlns:cx4="http://schemas.microsoft.com/office/drawing/2016/5/10/chartex" xmlns:cx5="http://schemas.microsoft.com/office/drawing/2016/5/11/chartex" xmlns:cx6="http://schemas.microsoft.com/office/drawing/2016/5/12/chartex" xmlns:cx7="http://schemas.microsoft.com/office/drawing/2016/5/13/chartex" xmlns:cx8="http://schemas.microsoft.com/office/drawing/2016/5/14/chartex" xmlns:mc="http://schemas.openxmlformats.org/markup-compatibility/2006" xmlns:aink="http://schemas.microsoft.com/office/drawing/2016/ink" xmlns:am3d="http://schemas.microsoft.com/office/drawing/2017/model3d" xmlns:o="urn:schemas-microsoft-com:office:office" xmlns:r="http://schemas.openxmlformats.org/officeDocument/2006/relationships" xmlns:m="http://schemas.openxmlformats.org/officeDocument/2006/math" xmlns:v="urn:schemas-microsoft-com:vml" xmlns:wp14="http://schemas.microsoft.com/office/word/2010/wordprocessingDrawing" xmlns:wp="http://schemas.openxmlformats.org/drawingml/2006/wordprocessingDrawing" xmlns:w10="urn:schemas-microsoft-com:office:word" xmlns:w="http://schemas.openxmlformats.org/wordprocessingml/2006/main" xmlns:w14="http://schemas.microsoft.com/office/word/2010/wordml" xmlns:w15="http://schemas.microsoft.com/office/word/2012/wordml" xmlns:w16se="http://schemas.microsoft.com/office/word/2015/wordml/symex" xmlns:wpg="http://schemas.microsoft.com/office/word/2010/wordprocessingGroup" xmlns:wpi="http://schemas.microsoft.com/office/word/2010/wordprocessingInk" xmlns:wne="http://schemas.microsoft.com/office/word/2006/wordml" xmlns:wps="http://schemas.microsoft.com/office/word/2010/wordprocessingShape" mc:Ignorable="w14 w15 w16se wp14">
   <w:body>
     <w:p>
       <w:pPr>
@@ -116,12 +116,14 @@
               <w:rFonts w:asciiTheme="minorHAnsi" w:hAnsiTheme="minorHAnsi"/>
             </w:rPr>
           </w:pPr>
+          <w:proofErr w:type="spellStart"/>
           <w:r>
             <w:rPr>
               <w:rFonts w:asciiTheme="minorHAnsi" w:hAnsiTheme="minorHAnsi"/>
             </w:rPr>
             <w:t>Índice</w:t>
           </w:r>
+          <w:proofErr w:type="spellEnd"/>
         </w:p>
         <w:p>
           <w:pPr>
@@ -1109,13 +1111,37 @@
           <w:b/>
           <w:lang w:val="en-US"/>
         </w:rPr>
-        <w:t xml:space="preserve">‘squares.raw’ </w:t>
+        <w:t>‘</w:t>
+      </w:r>
+      <w:proofErr w:type="spellStart"/>
+      <w:r>
+        <w:rPr>
+          <w:b/>
+          <w:lang w:val="en-US"/>
+        </w:rPr>
+        <w:t>squares.raw</w:t>
+      </w:r>
+      <w:proofErr w:type="spellEnd"/>
+      <w:proofErr w:type="gramStart"/>
+      <w:r>
+        <w:rPr>
+          <w:b/>
+          <w:lang w:val="en-US"/>
+        </w:rPr>
+        <w:t xml:space="preserve">’ </w:t>
       </w:r>
       <w:r>
         <w:rPr>
           <w:lang w:val="en-US"/>
         </w:rPr>
-        <w:t>: Original = 65536, Compressed = 3085, Ratio = 95.29266%</w:t>
+        <w:t>:</w:t>
+      </w:r>
+      <w:proofErr w:type="gramEnd"/>
+      <w:r>
+        <w:rPr>
+          <w:lang w:val="en-US"/>
+        </w:rPr>
+        <w:t xml:space="preserve"> Original = 65536, Compressed = 3085, Ratio = 95.29266%</w:t>
       </w:r>
     </w:p>
     <w:p>
@@ -1129,13 +1155,37 @@
           <w:b/>
           <w:lang w:val="en-US"/>
         </w:rPr>
-        <w:t>‘safe.raw’</w:t>
+        <w:t>‘</w:t>
+      </w:r>
+      <w:proofErr w:type="spellStart"/>
+      <w:r>
+        <w:rPr>
+          <w:b/>
+          <w:lang w:val="en-US"/>
+        </w:rPr>
+        <w:t>safe.raw</w:t>
+      </w:r>
+      <w:proofErr w:type="spellEnd"/>
+      <w:proofErr w:type="gramStart"/>
+      <w:r>
+        <w:rPr>
+          <w:b/>
+          <w:lang w:val="en-US"/>
+        </w:rPr>
+        <w:t>’</w:t>
       </w:r>
       <w:r>
         <w:rPr>
           <w:lang w:val="en-US"/>
         </w:rPr>
-        <w:t xml:space="preserve"> : Original = 55296, Compressed = 24217, Ratio = 56.20479%</w:t>
+        <w:t xml:space="preserve"> :</w:t>
+      </w:r>
+      <w:proofErr w:type="gramEnd"/>
+      <w:r>
+        <w:rPr>
+          <w:lang w:val="en-US"/>
+        </w:rPr>
+        <w:t xml:space="preserve"> Original = 55296, Compressed = 24217, Ratio = 56.20479%</w:t>
       </w:r>
     </w:p>
     <w:p>
@@ -1144,13 +1194,12 @@
           <w:lang w:val="en-US"/>
         </w:rPr>
       </w:pPr>
-    </w:p>
-    <w:p>
-      <w:pPr>
+      <w:r>
         <w:rPr>
           <w:lang w:val="en-US"/>
         </w:rPr>
-      </w:pPr>
+        <w:br w:type="page"/>
+      </w:r>
     </w:p>
     <w:p>
       <w:pPr>
@@ -1158,6 +1207,7 @@
       </w:pPr>
       <w:bookmarkStart w:id="7" w:name="_Toc485651836"/>
       <w:r>
+        <w:lastRenderedPageBreak/>
         <w:t>3</w:t>
       </w:r>
       <w:r>
@@ -1171,6 +1221,32 @@
       </w:r>
       <w:r>
         <w:t>. Foram acrescentadas funcionalidades para gerar N apostadores e N apostas automaticamente.</w:t>
+      </w:r>
+    </w:p>
+    <w:p>
+      <w:r>
+        <w:t xml:space="preserve">Visto que a </w:t>
+      </w:r>
+      <w:r>
+        <w:t>valid</w:t>
+      </w:r>
+      <w:r>
+        <w:t>ade</w:t>
+      </w:r>
+      <w:r>
+        <w:t xml:space="preserve"> de cada apostador e aposta não </w:t>
+      </w:r>
+      <w:r>
+        <w:t xml:space="preserve">é </w:t>
+      </w:r>
+      <w:r>
+        <w:t>relevante para este exercício foi removida a verificação de ids de apostador</w:t>
+      </w:r>
+      <w:r>
+        <w:t>es</w:t>
+      </w:r>
+      <w:r>
+        <w:t xml:space="preserve"> existentes de modo a acelerar a geração de entradas.</w:t>
       </w:r>
     </w:p>
     <w:p>
@@ -1274,7 +1350,7 @@
     </w:p>
     <w:tbl>
       <w:tblPr>
-        <w:tblW w:w="6100" w:type="dxa"/>
+        <w:tblW w:w="7980" w:type="dxa"/>
         <w:tblCellMar>
           <w:top w:w="15" w:type="dxa"/>
           <w:left w:w="70" w:type="dxa"/>
@@ -1284,9 +1360,9 @@
         <w:tblLook w:val="04A0" w:firstRow="1" w:lastRow="0" w:firstColumn="1" w:lastColumn="0" w:noHBand="0" w:noVBand="1"/>
       </w:tblPr>
       <w:tblGrid>
-        <w:gridCol w:w="1177"/>
-        <w:gridCol w:w="2832"/>
-        <w:gridCol w:w="2091"/>
+        <w:gridCol w:w="2856"/>
+        <w:gridCol w:w="2947"/>
+        <w:gridCol w:w="2177"/>
       </w:tblGrid>
       <w:tr>
         <w:trPr>
@@ -1294,7 +1370,7 @@
         </w:trPr>
         <w:tc>
           <w:tcPr>
-            <w:tcW w:w="6100" w:type="dxa"/>
+            <w:tcW w:w="7980" w:type="dxa"/>
             <w:gridSpan w:val="3"/>
             <w:tcBorders>
               <w:top w:val="nil"/>
@@ -1334,7 +1410,7 @@
         </w:trPr>
         <w:tc>
           <w:tcPr>
-            <w:tcW w:w="1177" w:type="dxa"/>
+            <w:tcW w:w="2856" w:type="dxa"/>
             <w:tcBorders>
               <w:top w:val="single" w:sz="4" w:space="0" w:color="FFFFFF"/>
               <w:left w:val="nil"/>
@@ -1361,13 +1437,13 @@
                 <w:color w:val="000000"/>
                 <w:lang w:eastAsia="pt-PT"/>
               </w:rPr>
-              <w:t>Codificador</w:t>
-            </w:r>
-          </w:p>
-        </w:tc>
-        <w:tc>
-          <w:tcPr>
-            <w:tcW w:w="2832" w:type="dxa"/>
+              <w:t>Codificador/Método</w:t>
+            </w:r>
+          </w:p>
+        </w:tc>
+        <w:tc>
+          <w:tcPr>
+            <w:tcW w:w="2947" w:type="dxa"/>
             <w:tcBorders>
               <w:top w:val="single" w:sz="4" w:space="0" w:color="FFFFFF"/>
               <w:left w:val="single" w:sz="4" w:space="0" w:color="FFFFFF"/>
@@ -1400,7 +1476,7 @@
         </w:tc>
         <w:tc>
           <w:tcPr>
-            <w:tcW w:w="2091" w:type="dxa"/>
+            <w:tcW w:w="2177" w:type="dxa"/>
             <w:tcBorders>
               <w:top w:val="single" w:sz="4" w:space="0" w:color="FFFFFF"/>
               <w:left w:val="single" w:sz="4" w:space="0" w:color="FFFFFF"/>
@@ -1438,7 +1514,7 @@
         </w:trPr>
         <w:tc>
           <w:tcPr>
-            <w:tcW w:w="1177" w:type="dxa"/>
+            <w:tcW w:w="2856" w:type="dxa"/>
             <w:tcBorders>
               <w:top w:val="single" w:sz="4" w:space="0" w:color="FFFFFF"/>
               <w:left w:val="nil"/>
@@ -1471,7 +1547,7 @@
         </w:tc>
         <w:tc>
           <w:tcPr>
-            <w:tcW w:w="2832" w:type="dxa"/>
+            <w:tcW w:w="2947" w:type="dxa"/>
             <w:tcBorders>
               <w:top w:val="single" w:sz="4" w:space="0" w:color="FFFFFF"/>
               <w:left w:val="single" w:sz="4" w:space="0" w:color="FFFFFF"/>
@@ -1505,7 +1581,7 @@
         </w:tc>
         <w:tc>
           <w:tcPr>
-            <w:tcW w:w="2091" w:type="dxa"/>
+            <w:tcW w:w="2177" w:type="dxa"/>
             <w:tcBorders>
               <w:top w:val="single" w:sz="4" w:space="0" w:color="FFFFFF"/>
               <w:left w:val="single" w:sz="4" w:space="0" w:color="FFFFFF"/>
@@ -1544,7 +1620,7 @@
         </w:trPr>
         <w:tc>
           <w:tcPr>
-            <w:tcW w:w="1177" w:type="dxa"/>
+            <w:tcW w:w="2856" w:type="dxa"/>
             <w:tcBorders>
               <w:top w:val="single" w:sz="4" w:space="0" w:color="FFFFFF"/>
               <w:left w:val="nil"/>
@@ -1571,13 +1647,13 @@
                 <w:color w:val="000000"/>
                 <w:lang w:eastAsia="pt-PT"/>
               </w:rPr>
-              <w:t>Winrar</w:t>
-            </w:r>
-          </w:p>
-        </w:tc>
-        <w:tc>
-          <w:tcPr>
-            <w:tcW w:w="2832" w:type="dxa"/>
+              <w:t>Winrar - Dicionário 4096KB</w:t>
+            </w:r>
+          </w:p>
+        </w:tc>
+        <w:tc>
+          <w:tcPr>
+            <w:tcW w:w="2947" w:type="dxa"/>
             <w:tcBorders>
               <w:top w:val="single" w:sz="4" w:space="0" w:color="FFFFFF"/>
               <w:left w:val="single" w:sz="4" w:space="0" w:color="FFFFFF"/>
@@ -1611,7 +1687,7 @@
         </w:tc>
         <w:tc>
           <w:tcPr>
-            <w:tcW w:w="2091" w:type="dxa"/>
+            <w:tcW w:w="2177" w:type="dxa"/>
             <w:tcBorders>
               <w:top w:val="single" w:sz="4" w:space="0" w:color="FFFFFF"/>
               <w:left w:val="single" w:sz="4" w:space="0" w:color="FFFFFF"/>
@@ -1650,7 +1726,7 @@
         </w:trPr>
         <w:tc>
           <w:tcPr>
-            <w:tcW w:w="1177" w:type="dxa"/>
+            <w:tcW w:w="2856" w:type="dxa"/>
             <w:tcBorders>
               <w:top w:val="single" w:sz="4" w:space="0" w:color="FFFFFF"/>
               <w:left w:val="nil"/>
@@ -1677,13 +1753,13 @@
                 <w:color w:val="000000"/>
                 <w:lang w:eastAsia="pt-PT"/>
               </w:rPr>
-              <w:t>7-Zip</w:t>
-            </w:r>
-          </w:p>
-        </w:tc>
-        <w:tc>
-          <w:tcPr>
-            <w:tcW w:w="2832" w:type="dxa"/>
+              <w:t>Winrar - Dicionário 64KB</w:t>
+            </w:r>
+          </w:p>
+        </w:tc>
+        <w:tc>
+          <w:tcPr>
+            <w:tcW w:w="2947" w:type="dxa"/>
             <w:tcBorders>
               <w:top w:val="single" w:sz="4" w:space="0" w:color="FFFFFF"/>
               <w:left w:val="single" w:sz="4" w:space="0" w:color="FFFFFF"/>
@@ -1711,13 +1787,13 @@
                 <w:color w:val="000000"/>
                 <w:lang w:eastAsia="pt-PT"/>
               </w:rPr>
-              <w:t>6.800</w:t>
-            </w:r>
-          </w:p>
-        </w:tc>
-        <w:tc>
-          <w:tcPr>
-            <w:tcW w:w="2091" w:type="dxa"/>
+              <w:t>7.864</w:t>
+            </w:r>
+          </w:p>
+        </w:tc>
+        <w:tc>
+          <w:tcPr>
+            <w:tcW w:w="2177" w:type="dxa"/>
             <w:tcBorders>
               <w:top w:val="single" w:sz="4" w:space="0" w:color="FFFFFF"/>
               <w:left w:val="single" w:sz="4" w:space="0" w:color="FFFFFF"/>
@@ -1745,7 +1821,7 @@
                 <w:color w:val="000000"/>
                 <w:lang w:eastAsia="pt-PT"/>
               </w:rPr>
-              <w:t>24,22%</w:t>
+              <w:t>28,01%</w:t>
             </w:r>
           </w:p>
         </w:tc>
@@ -1756,36 +1832,102 @@
         </w:trPr>
         <w:tc>
           <w:tcPr>
-            <w:tcW w:w="6100" w:type="dxa"/>
-            <w:gridSpan w:val="3"/>
+            <w:tcW w:w="2856" w:type="dxa"/>
             <w:tcBorders>
               <w:top w:val="single" w:sz="4" w:space="0" w:color="FFFFFF"/>
               <w:left w:val="nil"/>
-              <w:bottom w:val="single" w:sz="4" w:space="0" w:color="FFFFFF"/>
+              <w:bottom w:val="nil"/>
               <w:right w:val="single" w:sz="4" w:space="0" w:color="FFFFFF"/>
             </w:tcBorders>
-            <w:shd w:val="clear" w:color="000000" w:fill="FFD966"/>
-            <w:noWrap/>
-            <w:vAlign w:val="bottom"/>
-            <w:hideMark/>
-          </w:tcPr>
-          <w:p>
-            <w:pPr>
-              <w:spacing w:after="0" w:line="240" w:lineRule="auto"/>
-              <w:jc w:val="center"/>
-              <w:rPr>
-                <w:rFonts w:ascii="Calibri" w:eastAsia="Times New Roman" w:hAnsi="Calibri" w:cs="Times New Roman"/>
-                <w:color w:val="000000"/>
-                <w:lang w:eastAsia="pt-PT"/>
-              </w:rPr>
-            </w:pPr>
-            <w:r>
-              <w:rPr>
-                <w:rFonts w:ascii="Calibri" w:eastAsia="Times New Roman" w:hAnsi="Calibri" w:cs="Times New Roman"/>
-                <w:color w:val="000000"/>
-                <w:lang w:eastAsia="pt-PT"/>
-              </w:rPr>
-              <w:t>apostadores.txt</w:t>
+            <w:shd w:val="clear" w:color="000000" w:fill="FFF2CC"/>
+            <w:noWrap/>
+            <w:vAlign w:val="bottom"/>
+            <w:hideMark/>
+          </w:tcPr>
+          <w:p>
+            <w:pPr>
+              <w:spacing w:after="0" w:line="240" w:lineRule="auto"/>
+              <w:rPr>
+                <w:rFonts w:ascii="Calibri" w:eastAsia="Times New Roman" w:hAnsi="Calibri" w:cs="Times New Roman"/>
+                <w:color w:val="000000"/>
+                <w:lang w:eastAsia="pt-PT"/>
+              </w:rPr>
+            </w:pPr>
+            <w:r>
+              <w:rPr>
+                <w:rFonts w:ascii="Calibri" w:eastAsia="Times New Roman" w:hAnsi="Calibri" w:cs="Times New Roman"/>
+                <w:color w:val="000000"/>
+                <w:lang w:eastAsia="pt-PT"/>
+              </w:rPr>
+              <w:t>7-Zip - LZMA2, Dic 16MB</w:t>
+            </w:r>
+          </w:p>
+        </w:tc>
+        <w:tc>
+          <w:tcPr>
+            <w:tcW w:w="2947" w:type="dxa"/>
+            <w:tcBorders>
+              <w:top w:val="single" w:sz="4" w:space="0" w:color="FFFFFF"/>
+              <w:left w:val="single" w:sz="4" w:space="0" w:color="FFFFFF"/>
+              <w:bottom w:val="single" w:sz="4" w:space="0" w:color="FFFFFF"/>
+              <w:right w:val="single" w:sz="4" w:space="0" w:color="FFFFFF"/>
+            </w:tcBorders>
+            <w:shd w:val="clear" w:color="000000" w:fill="FFF2CC"/>
+            <w:noWrap/>
+            <w:vAlign w:val="bottom"/>
+            <w:hideMark/>
+          </w:tcPr>
+          <w:p>
+            <w:pPr>
+              <w:spacing w:after="0" w:line="240" w:lineRule="auto"/>
+              <w:jc w:val="right"/>
+              <w:rPr>
+                <w:rFonts w:ascii="Calibri" w:eastAsia="Times New Roman" w:hAnsi="Calibri" w:cs="Times New Roman"/>
+                <w:color w:val="000000"/>
+                <w:lang w:eastAsia="pt-PT"/>
+              </w:rPr>
+            </w:pPr>
+            <w:r>
+              <w:rPr>
+                <w:rFonts w:ascii="Calibri" w:eastAsia="Times New Roman" w:hAnsi="Calibri" w:cs="Times New Roman"/>
+                <w:color w:val="000000"/>
+                <w:lang w:eastAsia="pt-PT"/>
+              </w:rPr>
+              <w:t>6.800</w:t>
+            </w:r>
+          </w:p>
+        </w:tc>
+        <w:tc>
+          <w:tcPr>
+            <w:tcW w:w="2177" w:type="dxa"/>
+            <w:tcBorders>
+              <w:top w:val="single" w:sz="4" w:space="0" w:color="FFFFFF"/>
+              <w:left w:val="single" w:sz="4" w:space="0" w:color="FFFFFF"/>
+              <w:bottom w:val="single" w:sz="4" w:space="0" w:color="FFFFFF"/>
+              <w:right w:val="nil"/>
+            </w:tcBorders>
+            <w:shd w:val="clear" w:color="000000" w:fill="FFF2CC"/>
+            <w:noWrap/>
+            <w:vAlign w:val="bottom"/>
+            <w:hideMark/>
+          </w:tcPr>
+          <w:p>
+            <w:pPr>
+              <w:spacing w:after="0" w:line="240" w:lineRule="auto"/>
+              <w:jc w:val="right"/>
+              <w:rPr>
+                <w:rFonts w:ascii="Calibri" w:eastAsia="Times New Roman" w:hAnsi="Calibri" w:cs="Times New Roman"/>
+                <w:color w:val="000000"/>
+                <w:lang w:eastAsia="pt-PT"/>
+              </w:rPr>
+            </w:pPr>
+            <w:r>
+              <w:rPr>
+                <w:rFonts w:ascii="Calibri" w:eastAsia="Times New Roman" w:hAnsi="Calibri" w:cs="Times New Roman"/>
+                <w:color w:val="000000"/>
+                <w:lang w:eastAsia="pt-PT"/>
+              </w:rPr>
+              <w:t>24,22%</w:t>
             </w:r>
           </w:p>
         </w:tc>
@@ -1796,100 +1938,102 @@
         </w:trPr>
         <w:tc>
           <w:tcPr>
-            <w:tcW w:w="1177" w:type="dxa"/>
+            <w:tcW w:w="2856" w:type="dxa"/>
             <w:tcBorders>
               <w:top w:val="single" w:sz="4" w:space="0" w:color="FFFFFF"/>
               <w:left w:val="nil"/>
-              <w:bottom w:val="single" w:sz="4" w:space="0" w:color="FFFFFF"/>
+              <w:bottom w:val="nil"/>
               <w:right w:val="single" w:sz="4" w:space="0" w:color="FFFFFF"/>
             </w:tcBorders>
-            <w:shd w:val="clear" w:color="000000" w:fill="FFE699"/>
-            <w:noWrap/>
-            <w:vAlign w:val="bottom"/>
-            <w:hideMark/>
-          </w:tcPr>
-          <w:p>
-            <w:pPr>
-              <w:spacing w:after="0" w:line="240" w:lineRule="auto"/>
-              <w:rPr>
-                <w:rFonts w:ascii="Calibri" w:eastAsia="Times New Roman" w:hAnsi="Calibri" w:cs="Times New Roman"/>
-                <w:color w:val="000000"/>
-                <w:lang w:eastAsia="pt-PT"/>
-              </w:rPr>
-            </w:pPr>
-            <w:r>
-              <w:rPr>
-                <w:rFonts w:ascii="Calibri" w:eastAsia="Times New Roman" w:hAnsi="Calibri" w:cs="Times New Roman"/>
-                <w:color w:val="000000"/>
-                <w:lang w:eastAsia="pt-PT"/>
-              </w:rPr>
-              <w:t>Codificador</w:t>
-            </w:r>
-          </w:p>
-        </w:tc>
-        <w:tc>
-          <w:tcPr>
-            <w:tcW w:w="2832" w:type="dxa"/>
+            <w:shd w:val="clear" w:color="000000" w:fill="FFF2CC"/>
+            <w:noWrap/>
+            <w:vAlign w:val="bottom"/>
+            <w:hideMark/>
+          </w:tcPr>
+          <w:p>
+            <w:pPr>
+              <w:spacing w:after="0" w:line="240" w:lineRule="auto"/>
+              <w:rPr>
+                <w:rFonts w:ascii="Calibri" w:eastAsia="Times New Roman" w:hAnsi="Calibri" w:cs="Times New Roman"/>
+                <w:color w:val="000000"/>
+                <w:lang w:eastAsia="pt-PT"/>
+              </w:rPr>
+            </w:pPr>
+            <w:r>
+              <w:rPr>
+                <w:rFonts w:ascii="Calibri" w:eastAsia="Times New Roman" w:hAnsi="Calibri" w:cs="Times New Roman"/>
+                <w:color w:val="000000"/>
+                <w:lang w:eastAsia="pt-PT"/>
+              </w:rPr>
+              <w:t>7-Zip - LZMA</w:t>
+            </w:r>
+          </w:p>
+        </w:tc>
+        <w:tc>
+          <w:tcPr>
+            <w:tcW w:w="2947" w:type="dxa"/>
             <w:tcBorders>
               <w:top w:val="single" w:sz="4" w:space="0" w:color="FFFFFF"/>
               <w:left w:val="single" w:sz="4" w:space="0" w:color="FFFFFF"/>
-              <w:bottom w:val="single" w:sz="4" w:space="0" w:color="FFFFFF"/>
+              <w:bottom w:val="nil"/>
               <w:right w:val="single" w:sz="4" w:space="0" w:color="FFFFFF"/>
             </w:tcBorders>
-            <w:shd w:val="clear" w:color="000000" w:fill="FFE699"/>
-            <w:noWrap/>
-            <w:vAlign w:val="bottom"/>
-            <w:hideMark/>
-          </w:tcPr>
-          <w:p>
-            <w:pPr>
-              <w:spacing w:after="0" w:line="240" w:lineRule="auto"/>
-              <w:rPr>
-                <w:rFonts w:ascii="Calibri" w:eastAsia="Times New Roman" w:hAnsi="Calibri" w:cs="Times New Roman"/>
-                <w:color w:val="000000"/>
-                <w:lang w:eastAsia="pt-PT"/>
-              </w:rPr>
-            </w:pPr>
-            <w:r>
-              <w:rPr>
-                <w:rFonts w:ascii="Calibri" w:eastAsia="Times New Roman" w:hAnsi="Calibri" w:cs="Times New Roman"/>
-                <w:color w:val="000000"/>
-                <w:lang w:eastAsia="pt-PT"/>
-              </w:rPr>
-              <w:t>Tamanho Codificado (bytes)</w:t>
-            </w:r>
-          </w:p>
-        </w:tc>
-        <w:tc>
-          <w:tcPr>
-            <w:tcW w:w="2091" w:type="dxa"/>
+            <w:shd w:val="clear" w:color="000000" w:fill="FFF2CC"/>
+            <w:noWrap/>
+            <w:vAlign w:val="bottom"/>
+            <w:hideMark/>
+          </w:tcPr>
+          <w:p>
+            <w:pPr>
+              <w:spacing w:after="0" w:line="240" w:lineRule="auto"/>
+              <w:jc w:val="right"/>
+              <w:rPr>
+                <w:rFonts w:ascii="Calibri" w:eastAsia="Times New Roman" w:hAnsi="Calibri" w:cs="Times New Roman"/>
+                <w:color w:val="000000"/>
+                <w:lang w:eastAsia="pt-PT"/>
+              </w:rPr>
+            </w:pPr>
+            <w:r>
+              <w:rPr>
+                <w:rFonts w:ascii="Calibri" w:eastAsia="Times New Roman" w:hAnsi="Calibri" w:cs="Times New Roman"/>
+                <w:color w:val="000000"/>
+                <w:lang w:eastAsia="pt-PT"/>
+              </w:rPr>
+              <w:t>6.793</w:t>
+            </w:r>
+          </w:p>
+        </w:tc>
+        <w:tc>
+          <w:tcPr>
+            <w:tcW w:w="2177" w:type="dxa"/>
             <w:tcBorders>
               <w:top w:val="single" w:sz="4" w:space="0" w:color="FFFFFF"/>
               <w:left w:val="single" w:sz="4" w:space="0" w:color="FFFFFF"/>
               <w:bottom w:val="single" w:sz="4" w:space="0" w:color="FFFFFF"/>
               <w:right w:val="nil"/>
             </w:tcBorders>
-            <w:shd w:val="clear" w:color="000000" w:fill="FFE699"/>
-            <w:noWrap/>
-            <w:vAlign w:val="bottom"/>
-            <w:hideMark/>
-          </w:tcPr>
-          <w:p>
-            <w:pPr>
-              <w:spacing w:after="0" w:line="240" w:lineRule="auto"/>
-              <w:rPr>
-                <w:rFonts w:ascii="Calibri" w:eastAsia="Times New Roman" w:hAnsi="Calibri" w:cs="Times New Roman"/>
-                <w:color w:val="000000"/>
-                <w:lang w:eastAsia="pt-PT"/>
-              </w:rPr>
-            </w:pPr>
-            <w:r>
-              <w:rPr>
-                <w:rFonts w:ascii="Calibri" w:eastAsia="Times New Roman" w:hAnsi="Calibri" w:cs="Times New Roman"/>
-                <w:color w:val="000000"/>
-                <w:lang w:eastAsia="pt-PT"/>
-              </w:rPr>
-              <w:t>Taxa de Compressão</w:t>
+            <w:shd w:val="clear" w:color="000000" w:fill="FFF2CC"/>
+            <w:noWrap/>
+            <w:vAlign w:val="bottom"/>
+            <w:hideMark/>
+          </w:tcPr>
+          <w:p>
+            <w:pPr>
+              <w:spacing w:after="0" w:line="240" w:lineRule="auto"/>
+              <w:jc w:val="right"/>
+              <w:rPr>
+                <w:rFonts w:ascii="Calibri" w:eastAsia="Times New Roman" w:hAnsi="Calibri" w:cs="Times New Roman"/>
+                <w:color w:val="000000"/>
+                <w:lang w:eastAsia="pt-PT"/>
+              </w:rPr>
+            </w:pPr>
+            <w:r>
+              <w:rPr>
+                <w:rFonts w:ascii="Calibri" w:eastAsia="Times New Roman" w:hAnsi="Calibri" w:cs="Times New Roman"/>
+                <w:color w:val="000000"/>
+                <w:lang w:eastAsia="pt-PT"/>
+              </w:rPr>
+              <w:t>24,19%</w:t>
             </w:r>
           </w:p>
         </w:tc>
@@ -1900,11 +2044,11 @@
         </w:trPr>
         <w:tc>
           <w:tcPr>
-            <w:tcW w:w="1177" w:type="dxa"/>
+            <w:tcW w:w="2856" w:type="dxa"/>
             <w:tcBorders>
               <w:top w:val="single" w:sz="4" w:space="0" w:color="FFFFFF"/>
               <w:left w:val="nil"/>
-              <w:bottom w:val="single" w:sz="4" w:space="0" w:color="FFFFFF"/>
+              <w:bottom w:val="nil"/>
               <w:right w:val="single" w:sz="4" w:space="0" w:color="FFFFFF"/>
             </w:tcBorders>
             <w:shd w:val="clear" w:color="000000" w:fill="FFF2CC"/>
@@ -1927,17 +2071,17 @@
                 <w:color w:val="000000"/>
                 <w:lang w:eastAsia="pt-PT"/>
               </w:rPr>
-              <w:t>Gzip</w:t>
-            </w:r>
-          </w:p>
-        </w:tc>
-        <w:tc>
-          <w:tcPr>
-            <w:tcW w:w="2832" w:type="dxa"/>
+              <w:t>7-Zip - PPMd</w:t>
+            </w:r>
+          </w:p>
+        </w:tc>
+        <w:tc>
+          <w:tcPr>
+            <w:tcW w:w="2947" w:type="dxa"/>
             <w:tcBorders>
               <w:top w:val="single" w:sz="4" w:space="0" w:color="FFFFFF"/>
               <w:left w:val="single" w:sz="4" w:space="0" w:color="FFFFFF"/>
-              <w:bottom w:val="single" w:sz="4" w:space="0" w:color="FFFFFF"/>
+              <w:bottom w:val="nil"/>
               <w:right w:val="single" w:sz="4" w:space="0" w:color="FFFFFF"/>
             </w:tcBorders>
             <w:shd w:val="clear" w:color="000000" w:fill="FFF2CC"/>
@@ -1961,13 +2105,13 @@
                 <w:color w:val="000000"/>
                 <w:lang w:eastAsia="pt-PT"/>
               </w:rPr>
-              <w:t>34.614</w:t>
-            </w:r>
-          </w:p>
-        </w:tc>
-        <w:tc>
-          <w:tcPr>
-            <w:tcW w:w="2091" w:type="dxa"/>
+              <w:t>5.768</w:t>
+            </w:r>
+          </w:p>
+        </w:tc>
+        <w:tc>
+          <w:tcPr>
+            <w:tcW w:w="2177" w:type="dxa"/>
             <w:tcBorders>
               <w:top w:val="single" w:sz="4" w:space="0" w:color="FFFFFF"/>
               <w:left w:val="single" w:sz="4" w:space="0" w:color="FFFFFF"/>
@@ -1995,7 +2139,7 @@
                 <w:color w:val="000000"/>
                 <w:lang w:eastAsia="pt-PT"/>
               </w:rPr>
-              <w:t>34,74%</w:t>
+              <w:t>20,54%</w:t>
             </w:r>
           </w:p>
         </w:tc>
@@ -2006,11 +2150,11 @@
         </w:trPr>
         <w:tc>
           <w:tcPr>
-            <w:tcW w:w="1177" w:type="dxa"/>
+            <w:tcW w:w="2856" w:type="dxa"/>
             <w:tcBorders>
               <w:top w:val="single" w:sz="4" w:space="0" w:color="FFFFFF"/>
               <w:left w:val="nil"/>
-              <w:bottom w:val="single" w:sz="4" w:space="0" w:color="FFFFFF"/>
+              <w:bottom w:val="nil"/>
               <w:right w:val="single" w:sz="4" w:space="0" w:color="FFFFFF"/>
             </w:tcBorders>
             <w:shd w:val="clear" w:color="000000" w:fill="FFF2CC"/>
@@ -2033,17 +2177,17 @@
                 <w:color w:val="000000"/>
                 <w:lang w:eastAsia="pt-PT"/>
               </w:rPr>
-              <w:t>Winrar</w:t>
-            </w:r>
-          </w:p>
-        </w:tc>
-        <w:tc>
-          <w:tcPr>
-            <w:tcW w:w="2832" w:type="dxa"/>
+              <w:t>7-Zip - BZip2</w:t>
+            </w:r>
+          </w:p>
+        </w:tc>
+        <w:tc>
+          <w:tcPr>
+            <w:tcW w:w="2947" w:type="dxa"/>
             <w:tcBorders>
               <w:top w:val="single" w:sz="4" w:space="0" w:color="FFFFFF"/>
               <w:left w:val="single" w:sz="4" w:space="0" w:color="FFFFFF"/>
-              <w:bottom w:val="single" w:sz="4" w:space="0" w:color="FFFFFF"/>
+              <w:bottom w:val="nil"/>
               <w:right w:val="single" w:sz="4" w:space="0" w:color="FFFFFF"/>
             </w:tcBorders>
             <w:shd w:val="clear" w:color="000000" w:fill="FFF2CC"/>
@@ -2067,13 +2211,13 @@
                 <w:color w:val="000000"/>
                 <w:lang w:eastAsia="pt-PT"/>
               </w:rPr>
-              <w:t>32.397</w:t>
-            </w:r>
-          </w:p>
-        </w:tc>
-        <w:tc>
-          <w:tcPr>
-            <w:tcW w:w="2091" w:type="dxa"/>
+              <w:t>5.803</w:t>
+            </w:r>
+          </w:p>
+        </w:tc>
+        <w:tc>
+          <w:tcPr>
+            <w:tcW w:w="2177" w:type="dxa"/>
             <w:tcBorders>
               <w:top w:val="single" w:sz="4" w:space="0" w:color="FFFFFF"/>
               <w:left w:val="single" w:sz="4" w:space="0" w:color="FFFFFF"/>
@@ -2101,7 +2245,7 @@
                 <w:color w:val="000000"/>
                 <w:lang w:eastAsia="pt-PT"/>
               </w:rPr>
-              <w:t>32,52%</w:t>
+              <w:t>20,67%</w:t>
             </w:r>
           </w:p>
         </w:tc>
@@ -2112,7 +2256,363 @@
         </w:trPr>
         <w:tc>
           <w:tcPr>
-            <w:tcW w:w="1177" w:type="dxa"/>
+            <w:tcW w:w="7980" w:type="dxa"/>
+            <w:gridSpan w:val="3"/>
+            <w:tcBorders>
+              <w:top w:val="single" w:sz="4" w:space="0" w:color="FFFFFF"/>
+              <w:left w:val="nil"/>
+              <w:bottom w:val="single" w:sz="4" w:space="0" w:color="FFFFFF"/>
+              <w:right w:val="single" w:sz="4" w:space="0" w:color="FFFFFF"/>
+            </w:tcBorders>
+            <w:shd w:val="clear" w:color="000000" w:fill="FFD966"/>
+            <w:noWrap/>
+            <w:vAlign w:val="bottom"/>
+            <w:hideMark/>
+          </w:tcPr>
+          <w:p>
+            <w:pPr>
+              <w:spacing w:after="0" w:line="240" w:lineRule="auto"/>
+              <w:jc w:val="center"/>
+              <w:rPr>
+                <w:rFonts w:ascii="Calibri" w:eastAsia="Times New Roman" w:hAnsi="Calibri" w:cs="Times New Roman"/>
+                <w:color w:val="000000"/>
+                <w:lang w:eastAsia="pt-PT"/>
+              </w:rPr>
+            </w:pPr>
+            <w:r>
+              <w:rPr>
+                <w:rFonts w:ascii="Calibri" w:eastAsia="Times New Roman" w:hAnsi="Calibri" w:cs="Times New Roman"/>
+                <w:color w:val="000000"/>
+                <w:lang w:eastAsia="pt-PT"/>
+              </w:rPr>
+              <w:t>apostadores.txt</w:t>
+            </w:r>
+          </w:p>
+        </w:tc>
+      </w:tr>
+      <w:tr>
+        <w:trPr>
+          <w:trHeight w:val="300"/>
+        </w:trPr>
+        <w:tc>
+          <w:tcPr>
+            <w:tcW w:w="2856" w:type="dxa"/>
+            <w:tcBorders>
+              <w:top w:val="single" w:sz="4" w:space="0" w:color="FFFFFF"/>
+              <w:left w:val="nil"/>
+              <w:bottom w:val="single" w:sz="4" w:space="0" w:color="FFFFFF"/>
+              <w:right w:val="single" w:sz="4" w:space="0" w:color="FFFFFF"/>
+            </w:tcBorders>
+            <w:shd w:val="clear" w:color="000000" w:fill="FFE699"/>
+            <w:noWrap/>
+            <w:vAlign w:val="bottom"/>
+            <w:hideMark/>
+          </w:tcPr>
+          <w:p>
+            <w:pPr>
+              <w:spacing w:after="0" w:line="240" w:lineRule="auto"/>
+              <w:rPr>
+                <w:rFonts w:ascii="Calibri" w:eastAsia="Times New Roman" w:hAnsi="Calibri" w:cs="Times New Roman"/>
+                <w:color w:val="000000"/>
+                <w:lang w:eastAsia="pt-PT"/>
+              </w:rPr>
+            </w:pPr>
+            <w:r>
+              <w:rPr>
+                <w:rFonts w:ascii="Calibri" w:eastAsia="Times New Roman" w:hAnsi="Calibri" w:cs="Times New Roman"/>
+                <w:color w:val="000000"/>
+                <w:lang w:eastAsia="pt-PT"/>
+              </w:rPr>
+              <w:t>Codificador</w:t>
+            </w:r>
+          </w:p>
+        </w:tc>
+        <w:tc>
+          <w:tcPr>
+            <w:tcW w:w="2947" w:type="dxa"/>
+            <w:tcBorders>
+              <w:top w:val="single" w:sz="4" w:space="0" w:color="FFFFFF"/>
+              <w:left w:val="single" w:sz="4" w:space="0" w:color="FFFFFF"/>
+              <w:bottom w:val="single" w:sz="4" w:space="0" w:color="FFFFFF"/>
+              <w:right w:val="single" w:sz="4" w:space="0" w:color="FFFFFF"/>
+            </w:tcBorders>
+            <w:shd w:val="clear" w:color="000000" w:fill="FFE699"/>
+            <w:noWrap/>
+            <w:vAlign w:val="bottom"/>
+            <w:hideMark/>
+          </w:tcPr>
+          <w:p>
+            <w:pPr>
+              <w:spacing w:after="0" w:line="240" w:lineRule="auto"/>
+              <w:rPr>
+                <w:rFonts w:ascii="Calibri" w:eastAsia="Times New Roman" w:hAnsi="Calibri" w:cs="Times New Roman"/>
+                <w:color w:val="000000"/>
+                <w:lang w:eastAsia="pt-PT"/>
+              </w:rPr>
+            </w:pPr>
+            <w:r>
+              <w:rPr>
+                <w:rFonts w:ascii="Calibri" w:eastAsia="Times New Roman" w:hAnsi="Calibri" w:cs="Times New Roman"/>
+                <w:color w:val="000000"/>
+                <w:lang w:eastAsia="pt-PT"/>
+              </w:rPr>
+              <w:t>Tamanho Codificado (bytes)</w:t>
+            </w:r>
+          </w:p>
+        </w:tc>
+        <w:tc>
+          <w:tcPr>
+            <w:tcW w:w="2177" w:type="dxa"/>
+            <w:tcBorders>
+              <w:top w:val="single" w:sz="4" w:space="0" w:color="FFFFFF"/>
+              <w:left w:val="single" w:sz="4" w:space="0" w:color="FFFFFF"/>
+              <w:bottom w:val="single" w:sz="4" w:space="0" w:color="FFFFFF"/>
+              <w:right w:val="nil"/>
+            </w:tcBorders>
+            <w:shd w:val="clear" w:color="000000" w:fill="FFE699"/>
+            <w:noWrap/>
+            <w:vAlign w:val="bottom"/>
+            <w:hideMark/>
+          </w:tcPr>
+          <w:p>
+            <w:pPr>
+              <w:spacing w:after="0" w:line="240" w:lineRule="auto"/>
+              <w:rPr>
+                <w:rFonts w:ascii="Calibri" w:eastAsia="Times New Roman" w:hAnsi="Calibri" w:cs="Times New Roman"/>
+                <w:color w:val="000000"/>
+                <w:lang w:eastAsia="pt-PT"/>
+              </w:rPr>
+            </w:pPr>
+            <w:r>
+              <w:rPr>
+                <w:rFonts w:ascii="Calibri" w:eastAsia="Times New Roman" w:hAnsi="Calibri" w:cs="Times New Roman"/>
+                <w:color w:val="000000"/>
+                <w:lang w:eastAsia="pt-PT"/>
+              </w:rPr>
+              <w:t>Taxa de Compressão</w:t>
+            </w:r>
+          </w:p>
+        </w:tc>
+      </w:tr>
+      <w:tr>
+        <w:trPr>
+          <w:trHeight w:val="300"/>
+        </w:trPr>
+        <w:tc>
+          <w:tcPr>
+            <w:tcW w:w="2856" w:type="dxa"/>
+            <w:tcBorders>
+              <w:top w:val="single" w:sz="4" w:space="0" w:color="FFFFFF"/>
+              <w:left w:val="nil"/>
+              <w:bottom w:val="single" w:sz="4" w:space="0" w:color="FFFFFF"/>
+              <w:right w:val="single" w:sz="4" w:space="0" w:color="FFFFFF"/>
+            </w:tcBorders>
+            <w:shd w:val="clear" w:color="000000" w:fill="FFF2CC"/>
+            <w:noWrap/>
+            <w:vAlign w:val="bottom"/>
+            <w:hideMark/>
+          </w:tcPr>
+          <w:p>
+            <w:pPr>
+              <w:spacing w:after="0" w:line="240" w:lineRule="auto"/>
+              <w:rPr>
+                <w:rFonts w:ascii="Calibri" w:eastAsia="Times New Roman" w:hAnsi="Calibri" w:cs="Times New Roman"/>
+                <w:color w:val="000000"/>
+                <w:lang w:eastAsia="pt-PT"/>
+              </w:rPr>
+            </w:pPr>
+            <w:r>
+              <w:rPr>
+                <w:rFonts w:ascii="Calibri" w:eastAsia="Times New Roman" w:hAnsi="Calibri" w:cs="Times New Roman"/>
+                <w:color w:val="000000"/>
+                <w:lang w:eastAsia="pt-PT"/>
+              </w:rPr>
+              <w:t>Gzip</w:t>
+            </w:r>
+          </w:p>
+        </w:tc>
+        <w:tc>
+          <w:tcPr>
+            <w:tcW w:w="2947" w:type="dxa"/>
+            <w:tcBorders>
+              <w:top w:val="single" w:sz="4" w:space="0" w:color="FFFFFF"/>
+              <w:left w:val="single" w:sz="4" w:space="0" w:color="FFFFFF"/>
+              <w:bottom w:val="single" w:sz="4" w:space="0" w:color="FFFFFF"/>
+              <w:right w:val="single" w:sz="4" w:space="0" w:color="FFFFFF"/>
+            </w:tcBorders>
+            <w:shd w:val="clear" w:color="000000" w:fill="FFF2CC"/>
+            <w:noWrap/>
+            <w:vAlign w:val="bottom"/>
+            <w:hideMark/>
+          </w:tcPr>
+          <w:p>
+            <w:pPr>
+              <w:spacing w:after="0" w:line="240" w:lineRule="auto"/>
+              <w:jc w:val="right"/>
+              <w:rPr>
+                <w:rFonts w:ascii="Calibri" w:eastAsia="Times New Roman" w:hAnsi="Calibri" w:cs="Times New Roman"/>
+                <w:color w:val="000000"/>
+                <w:lang w:eastAsia="pt-PT"/>
+              </w:rPr>
+            </w:pPr>
+            <w:r>
+              <w:rPr>
+                <w:rFonts w:ascii="Calibri" w:eastAsia="Times New Roman" w:hAnsi="Calibri" w:cs="Times New Roman"/>
+                <w:color w:val="000000"/>
+                <w:lang w:eastAsia="pt-PT"/>
+              </w:rPr>
+              <w:t>34.614</w:t>
+            </w:r>
+          </w:p>
+        </w:tc>
+        <w:tc>
+          <w:tcPr>
+            <w:tcW w:w="2177" w:type="dxa"/>
+            <w:tcBorders>
+              <w:top w:val="single" w:sz="4" w:space="0" w:color="FFFFFF"/>
+              <w:left w:val="single" w:sz="4" w:space="0" w:color="FFFFFF"/>
+              <w:bottom w:val="single" w:sz="4" w:space="0" w:color="FFFFFF"/>
+              <w:right w:val="nil"/>
+            </w:tcBorders>
+            <w:shd w:val="clear" w:color="000000" w:fill="FFF2CC"/>
+            <w:noWrap/>
+            <w:vAlign w:val="bottom"/>
+            <w:hideMark/>
+          </w:tcPr>
+          <w:p>
+            <w:pPr>
+              <w:spacing w:after="0" w:line="240" w:lineRule="auto"/>
+              <w:jc w:val="right"/>
+              <w:rPr>
+                <w:rFonts w:ascii="Calibri" w:eastAsia="Times New Roman" w:hAnsi="Calibri" w:cs="Times New Roman"/>
+                <w:color w:val="000000"/>
+                <w:lang w:eastAsia="pt-PT"/>
+              </w:rPr>
+            </w:pPr>
+            <w:r>
+              <w:rPr>
+                <w:rFonts w:ascii="Calibri" w:eastAsia="Times New Roman" w:hAnsi="Calibri" w:cs="Times New Roman"/>
+                <w:color w:val="000000"/>
+                <w:lang w:eastAsia="pt-PT"/>
+              </w:rPr>
+              <w:t>34,74%</w:t>
+            </w:r>
+          </w:p>
+        </w:tc>
+      </w:tr>
+      <w:tr>
+        <w:trPr>
+          <w:trHeight w:val="300"/>
+        </w:trPr>
+        <w:tc>
+          <w:tcPr>
+            <w:tcW w:w="2856" w:type="dxa"/>
+            <w:tcBorders>
+              <w:top w:val="single" w:sz="4" w:space="0" w:color="FFFFFF"/>
+              <w:left w:val="nil"/>
+              <w:bottom w:val="single" w:sz="4" w:space="0" w:color="FFFFFF"/>
+              <w:right w:val="single" w:sz="4" w:space="0" w:color="FFFFFF"/>
+            </w:tcBorders>
+            <w:shd w:val="clear" w:color="000000" w:fill="FFF2CC"/>
+            <w:noWrap/>
+            <w:vAlign w:val="bottom"/>
+            <w:hideMark/>
+          </w:tcPr>
+          <w:p>
+            <w:pPr>
+              <w:spacing w:after="0" w:line="240" w:lineRule="auto"/>
+              <w:rPr>
+                <w:rFonts w:ascii="Calibri" w:eastAsia="Times New Roman" w:hAnsi="Calibri" w:cs="Times New Roman"/>
+                <w:color w:val="000000"/>
+                <w:lang w:eastAsia="pt-PT"/>
+              </w:rPr>
+            </w:pPr>
+            <w:r>
+              <w:rPr>
+                <w:rFonts w:ascii="Calibri" w:eastAsia="Times New Roman" w:hAnsi="Calibri" w:cs="Times New Roman"/>
+                <w:color w:val="000000"/>
+                <w:lang w:eastAsia="pt-PT"/>
+              </w:rPr>
+              <w:t>Winrar - Dic 4096KB</w:t>
+            </w:r>
+          </w:p>
+        </w:tc>
+        <w:tc>
+          <w:tcPr>
+            <w:tcW w:w="2947" w:type="dxa"/>
+            <w:tcBorders>
+              <w:top w:val="single" w:sz="4" w:space="0" w:color="FFFFFF"/>
+              <w:left w:val="single" w:sz="4" w:space="0" w:color="FFFFFF"/>
+              <w:bottom w:val="single" w:sz="4" w:space="0" w:color="FFFFFF"/>
+              <w:right w:val="single" w:sz="4" w:space="0" w:color="FFFFFF"/>
+            </w:tcBorders>
+            <w:shd w:val="clear" w:color="000000" w:fill="FFF2CC"/>
+            <w:noWrap/>
+            <w:vAlign w:val="bottom"/>
+            <w:hideMark/>
+          </w:tcPr>
+          <w:p>
+            <w:pPr>
+              <w:spacing w:after="0" w:line="240" w:lineRule="auto"/>
+              <w:jc w:val="right"/>
+              <w:rPr>
+                <w:rFonts w:ascii="Calibri" w:eastAsia="Times New Roman" w:hAnsi="Calibri" w:cs="Times New Roman"/>
+                <w:color w:val="000000"/>
+                <w:lang w:eastAsia="pt-PT"/>
+              </w:rPr>
+            </w:pPr>
+            <w:r>
+              <w:rPr>
+                <w:rFonts w:ascii="Calibri" w:eastAsia="Times New Roman" w:hAnsi="Calibri" w:cs="Times New Roman"/>
+                <w:color w:val="000000"/>
+                <w:lang w:eastAsia="pt-PT"/>
+              </w:rPr>
+              <w:t>32.397</w:t>
+            </w:r>
+          </w:p>
+        </w:tc>
+        <w:tc>
+          <w:tcPr>
+            <w:tcW w:w="2177" w:type="dxa"/>
+            <w:tcBorders>
+              <w:top w:val="single" w:sz="4" w:space="0" w:color="FFFFFF"/>
+              <w:left w:val="single" w:sz="4" w:space="0" w:color="FFFFFF"/>
+              <w:bottom w:val="single" w:sz="4" w:space="0" w:color="FFFFFF"/>
+              <w:right w:val="nil"/>
+            </w:tcBorders>
+            <w:shd w:val="clear" w:color="000000" w:fill="FFF2CC"/>
+            <w:noWrap/>
+            <w:vAlign w:val="bottom"/>
+            <w:hideMark/>
+          </w:tcPr>
+          <w:p>
+            <w:pPr>
+              <w:spacing w:after="0" w:line="240" w:lineRule="auto"/>
+              <w:jc w:val="right"/>
+              <w:rPr>
+                <w:rFonts w:ascii="Calibri" w:eastAsia="Times New Roman" w:hAnsi="Calibri" w:cs="Times New Roman"/>
+                <w:color w:val="000000"/>
+                <w:lang w:eastAsia="pt-PT"/>
+              </w:rPr>
+            </w:pPr>
+            <w:r>
+              <w:rPr>
+                <w:rFonts w:ascii="Calibri" w:eastAsia="Times New Roman" w:hAnsi="Calibri" w:cs="Times New Roman"/>
+                <w:color w:val="000000"/>
+                <w:lang w:eastAsia="pt-PT"/>
+              </w:rPr>
+              <w:t>32,52%</w:t>
+            </w:r>
+          </w:p>
+        </w:tc>
+      </w:tr>
+      <w:tr>
+        <w:trPr>
+          <w:trHeight w:val="300"/>
+        </w:trPr>
+        <w:tc>
+          <w:tcPr>
+            <w:tcW w:w="2856" w:type="dxa"/>
             <w:tcBorders>
               <w:top w:val="single" w:sz="4" w:space="0" w:color="FFFFFF"/>
               <w:left w:val="nil"/>
@@ -2139,13 +2639,119 @@
                 <w:color w:val="000000"/>
                 <w:lang w:eastAsia="pt-PT"/>
               </w:rPr>
-              <w:t>7-Zip</w:t>
-            </w:r>
-          </w:p>
-        </w:tc>
-        <w:tc>
-          <w:tcPr>
-            <w:tcW w:w="2832" w:type="dxa"/>
+              <w:t>Winrar - Dic 64KB</w:t>
+            </w:r>
+          </w:p>
+        </w:tc>
+        <w:tc>
+          <w:tcPr>
+            <w:tcW w:w="2947" w:type="dxa"/>
+            <w:tcBorders>
+              <w:top w:val="nil"/>
+              <w:left w:val="nil"/>
+              <w:bottom w:val="nil"/>
+              <w:right w:val="nil"/>
+            </w:tcBorders>
+            <w:shd w:val="clear" w:color="000000" w:fill="FFF2CC"/>
+            <w:noWrap/>
+            <w:vAlign w:val="bottom"/>
+            <w:hideMark/>
+          </w:tcPr>
+          <w:p>
+            <w:pPr>
+              <w:spacing w:after="0" w:line="240" w:lineRule="auto"/>
+              <w:jc w:val="right"/>
+              <w:rPr>
+                <w:rFonts w:ascii="Calibri" w:eastAsia="Times New Roman" w:hAnsi="Calibri" w:cs="Times New Roman"/>
+                <w:color w:val="000000"/>
+                <w:lang w:eastAsia="pt-PT"/>
+              </w:rPr>
+            </w:pPr>
+            <w:r>
+              <w:rPr>
+                <w:rFonts w:ascii="Calibri" w:eastAsia="Times New Roman" w:hAnsi="Calibri" w:cs="Times New Roman"/>
+                <w:color w:val="000000"/>
+                <w:lang w:eastAsia="pt-PT"/>
+              </w:rPr>
+              <w:t>32.744</w:t>
+            </w:r>
+          </w:p>
+        </w:tc>
+        <w:tc>
+          <w:tcPr>
+            <w:tcW w:w="2177" w:type="dxa"/>
+            <w:tcBorders>
+              <w:top w:val="single" w:sz="4" w:space="0" w:color="FFFFFF"/>
+              <w:left w:val="single" w:sz="4" w:space="0" w:color="FFFFFF"/>
+              <w:bottom w:val="single" w:sz="4" w:space="0" w:color="FFFFFF"/>
+              <w:right w:val="nil"/>
+            </w:tcBorders>
+            <w:shd w:val="clear" w:color="000000" w:fill="FFF2CC"/>
+            <w:noWrap/>
+            <w:vAlign w:val="bottom"/>
+            <w:hideMark/>
+          </w:tcPr>
+          <w:p>
+            <w:pPr>
+              <w:spacing w:after="0" w:line="240" w:lineRule="auto"/>
+              <w:jc w:val="right"/>
+              <w:rPr>
+                <w:rFonts w:ascii="Calibri" w:eastAsia="Times New Roman" w:hAnsi="Calibri" w:cs="Times New Roman"/>
+                <w:color w:val="000000"/>
+                <w:lang w:eastAsia="pt-PT"/>
+              </w:rPr>
+            </w:pPr>
+            <w:r>
+              <w:rPr>
+                <w:rFonts w:ascii="Calibri" w:eastAsia="Times New Roman" w:hAnsi="Calibri" w:cs="Times New Roman"/>
+                <w:color w:val="000000"/>
+                <w:lang w:eastAsia="pt-PT"/>
+              </w:rPr>
+              <w:t>32,87%</w:t>
+            </w:r>
+          </w:p>
+        </w:tc>
+      </w:tr>
+      <w:tr>
+        <w:trPr>
+          <w:trHeight w:val="300"/>
+        </w:trPr>
+        <w:tc>
+          <w:tcPr>
+            <w:tcW w:w="2856" w:type="dxa"/>
+            <w:tcBorders>
+              <w:top w:val="single" w:sz="4" w:space="0" w:color="FFFFFF"/>
+              <w:left w:val="nil"/>
+              <w:bottom w:val="nil"/>
+              <w:right w:val="single" w:sz="4" w:space="0" w:color="FFFFFF"/>
+            </w:tcBorders>
+            <w:shd w:val="clear" w:color="000000" w:fill="FFF2CC"/>
+            <w:noWrap/>
+            <w:vAlign w:val="bottom"/>
+            <w:hideMark/>
+          </w:tcPr>
+          <w:p>
+            <w:pPr>
+              <w:spacing w:after="0" w:line="240" w:lineRule="auto"/>
+              <w:rPr>
+                <w:rFonts w:ascii="Calibri" w:eastAsia="Times New Roman" w:hAnsi="Calibri" w:cs="Times New Roman"/>
+                <w:color w:val="000000"/>
+                <w:lang w:eastAsia="pt-PT"/>
+              </w:rPr>
+            </w:pPr>
+            <w:r>
+              <w:rPr>
+                <w:rFonts w:ascii="Calibri" w:eastAsia="Times New Roman" w:hAnsi="Calibri" w:cs="Times New Roman"/>
+                <w:color w:val="000000"/>
+                <w:lang w:eastAsia="pt-PT"/>
+              </w:rPr>
+              <w:t>7-Zip - LZMA2</w:t>
+            </w:r>
+          </w:p>
+        </w:tc>
+        <w:tc>
+          <w:tcPr>
+            <w:tcW w:w="2947" w:type="dxa"/>
             <w:tcBorders>
               <w:top w:val="single" w:sz="4" w:space="0" w:color="FFFFFF"/>
               <w:left w:val="single" w:sz="4" w:space="0" w:color="FFFFFF"/>
@@ -2179,11 +2785,117 @@
         </w:tc>
         <w:tc>
           <w:tcPr>
-            <w:tcW w:w="2091" w:type="dxa"/>
+            <w:tcW w:w="2177" w:type="dxa"/>
+            <w:tcBorders>
+              <w:top w:val="single" w:sz="4" w:space="0" w:color="FFFFFF"/>
+              <w:left w:val="single" w:sz="4" w:space="0" w:color="FFFFFF"/>
+              <w:bottom w:val="single" w:sz="4" w:space="0" w:color="FFFFFF"/>
+              <w:right w:val="nil"/>
+            </w:tcBorders>
+            <w:shd w:val="clear" w:color="000000" w:fill="FFF2CC"/>
+            <w:noWrap/>
+            <w:vAlign w:val="bottom"/>
+            <w:hideMark/>
+          </w:tcPr>
+          <w:p>
+            <w:pPr>
+              <w:spacing w:after="0" w:line="240" w:lineRule="auto"/>
+              <w:jc w:val="right"/>
+              <w:rPr>
+                <w:rFonts w:ascii="Calibri" w:eastAsia="Times New Roman" w:hAnsi="Calibri" w:cs="Times New Roman"/>
+                <w:color w:val="000000"/>
+                <w:lang w:eastAsia="pt-PT"/>
+              </w:rPr>
+            </w:pPr>
+            <w:r>
+              <w:rPr>
+                <w:rFonts w:ascii="Calibri" w:eastAsia="Times New Roman" w:hAnsi="Calibri" w:cs="Times New Roman"/>
+                <w:color w:val="000000"/>
+                <w:lang w:eastAsia="pt-PT"/>
+              </w:rPr>
+              <w:t>28,76%</w:t>
+            </w:r>
+          </w:p>
+        </w:tc>
+      </w:tr>
+      <w:tr>
+        <w:trPr>
+          <w:trHeight w:val="300"/>
+        </w:trPr>
+        <w:tc>
+          <w:tcPr>
+            <w:tcW w:w="2856" w:type="dxa"/>
+            <w:tcBorders>
+              <w:top w:val="single" w:sz="4" w:space="0" w:color="FFFFFF"/>
+              <w:left w:val="nil"/>
+              <w:bottom w:val="nil"/>
+              <w:right w:val="single" w:sz="4" w:space="0" w:color="FFFFFF"/>
+            </w:tcBorders>
+            <w:shd w:val="clear" w:color="000000" w:fill="FFF2CC"/>
+            <w:noWrap/>
+            <w:vAlign w:val="bottom"/>
+            <w:hideMark/>
+          </w:tcPr>
+          <w:p>
+            <w:pPr>
+              <w:spacing w:after="0" w:line="240" w:lineRule="auto"/>
+              <w:rPr>
+                <w:rFonts w:ascii="Calibri" w:eastAsia="Times New Roman" w:hAnsi="Calibri" w:cs="Times New Roman"/>
+                <w:color w:val="000000"/>
+                <w:lang w:eastAsia="pt-PT"/>
+              </w:rPr>
+            </w:pPr>
+            <w:r>
+              <w:rPr>
+                <w:rFonts w:ascii="Calibri" w:eastAsia="Times New Roman" w:hAnsi="Calibri" w:cs="Times New Roman"/>
+                <w:color w:val="000000"/>
+                <w:lang w:eastAsia="pt-PT"/>
+              </w:rPr>
+              <w:t>7-Zip - LZMA</w:t>
+            </w:r>
+          </w:p>
+        </w:tc>
+        <w:tc>
+          <w:tcPr>
+            <w:tcW w:w="2947" w:type="dxa"/>
             <w:tcBorders>
               <w:top w:val="single" w:sz="4" w:space="0" w:color="FFFFFF"/>
               <w:left w:val="single" w:sz="4" w:space="0" w:color="FFFFFF"/>
               <w:bottom w:val="nil"/>
+              <w:right w:val="single" w:sz="4" w:space="0" w:color="FFFFFF"/>
+            </w:tcBorders>
+            <w:shd w:val="clear" w:color="000000" w:fill="FFF2CC"/>
+            <w:noWrap/>
+            <w:vAlign w:val="bottom"/>
+            <w:hideMark/>
+          </w:tcPr>
+          <w:p>
+            <w:pPr>
+              <w:spacing w:after="0" w:line="240" w:lineRule="auto"/>
+              <w:jc w:val="right"/>
+              <w:rPr>
+                <w:rFonts w:ascii="Calibri" w:eastAsia="Times New Roman" w:hAnsi="Calibri" w:cs="Times New Roman"/>
+                <w:color w:val="000000"/>
+                <w:lang w:eastAsia="pt-PT"/>
+              </w:rPr>
+            </w:pPr>
+            <w:r>
+              <w:rPr>
+                <w:rFonts w:ascii="Calibri" w:eastAsia="Times New Roman" w:hAnsi="Calibri" w:cs="Times New Roman"/>
+                <w:color w:val="000000"/>
+                <w:lang w:eastAsia="pt-PT"/>
+              </w:rPr>
+              <w:t>28.645</w:t>
+            </w:r>
+          </w:p>
+        </w:tc>
+        <w:tc>
+          <w:tcPr>
+            <w:tcW w:w="2177" w:type="dxa"/>
+            <w:tcBorders>
+              <w:top w:val="single" w:sz="4" w:space="0" w:color="FFFFFF"/>
+              <w:left w:val="single" w:sz="4" w:space="0" w:color="FFFFFF"/>
+              <w:bottom w:val="single" w:sz="4" w:space="0" w:color="FFFFFF"/>
               <w:right w:val="nil"/>
             </w:tcBorders>
             <w:shd w:val="clear" w:color="000000" w:fill="FFF2CC"/>
@@ -2207,48 +2919,235 @@
                 <w:color w:val="000000"/>
                 <w:lang w:eastAsia="pt-PT"/>
               </w:rPr>
-              <w:t>28,76%</w:t>
+              <w:t>28,75%</w:t>
+            </w:r>
+          </w:p>
+        </w:tc>
+      </w:tr>
+      <w:tr>
+        <w:trPr>
+          <w:trHeight w:val="300"/>
+        </w:trPr>
+        <w:tc>
+          <w:tcPr>
+            <w:tcW w:w="2856" w:type="dxa"/>
+            <w:tcBorders>
+              <w:top w:val="single" w:sz="4" w:space="0" w:color="FFFFFF"/>
+              <w:left w:val="nil"/>
+              <w:bottom w:val="nil"/>
+              <w:right w:val="single" w:sz="4" w:space="0" w:color="FFFFFF"/>
+            </w:tcBorders>
+            <w:shd w:val="clear" w:color="000000" w:fill="FFF2CC"/>
+            <w:noWrap/>
+            <w:vAlign w:val="bottom"/>
+            <w:hideMark/>
+          </w:tcPr>
+          <w:p>
+            <w:pPr>
+              <w:spacing w:after="0" w:line="240" w:lineRule="auto"/>
+              <w:rPr>
+                <w:rFonts w:ascii="Calibri" w:eastAsia="Times New Roman" w:hAnsi="Calibri" w:cs="Times New Roman"/>
+                <w:color w:val="000000"/>
+                <w:lang w:eastAsia="pt-PT"/>
+              </w:rPr>
+            </w:pPr>
+            <w:r>
+              <w:rPr>
+                <w:rFonts w:ascii="Calibri" w:eastAsia="Times New Roman" w:hAnsi="Calibri" w:cs="Times New Roman"/>
+                <w:color w:val="000000"/>
+                <w:lang w:eastAsia="pt-PT"/>
+              </w:rPr>
+              <w:t>7-Zip - PPMd</w:t>
+            </w:r>
+          </w:p>
+        </w:tc>
+        <w:tc>
+          <w:tcPr>
+            <w:tcW w:w="2947" w:type="dxa"/>
+            <w:tcBorders>
+              <w:top w:val="single" w:sz="4" w:space="0" w:color="FFFFFF"/>
+              <w:left w:val="single" w:sz="4" w:space="0" w:color="FFFFFF"/>
+              <w:bottom w:val="nil"/>
+              <w:right w:val="single" w:sz="4" w:space="0" w:color="FFFFFF"/>
+            </w:tcBorders>
+            <w:shd w:val="clear" w:color="000000" w:fill="FFF2CC"/>
+            <w:noWrap/>
+            <w:vAlign w:val="bottom"/>
+            <w:hideMark/>
+          </w:tcPr>
+          <w:p>
+            <w:pPr>
+              <w:spacing w:after="0" w:line="240" w:lineRule="auto"/>
+              <w:jc w:val="right"/>
+              <w:rPr>
+                <w:rFonts w:ascii="Calibri" w:eastAsia="Times New Roman" w:hAnsi="Calibri" w:cs="Times New Roman"/>
+                <w:color w:val="000000"/>
+                <w:lang w:eastAsia="pt-PT"/>
+              </w:rPr>
+            </w:pPr>
+            <w:r>
+              <w:rPr>
+                <w:rFonts w:ascii="Calibri" w:eastAsia="Times New Roman" w:hAnsi="Calibri" w:cs="Times New Roman"/>
+                <w:color w:val="000000"/>
+                <w:lang w:eastAsia="pt-PT"/>
+              </w:rPr>
+              <w:t>24.097</w:t>
+            </w:r>
+          </w:p>
+        </w:tc>
+        <w:tc>
+          <w:tcPr>
+            <w:tcW w:w="2177" w:type="dxa"/>
+            <w:tcBorders>
+              <w:top w:val="single" w:sz="4" w:space="0" w:color="FFFFFF"/>
+              <w:left w:val="single" w:sz="4" w:space="0" w:color="FFFFFF"/>
+              <w:bottom w:val="single" w:sz="4" w:space="0" w:color="FFFFFF"/>
+              <w:right w:val="nil"/>
+            </w:tcBorders>
+            <w:shd w:val="clear" w:color="000000" w:fill="FFF2CC"/>
+            <w:noWrap/>
+            <w:vAlign w:val="bottom"/>
+            <w:hideMark/>
+          </w:tcPr>
+          <w:p>
+            <w:pPr>
+              <w:spacing w:after="0" w:line="240" w:lineRule="auto"/>
+              <w:jc w:val="right"/>
+              <w:rPr>
+                <w:rFonts w:ascii="Calibri" w:eastAsia="Times New Roman" w:hAnsi="Calibri" w:cs="Times New Roman"/>
+                <w:color w:val="000000"/>
+                <w:lang w:eastAsia="pt-PT"/>
+              </w:rPr>
+            </w:pPr>
+            <w:r>
+              <w:rPr>
+                <w:rFonts w:ascii="Calibri" w:eastAsia="Times New Roman" w:hAnsi="Calibri" w:cs="Times New Roman"/>
+                <w:color w:val="000000"/>
+                <w:lang w:eastAsia="pt-PT"/>
+              </w:rPr>
+              <w:t>24,19%</w:t>
+            </w:r>
+          </w:p>
+        </w:tc>
+      </w:tr>
+      <w:tr>
+        <w:trPr>
+          <w:trHeight w:val="300"/>
+        </w:trPr>
+        <w:tc>
+          <w:tcPr>
+            <w:tcW w:w="2856" w:type="dxa"/>
+            <w:tcBorders>
+              <w:top w:val="single" w:sz="4" w:space="0" w:color="FFFFFF"/>
+              <w:left w:val="nil"/>
+              <w:bottom w:val="nil"/>
+              <w:right w:val="single" w:sz="4" w:space="0" w:color="FFFFFF"/>
+            </w:tcBorders>
+            <w:shd w:val="clear" w:color="000000" w:fill="FFF2CC"/>
+            <w:noWrap/>
+            <w:vAlign w:val="bottom"/>
+            <w:hideMark/>
+          </w:tcPr>
+          <w:p>
+            <w:pPr>
+              <w:spacing w:after="0" w:line="240" w:lineRule="auto"/>
+              <w:rPr>
+                <w:rFonts w:ascii="Calibri" w:eastAsia="Times New Roman" w:hAnsi="Calibri" w:cs="Times New Roman"/>
+                <w:color w:val="000000"/>
+                <w:lang w:eastAsia="pt-PT"/>
+              </w:rPr>
+            </w:pPr>
+            <w:r>
+              <w:rPr>
+                <w:rFonts w:ascii="Calibri" w:eastAsia="Times New Roman" w:hAnsi="Calibri" w:cs="Times New Roman"/>
+                <w:color w:val="000000"/>
+                <w:lang w:eastAsia="pt-PT"/>
+              </w:rPr>
+              <w:t>7-Zip - BZip2</w:t>
+            </w:r>
+          </w:p>
+        </w:tc>
+        <w:tc>
+          <w:tcPr>
+            <w:tcW w:w="2947" w:type="dxa"/>
+            <w:tcBorders>
+              <w:top w:val="single" w:sz="4" w:space="0" w:color="FFFFFF"/>
+              <w:left w:val="single" w:sz="4" w:space="0" w:color="FFFFFF"/>
+              <w:bottom w:val="nil"/>
+              <w:right w:val="single" w:sz="4" w:space="0" w:color="FFFFFF"/>
+            </w:tcBorders>
+            <w:shd w:val="clear" w:color="000000" w:fill="FFF2CC"/>
+            <w:noWrap/>
+            <w:vAlign w:val="bottom"/>
+            <w:hideMark/>
+          </w:tcPr>
+          <w:p>
+            <w:pPr>
+              <w:spacing w:after="0" w:line="240" w:lineRule="auto"/>
+              <w:jc w:val="right"/>
+              <w:rPr>
+                <w:rFonts w:ascii="Calibri" w:eastAsia="Times New Roman" w:hAnsi="Calibri" w:cs="Times New Roman"/>
+                <w:color w:val="000000"/>
+                <w:lang w:eastAsia="pt-PT"/>
+              </w:rPr>
+            </w:pPr>
+            <w:r>
+              <w:rPr>
+                <w:rFonts w:ascii="Calibri" w:eastAsia="Times New Roman" w:hAnsi="Calibri" w:cs="Times New Roman"/>
+                <w:color w:val="000000"/>
+                <w:lang w:eastAsia="pt-PT"/>
+              </w:rPr>
+              <w:t>25.903</w:t>
+            </w:r>
+          </w:p>
+        </w:tc>
+        <w:tc>
+          <w:tcPr>
+            <w:tcW w:w="2177" w:type="dxa"/>
+            <w:tcBorders>
+              <w:top w:val="single" w:sz="4" w:space="0" w:color="FFFFFF"/>
+              <w:left w:val="single" w:sz="4" w:space="0" w:color="FFFFFF"/>
+              <w:bottom w:val="single" w:sz="4" w:space="0" w:color="FFFFFF"/>
+              <w:right w:val="nil"/>
+            </w:tcBorders>
+            <w:shd w:val="clear" w:color="000000" w:fill="FFF2CC"/>
+            <w:noWrap/>
+            <w:vAlign w:val="bottom"/>
+            <w:hideMark/>
+          </w:tcPr>
+          <w:p>
+            <w:pPr>
+              <w:spacing w:after="0" w:line="240" w:lineRule="auto"/>
+              <w:jc w:val="right"/>
+              <w:rPr>
+                <w:rFonts w:ascii="Calibri" w:eastAsia="Times New Roman" w:hAnsi="Calibri" w:cs="Times New Roman"/>
+                <w:color w:val="000000"/>
+                <w:lang w:eastAsia="pt-PT"/>
+              </w:rPr>
+            </w:pPr>
+            <w:r>
+              <w:rPr>
+                <w:rFonts w:ascii="Calibri" w:eastAsia="Times New Roman" w:hAnsi="Calibri" w:cs="Times New Roman"/>
+                <w:color w:val="000000"/>
+                <w:lang w:eastAsia="pt-PT"/>
+              </w:rPr>
+              <w:t>26,00%</w:t>
             </w:r>
           </w:p>
         </w:tc>
       </w:tr>
     </w:tbl>
     <w:p/>
-    <w:p/>
-    <w:p/>
     <w:p>
       <w:r>
-        <w:lastRenderedPageBreak/>
-        <w:t>Técnicas consideradas:</w:t>
+        <w:t>Podemos verificar que destas técnicas consideradas a mais eficiente é 7-Zip – PPMd.</w:t>
       </w:r>
     </w:p>
     <w:p>
-      <w:pPr>
-        <w:pStyle w:val="ListParagraph"/>
-        <w:numPr>
-          <w:ilvl w:val="0"/>
-          <w:numId w:val="1"/>
-        </w:numPr>
-      </w:pPr>
-      <w:r>
-        <w:t>RLE – Pouco eficiente porque existem poucos símbolos repetidos em ambos os ficheiros.</w:t>
+      <w:r>
+        <w:br w:type="page"/>
       </w:r>
     </w:p>
-    <w:p>
-      <w:pPr>
-        <w:pStyle w:val="ListParagraph"/>
-        <w:numPr>
-          <w:ilvl w:val="0"/>
-          <w:numId w:val="1"/>
-        </w:numPr>
-      </w:pPr>
-      <w:r>
-        <w:t>Huffman?</w:t>
-      </w:r>
-      <w:bookmarkStart w:id="10" w:name="_GoBack"/>
-      <w:bookmarkEnd w:id="10"/>
-    </w:p>
-    <w:p/>
     <w:p>
       <w:pPr>
         <w:pStyle w:val="Heading3"/>
@@ -2260,27 +3159,1248 @@
         </w:rPr>
       </w:pPr>
       <w:r>
+        <w:lastRenderedPageBreak/>
         <w:t>b)</w:t>
       </w:r>
       <w:bookmarkEnd w:id="9"/>
     </w:p>
+    <w:tbl>
+      <w:tblPr>
+        <w:tblW w:w="8040" w:type="dxa"/>
+        <w:tblCellMar>
+          <w:top w:w="15" w:type="dxa"/>
+          <w:left w:w="70" w:type="dxa"/>
+          <w:bottom w:w="15" w:type="dxa"/>
+          <w:right w:w="70" w:type="dxa"/>
+        </w:tblCellMar>
+        <w:tblLook w:val="04A0" w:firstRow="1" w:lastRow="0" w:firstColumn="1" w:lastColumn="0" w:noHBand="0" w:noVBand="1"/>
+      </w:tblPr>
+      <w:tblGrid>
+        <w:gridCol w:w="2112"/>
+        <w:gridCol w:w="1678"/>
+        <w:gridCol w:w="2142"/>
+        <w:gridCol w:w="2108"/>
+      </w:tblGrid>
+      <w:tr>
+        <w:trPr>
+          <w:trHeight w:val="300"/>
+        </w:trPr>
+        <w:tc>
+          <w:tcPr>
+            <w:tcW w:w="8040" w:type="dxa"/>
+            <w:gridSpan w:val="4"/>
+            <w:tcBorders>
+              <w:top w:val="nil"/>
+              <w:left w:val="nil"/>
+              <w:bottom w:val="nil"/>
+              <w:right w:val="nil"/>
+            </w:tcBorders>
+            <w:shd w:val="clear" w:color="000000" w:fill="FFD966"/>
+            <w:noWrap/>
+            <w:vAlign w:val="bottom"/>
+            <w:hideMark/>
+          </w:tcPr>
+          <w:p>
+            <w:pPr>
+              <w:spacing w:after="0" w:line="240" w:lineRule="auto"/>
+              <w:jc w:val="center"/>
+              <w:rPr>
+                <w:rFonts w:ascii="Calibri" w:eastAsia="Times New Roman" w:hAnsi="Calibri" w:cs="Times New Roman"/>
+                <w:color w:val="000000"/>
+                <w:lang w:eastAsia="pt-PT"/>
+              </w:rPr>
+            </w:pPr>
+            <w:r>
+              <w:rPr>
+                <w:rFonts w:ascii="Calibri" w:eastAsia="Times New Roman" w:hAnsi="Calibri" w:cs="Times New Roman"/>
+                <w:color w:val="000000"/>
+                <w:lang w:eastAsia="pt-PT"/>
+              </w:rPr>
+              <w:t>apostas.txt</w:t>
+            </w:r>
+          </w:p>
+        </w:tc>
+      </w:tr>
+      <w:tr>
+        <w:trPr>
+          <w:trHeight w:val="300"/>
+        </w:trPr>
+        <w:tc>
+          <w:tcPr>
+            <w:tcW w:w="2112" w:type="dxa"/>
+            <w:tcBorders>
+              <w:top w:val="single" w:sz="4" w:space="0" w:color="FFFFFF"/>
+              <w:left w:val="nil"/>
+              <w:bottom w:val="single" w:sz="4" w:space="0" w:color="FFFFFF"/>
+              <w:right w:val="single" w:sz="4" w:space="0" w:color="FFFFFF"/>
+            </w:tcBorders>
+            <w:shd w:val="clear" w:color="000000" w:fill="FFE699"/>
+            <w:noWrap/>
+            <w:vAlign w:val="bottom"/>
+            <w:hideMark/>
+          </w:tcPr>
+          <w:p>
+            <w:pPr>
+              <w:spacing w:after="0" w:line="240" w:lineRule="auto"/>
+              <w:jc w:val="center"/>
+              <w:rPr>
+                <w:rFonts w:ascii="Calibri" w:eastAsia="Times New Roman" w:hAnsi="Calibri" w:cs="Times New Roman"/>
+                <w:color w:val="000000"/>
+                <w:lang w:eastAsia="pt-PT"/>
+              </w:rPr>
+            </w:pPr>
+            <w:r>
+              <w:rPr>
+                <w:rFonts w:ascii="Calibri" w:eastAsia="Times New Roman" w:hAnsi="Calibri" w:cs="Times New Roman"/>
+                <w:color w:val="000000"/>
+                <w:lang w:eastAsia="pt-PT"/>
+              </w:rPr>
+              <w:t>Número de Entradas</w:t>
+            </w:r>
+          </w:p>
+        </w:tc>
+        <w:tc>
+          <w:tcPr>
+            <w:tcW w:w="1678" w:type="dxa"/>
+            <w:tcBorders>
+              <w:top w:val="single" w:sz="4" w:space="0" w:color="FFFFFF"/>
+              <w:left w:val="single" w:sz="4" w:space="0" w:color="FFFFFF"/>
+              <w:bottom w:val="single" w:sz="4" w:space="0" w:color="FFFFFF"/>
+              <w:right w:val="single" w:sz="4" w:space="0" w:color="FFFFFF"/>
+            </w:tcBorders>
+            <w:shd w:val="clear" w:color="000000" w:fill="FFE699"/>
+            <w:noWrap/>
+            <w:vAlign w:val="bottom"/>
+            <w:hideMark/>
+          </w:tcPr>
+          <w:p>
+            <w:pPr>
+              <w:spacing w:after="0" w:line="240" w:lineRule="auto"/>
+              <w:jc w:val="center"/>
+              <w:rPr>
+                <w:rFonts w:ascii="Calibri" w:eastAsia="Times New Roman" w:hAnsi="Calibri" w:cs="Times New Roman"/>
+                <w:color w:val="000000"/>
+                <w:lang w:eastAsia="pt-PT"/>
+              </w:rPr>
+            </w:pPr>
+            <w:r>
+              <w:rPr>
+                <w:rFonts w:ascii="Calibri" w:eastAsia="Times New Roman" w:hAnsi="Calibri" w:cs="Times New Roman"/>
+                <w:color w:val="000000"/>
+                <w:lang w:eastAsia="pt-PT"/>
+              </w:rPr>
+              <w:t>Ficheiro Original</w:t>
+            </w:r>
+          </w:p>
+        </w:tc>
+        <w:tc>
+          <w:tcPr>
+            <w:tcW w:w="2142" w:type="dxa"/>
+            <w:tcBorders>
+              <w:top w:val="single" w:sz="4" w:space="0" w:color="FFFFFF"/>
+              <w:left w:val="single" w:sz="4" w:space="0" w:color="FFFFFF"/>
+              <w:bottom w:val="single" w:sz="4" w:space="0" w:color="FFFFFF"/>
+              <w:right w:val="nil"/>
+            </w:tcBorders>
+            <w:shd w:val="clear" w:color="000000" w:fill="FFE699"/>
+            <w:noWrap/>
+            <w:vAlign w:val="bottom"/>
+            <w:hideMark/>
+          </w:tcPr>
+          <w:p>
+            <w:pPr>
+              <w:spacing w:after="0" w:line="240" w:lineRule="auto"/>
+              <w:jc w:val="center"/>
+              <w:rPr>
+                <w:rFonts w:ascii="Calibri" w:eastAsia="Times New Roman" w:hAnsi="Calibri" w:cs="Times New Roman"/>
+                <w:color w:val="000000"/>
+                <w:lang w:eastAsia="pt-PT"/>
+              </w:rPr>
+            </w:pPr>
+            <w:r>
+              <w:rPr>
+                <w:rFonts w:ascii="Calibri" w:eastAsia="Times New Roman" w:hAnsi="Calibri" w:cs="Times New Roman"/>
+                <w:color w:val="000000"/>
+                <w:lang w:eastAsia="pt-PT"/>
+              </w:rPr>
+              <w:t>Ficheiro Comprimido</w:t>
+            </w:r>
+          </w:p>
+        </w:tc>
+        <w:tc>
+          <w:tcPr>
+            <w:tcW w:w="2108" w:type="dxa"/>
+            <w:tcBorders>
+              <w:top w:val="single" w:sz="4" w:space="0" w:color="FFFFFF"/>
+              <w:left w:val="single" w:sz="4" w:space="0" w:color="FFFFFF"/>
+              <w:bottom w:val="single" w:sz="4" w:space="0" w:color="FFFFFF"/>
+              <w:right w:val="nil"/>
+            </w:tcBorders>
+            <w:shd w:val="clear" w:color="000000" w:fill="FFE699"/>
+            <w:noWrap/>
+            <w:vAlign w:val="bottom"/>
+            <w:hideMark/>
+          </w:tcPr>
+          <w:p>
+            <w:pPr>
+              <w:spacing w:after="0" w:line="240" w:lineRule="auto"/>
+              <w:jc w:val="center"/>
+              <w:rPr>
+                <w:rFonts w:ascii="Calibri" w:eastAsia="Times New Roman" w:hAnsi="Calibri" w:cs="Times New Roman"/>
+                <w:color w:val="000000"/>
+                <w:lang w:eastAsia="pt-PT"/>
+              </w:rPr>
+            </w:pPr>
+            <w:r>
+              <w:rPr>
+                <w:rFonts w:ascii="Calibri" w:eastAsia="Times New Roman" w:hAnsi="Calibri" w:cs="Times New Roman"/>
+                <w:color w:val="000000"/>
+                <w:lang w:eastAsia="pt-PT"/>
+              </w:rPr>
+              <w:t>Taxa de Compressão</w:t>
+            </w:r>
+          </w:p>
+        </w:tc>
+      </w:tr>
+      <w:tr>
+        <w:trPr>
+          <w:trHeight w:val="300"/>
+        </w:trPr>
+        <w:tc>
+          <w:tcPr>
+            <w:tcW w:w="2112" w:type="dxa"/>
+            <w:tcBorders>
+              <w:top w:val="single" w:sz="4" w:space="0" w:color="FFFFFF"/>
+              <w:left w:val="nil"/>
+              <w:bottom w:val="single" w:sz="4" w:space="0" w:color="FFFFFF"/>
+              <w:right w:val="single" w:sz="4" w:space="0" w:color="FFFFFF"/>
+            </w:tcBorders>
+            <w:shd w:val="clear" w:color="000000" w:fill="FFF2CC"/>
+            <w:noWrap/>
+            <w:vAlign w:val="bottom"/>
+            <w:hideMark/>
+          </w:tcPr>
+          <w:p>
+            <w:pPr>
+              <w:spacing w:after="0" w:line="240" w:lineRule="auto"/>
+              <w:rPr>
+                <w:rFonts w:ascii="Calibri" w:eastAsia="Times New Roman" w:hAnsi="Calibri" w:cs="Times New Roman"/>
+                <w:color w:val="000000"/>
+                <w:lang w:eastAsia="pt-PT"/>
+              </w:rPr>
+            </w:pPr>
+            <w:r>
+              <w:rPr>
+                <w:rFonts w:ascii="Calibri" w:eastAsia="Times New Roman" w:hAnsi="Calibri" w:cs="Times New Roman"/>
+                <w:color w:val="000000"/>
+                <w:lang w:eastAsia="pt-PT"/>
+              </w:rPr>
+              <w:t>10^3</w:t>
+            </w:r>
+          </w:p>
+        </w:tc>
+        <w:tc>
+          <w:tcPr>
+            <w:tcW w:w="1678" w:type="dxa"/>
+            <w:tcBorders>
+              <w:top w:val="single" w:sz="4" w:space="0" w:color="FFFFFF"/>
+              <w:left w:val="single" w:sz="4" w:space="0" w:color="FFFFFF"/>
+              <w:bottom w:val="single" w:sz="4" w:space="0" w:color="FFFFFF"/>
+              <w:right w:val="single" w:sz="4" w:space="0" w:color="FFFFFF"/>
+            </w:tcBorders>
+            <w:shd w:val="clear" w:color="000000" w:fill="FFF2CC"/>
+            <w:noWrap/>
+            <w:vAlign w:val="bottom"/>
+            <w:hideMark/>
+          </w:tcPr>
+          <w:p>
+            <w:pPr>
+              <w:spacing w:after="0" w:line="240" w:lineRule="auto"/>
+              <w:jc w:val="right"/>
+              <w:rPr>
+                <w:rFonts w:ascii="Calibri" w:eastAsia="Times New Roman" w:hAnsi="Calibri" w:cs="Times New Roman"/>
+                <w:color w:val="000000"/>
+                <w:lang w:eastAsia="pt-PT"/>
+              </w:rPr>
+            </w:pPr>
+            <w:r>
+              <w:rPr>
+                <w:rFonts w:ascii="Calibri" w:eastAsia="Times New Roman" w:hAnsi="Calibri" w:cs="Times New Roman"/>
+                <w:color w:val="000000"/>
+                <w:lang w:eastAsia="pt-PT"/>
+              </w:rPr>
+              <w:t>28.079</w:t>
+            </w:r>
+          </w:p>
+        </w:tc>
+        <w:tc>
+          <w:tcPr>
+            <w:tcW w:w="2142" w:type="dxa"/>
+            <w:tcBorders>
+              <w:top w:val="single" w:sz="4" w:space="0" w:color="FFFFFF"/>
+              <w:left w:val="single" w:sz="4" w:space="0" w:color="FFFFFF"/>
+              <w:bottom w:val="nil"/>
+              <w:right w:val="single" w:sz="4" w:space="0" w:color="FFFFFF"/>
+            </w:tcBorders>
+            <w:shd w:val="clear" w:color="000000" w:fill="FFF2CC"/>
+            <w:noWrap/>
+            <w:vAlign w:val="bottom"/>
+            <w:hideMark/>
+          </w:tcPr>
+          <w:p>
+            <w:pPr>
+              <w:spacing w:after="0" w:line="240" w:lineRule="auto"/>
+              <w:jc w:val="right"/>
+              <w:rPr>
+                <w:rFonts w:ascii="Calibri" w:eastAsia="Times New Roman" w:hAnsi="Calibri" w:cs="Times New Roman"/>
+                <w:color w:val="000000"/>
+                <w:lang w:eastAsia="pt-PT"/>
+              </w:rPr>
+            </w:pPr>
+            <w:r>
+              <w:rPr>
+                <w:rFonts w:ascii="Calibri" w:eastAsia="Times New Roman" w:hAnsi="Calibri" w:cs="Times New Roman"/>
+                <w:color w:val="000000"/>
+                <w:lang w:eastAsia="pt-PT"/>
+              </w:rPr>
+              <w:t>5.768</w:t>
+            </w:r>
+          </w:p>
+        </w:tc>
+        <w:tc>
+          <w:tcPr>
+            <w:tcW w:w="2108" w:type="dxa"/>
+            <w:tcBorders>
+              <w:top w:val="single" w:sz="4" w:space="0" w:color="FFFFFF"/>
+              <w:left w:val="single" w:sz="4" w:space="0" w:color="FFFFFF"/>
+              <w:bottom w:val="single" w:sz="4" w:space="0" w:color="FFFFFF"/>
+              <w:right w:val="nil"/>
+            </w:tcBorders>
+            <w:shd w:val="clear" w:color="000000" w:fill="FFF2CC"/>
+            <w:noWrap/>
+            <w:vAlign w:val="bottom"/>
+            <w:hideMark/>
+          </w:tcPr>
+          <w:p>
+            <w:pPr>
+              <w:spacing w:after="0" w:line="240" w:lineRule="auto"/>
+              <w:jc w:val="right"/>
+              <w:rPr>
+                <w:rFonts w:ascii="Calibri" w:eastAsia="Times New Roman" w:hAnsi="Calibri" w:cs="Times New Roman"/>
+                <w:color w:val="000000"/>
+                <w:lang w:eastAsia="pt-PT"/>
+              </w:rPr>
+            </w:pPr>
+            <w:r>
+              <w:rPr>
+                <w:rFonts w:ascii="Calibri" w:eastAsia="Times New Roman" w:hAnsi="Calibri" w:cs="Times New Roman"/>
+                <w:color w:val="000000"/>
+                <w:lang w:eastAsia="pt-PT"/>
+              </w:rPr>
+              <w:t>20,54%</w:t>
+            </w:r>
+          </w:p>
+        </w:tc>
+      </w:tr>
+      <w:tr>
+        <w:trPr>
+          <w:trHeight w:val="300"/>
+        </w:trPr>
+        <w:tc>
+          <w:tcPr>
+            <w:tcW w:w="2112" w:type="dxa"/>
+            <w:tcBorders>
+              <w:top w:val="single" w:sz="4" w:space="0" w:color="FFFFFF"/>
+              <w:left w:val="nil"/>
+              <w:bottom w:val="single" w:sz="4" w:space="0" w:color="FFFFFF"/>
+              <w:right w:val="single" w:sz="4" w:space="0" w:color="FFFFFF"/>
+            </w:tcBorders>
+            <w:shd w:val="clear" w:color="000000" w:fill="FFF2CC"/>
+            <w:noWrap/>
+            <w:vAlign w:val="bottom"/>
+            <w:hideMark/>
+          </w:tcPr>
+          <w:p>
+            <w:pPr>
+              <w:spacing w:after="0" w:line="240" w:lineRule="auto"/>
+              <w:rPr>
+                <w:rFonts w:ascii="Calibri" w:eastAsia="Times New Roman" w:hAnsi="Calibri" w:cs="Times New Roman"/>
+                <w:color w:val="000000"/>
+                <w:lang w:eastAsia="pt-PT"/>
+              </w:rPr>
+            </w:pPr>
+            <w:r>
+              <w:rPr>
+                <w:rFonts w:ascii="Calibri" w:eastAsia="Times New Roman" w:hAnsi="Calibri" w:cs="Times New Roman"/>
+                <w:color w:val="000000"/>
+                <w:lang w:eastAsia="pt-PT"/>
+              </w:rPr>
+              <w:t>10^4</w:t>
+            </w:r>
+          </w:p>
+        </w:tc>
+        <w:tc>
+          <w:tcPr>
+            <w:tcW w:w="1678" w:type="dxa"/>
+            <w:tcBorders>
+              <w:top w:val="single" w:sz="4" w:space="0" w:color="FFFFFF"/>
+              <w:left w:val="single" w:sz="4" w:space="0" w:color="FFFFFF"/>
+              <w:bottom w:val="single" w:sz="4" w:space="0" w:color="FFFFFF"/>
+              <w:right w:val="single" w:sz="4" w:space="0" w:color="FFFFFF"/>
+            </w:tcBorders>
+            <w:shd w:val="clear" w:color="000000" w:fill="FFF2CC"/>
+            <w:noWrap/>
+            <w:vAlign w:val="bottom"/>
+            <w:hideMark/>
+          </w:tcPr>
+          <w:p>
+            <w:pPr>
+              <w:spacing w:after="0" w:line="240" w:lineRule="auto"/>
+              <w:jc w:val="right"/>
+              <w:rPr>
+                <w:rFonts w:ascii="Calibri" w:eastAsia="Times New Roman" w:hAnsi="Calibri" w:cs="Times New Roman"/>
+                <w:color w:val="000000"/>
+                <w:lang w:eastAsia="pt-PT"/>
+              </w:rPr>
+            </w:pPr>
+            <w:r>
+              <w:rPr>
+                <w:rFonts w:ascii="Calibri" w:eastAsia="Times New Roman" w:hAnsi="Calibri" w:cs="Times New Roman"/>
+                <w:color w:val="000000"/>
+                <w:lang w:eastAsia="pt-PT"/>
+              </w:rPr>
+              <w:t>280.629</w:t>
+            </w:r>
+          </w:p>
+        </w:tc>
+        <w:tc>
+          <w:tcPr>
+            <w:tcW w:w="2142" w:type="dxa"/>
+            <w:tcBorders>
+              <w:top w:val="single" w:sz="4" w:space="0" w:color="FFFFFF"/>
+              <w:left w:val="single" w:sz="4" w:space="0" w:color="FFFFFF"/>
+              <w:bottom w:val="single" w:sz="4" w:space="0" w:color="FFFFFF"/>
+              <w:right w:val="nil"/>
+            </w:tcBorders>
+            <w:shd w:val="clear" w:color="000000" w:fill="FFF2CC"/>
+            <w:noWrap/>
+            <w:vAlign w:val="bottom"/>
+            <w:hideMark/>
+          </w:tcPr>
+          <w:p>
+            <w:pPr>
+              <w:spacing w:after="0" w:line="240" w:lineRule="auto"/>
+              <w:jc w:val="right"/>
+              <w:rPr>
+                <w:rFonts w:ascii="Calibri" w:eastAsia="Times New Roman" w:hAnsi="Calibri" w:cs="Times New Roman"/>
+                <w:color w:val="000000"/>
+                <w:lang w:eastAsia="pt-PT"/>
+              </w:rPr>
+            </w:pPr>
+            <w:r>
+              <w:rPr>
+                <w:rFonts w:ascii="Calibri" w:eastAsia="Times New Roman" w:hAnsi="Calibri" w:cs="Times New Roman"/>
+                <w:color w:val="000000"/>
+                <w:lang w:eastAsia="pt-PT"/>
+              </w:rPr>
+              <w:t>51.411</w:t>
+            </w:r>
+          </w:p>
+        </w:tc>
+        <w:tc>
+          <w:tcPr>
+            <w:tcW w:w="2108" w:type="dxa"/>
+            <w:tcBorders>
+              <w:top w:val="single" w:sz="4" w:space="0" w:color="FFFFFF"/>
+              <w:left w:val="single" w:sz="4" w:space="0" w:color="FFFFFF"/>
+              <w:bottom w:val="single" w:sz="4" w:space="0" w:color="FFFFFF"/>
+              <w:right w:val="nil"/>
+            </w:tcBorders>
+            <w:shd w:val="clear" w:color="000000" w:fill="FFF2CC"/>
+            <w:noWrap/>
+            <w:vAlign w:val="bottom"/>
+            <w:hideMark/>
+          </w:tcPr>
+          <w:p>
+            <w:pPr>
+              <w:spacing w:after="0" w:line="240" w:lineRule="auto"/>
+              <w:jc w:val="right"/>
+              <w:rPr>
+                <w:rFonts w:ascii="Calibri" w:eastAsia="Times New Roman" w:hAnsi="Calibri" w:cs="Times New Roman"/>
+                <w:color w:val="000000"/>
+                <w:lang w:eastAsia="pt-PT"/>
+              </w:rPr>
+            </w:pPr>
+            <w:r>
+              <w:rPr>
+                <w:rFonts w:ascii="Calibri" w:eastAsia="Times New Roman" w:hAnsi="Calibri" w:cs="Times New Roman"/>
+                <w:color w:val="000000"/>
+                <w:lang w:eastAsia="pt-PT"/>
+              </w:rPr>
+              <w:t>18,32%</w:t>
+            </w:r>
+          </w:p>
+        </w:tc>
+      </w:tr>
+      <w:tr>
+        <w:trPr>
+          <w:trHeight w:val="300"/>
+        </w:trPr>
+        <w:tc>
+          <w:tcPr>
+            <w:tcW w:w="2112" w:type="dxa"/>
+            <w:tcBorders>
+              <w:top w:val="single" w:sz="4" w:space="0" w:color="FFFFFF"/>
+              <w:left w:val="nil"/>
+              <w:bottom w:val="single" w:sz="4" w:space="0" w:color="FFFFFF"/>
+              <w:right w:val="single" w:sz="4" w:space="0" w:color="FFFFFF"/>
+            </w:tcBorders>
+            <w:shd w:val="clear" w:color="000000" w:fill="FFF2CC"/>
+            <w:noWrap/>
+            <w:vAlign w:val="bottom"/>
+            <w:hideMark/>
+          </w:tcPr>
+          <w:p>
+            <w:pPr>
+              <w:spacing w:after="0" w:line="240" w:lineRule="auto"/>
+              <w:rPr>
+                <w:rFonts w:ascii="Calibri" w:eastAsia="Times New Roman" w:hAnsi="Calibri" w:cs="Times New Roman"/>
+                <w:color w:val="000000"/>
+                <w:lang w:eastAsia="pt-PT"/>
+              </w:rPr>
+            </w:pPr>
+            <w:r>
+              <w:rPr>
+                <w:rFonts w:ascii="Calibri" w:eastAsia="Times New Roman" w:hAnsi="Calibri" w:cs="Times New Roman"/>
+                <w:color w:val="000000"/>
+                <w:lang w:eastAsia="pt-PT"/>
+              </w:rPr>
+              <w:t>10^5</w:t>
+            </w:r>
+          </w:p>
+        </w:tc>
+        <w:tc>
+          <w:tcPr>
+            <w:tcW w:w="1678" w:type="dxa"/>
+            <w:tcBorders>
+              <w:top w:val="single" w:sz="4" w:space="0" w:color="FFFFFF"/>
+              <w:left w:val="single" w:sz="4" w:space="0" w:color="FFFFFF"/>
+              <w:bottom w:val="single" w:sz="4" w:space="0" w:color="FFFFFF"/>
+              <w:right w:val="single" w:sz="4" w:space="0" w:color="FFFFFF"/>
+            </w:tcBorders>
+            <w:shd w:val="clear" w:color="000000" w:fill="FFF2CC"/>
+            <w:noWrap/>
+            <w:vAlign w:val="bottom"/>
+            <w:hideMark/>
+          </w:tcPr>
+          <w:p>
+            <w:pPr>
+              <w:spacing w:after="0" w:line="240" w:lineRule="auto"/>
+              <w:jc w:val="right"/>
+              <w:rPr>
+                <w:rFonts w:ascii="Calibri" w:eastAsia="Times New Roman" w:hAnsi="Calibri" w:cs="Times New Roman"/>
+                <w:color w:val="000000"/>
+                <w:lang w:eastAsia="pt-PT"/>
+              </w:rPr>
+            </w:pPr>
+            <w:r>
+              <w:rPr>
+                <w:rFonts w:ascii="Calibri" w:eastAsia="Times New Roman" w:hAnsi="Calibri" w:cs="Times New Roman"/>
+                <w:color w:val="000000"/>
+                <w:lang w:eastAsia="pt-PT"/>
+              </w:rPr>
+              <w:t>2.906.959</w:t>
+            </w:r>
+          </w:p>
+        </w:tc>
+        <w:tc>
+          <w:tcPr>
+            <w:tcW w:w="2142" w:type="dxa"/>
+            <w:tcBorders>
+              <w:top w:val="single" w:sz="4" w:space="0" w:color="FFFFFF"/>
+              <w:left w:val="single" w:sz="4" w:space="0" w:color="FFFFFF"/>
+              <w:bottom w:val="single" w:sz="4" w:space="0" w:color="FFFFFF"/>
+              <w:right w:val="nil"/>
+            </w:tcBorders>
+            <w:shd w:val="clear" w:color="000000" w:fill="FFF2CC"/>
+            <w:noWrap/>
+            <w:vAlign w:val="bottom"/>
+            <w:hideMark/>
+          </w:tcPr>
+          <w:p>
+            <w:pPr>
+              <w:spacing w:after="0" w:line="240" w:lineRule="auto"/>
+              <w:jc w:val="right"/>
+              <w:rPr>
+                <w:rFonts w:ascii="Calibri" w:eastAsia="Times New Roman" w:hAnsi="Calibri" w:cs="Times New Roman"/>
+                <w:color w:val="000000"/>
+                <w:lang w:eastAsia="pt-PT"/>
+              </w:rPr>
+            </w:pPr>
+            <w:r>
+              <w:rPr>
+                <w:rFonts w:ascii="Calibri" w:eastAsia="Times New Roman" w:hAnsi="Calibri" w:cs="Times New Roman"/>
+                <w:color w:val="000000"/>
+                <w:lang w:eastAsia="pt-PT"/>
+              </w:rPr>
+              <w:t>542.999</w:t>
+            </w:r>
+          </w:p>
+        </w:tc>
+        <w:tc>
+          <w:tcPr>
+            <w:tcW w:w="2108" w:type="dxa"/>
+            <w:tcBorders>
+              <w:top w:val="single" w:sz="4" w:space="0" w:color="FFFFFF"/>
+              <w:left w:val="single" w:sz="4" w:space="0" w:color="FFFFFF"/>
+              <w:bottom w:val="single" w:sz="4" w:space="0" w:color="FFFFFF"/>
+              <w:right w:val="nil"/>
+            </w:tcBorders>
+            <w:shd w:val="clear" w:color="000000" w:fill="FFF2CC"/>
+            <w:noWrap/>
+            <w:vAlign w:val="bottom"/>
+            <w:hideMark/>
+          </w:tcPr>
+          <w:p>
+            <w:pPr>
+              <w:spacing w:after="0" w:line="240" w:lineRule="auto"/>
+              <w:jc w:val="right"/>
+              <w:rPr>
+                <w:rFonts w:ascii="Calibri" w:eastAsia="Times New Roman" w:hAnsi="Calibri" w:cs="Times New Roman"/>
+                <w:color w:val="000000"/>
+                <w:lang w:eastAsia="pt-PT"/>
+              </w:rPr>
+            </w:pPr>
+            <w:r>
+              <w:rPr>
+                <w:rFonts w:ascii="Calibri" w:eastAsia="Times New Roman" w:hAnsi="Calibri" w:cs="Times New Roman"/>
+                <w:color w:val="000000"/>
+                <w:lang w:eastAsia="pt-PT"/>
+              </w:rPr>
+              <w:t>18,68%</w:t>
+            </w:r>
+          </w:p>
+        </w:tc>
+      </w:tr>
+      <w:tr>
+        <w:trPr>
+          <w:trHeight w:val="300"/>
+        </w:trPr>
+        <w:tc>
+          <w:tcPr>
+            <w:tcW w:w="8040" w:type="dxa"/>
+            <w:gridSpan w:val="4"/>
+            <w:tcBorders>
+              <w:top w:val="single" w:sz="4" w:space="0" w:color="FFFFFF"/>
+              <w:left w:val="nil"/>
+              <w:bottom w:val="single" w:sz="4" w:space="0" w:color="FFFFFF"/>
+              <w:right w:val="nil"/>
+            </w:tcBorders>
+            <w:shd w:val="clear" w:color="000000" w:fill="FFD966"/>
+            <w:noWrap/>
+            <w:vAlign w:val="bottom"/>
+            <w:hideMark/>
+          </w:tcPr>
+          <w:p>
+            <w:pPr>
+              <w:spacing w:after="0" w:line="240" w:lineRule="auto"/>
+              <w:jc w:val="center"/>
+              <w:rPr>
+                <w:rFonts w:ascii="Calibri" w:eastAsia="Times New Roman" w:hAnsi="Calibri" w:cs="Times New Roman"/>
+                <w:color w:val="000000"/>
+                <w:lang w:eastAsia="pt-PT"/>
+              </w:rPr>
+            </w:pPr>
+            <w:r>
+              <w:rPr>
+                <w:rFonts w:ascii="Calibri" w:eastAsia="Times New Roman" w:hAnsi="Calibri" w:cs="Times New Roman"/>
+                <w:color w:val="000000"/>
+                <w:lang w:eastAsia="pt-PT"/>
+              </w:rPr>
+              <w:t>apostadores.txt</w:t>
+            </w:r>
+          </w:p>
+        </w:tc>
+      </w:tr>
+      <w:tr>
+        <w:trPr>
+          <w:trHeight w:val="300"/>
+        </w:trPr>
+        <w:tc>
+          <w:tcPr>
+            <w:tcW w:w="2112" w:type="dxa"/>
+            <w:tcBorders>
+              <w:top w:val="single" w:sz="4" w:space="0" w:color="FFFFFF"/>
+              <w:left w:val="nil"/>
+              <w:bottom w:val="single" w:sz="4" w:space="0" w:color="FFFFFF"/>
+              <w:right w:val="single" w:sz="4" w:space="0" w:color="FFFFFF"/>
+            </w:tcBorders>
+            <w:shd w:val="clear" w:color="000000" w:fill="FFE699"/>
+            <w:noWrap/>
+            <w:vAlign w:val="bottom"/>
+            <w:hideMark/>
+          </w:tcPr>
+          <w:p>
+            <w:pPr>
+              <w:spacing w:after="0" w:line="240" w:lineRule="auto"/>
+              <w:jc w:val="center"/>
+              <w:rPr>
+                <w:rFonts w:ascii="Calibri" w:eastAsia="Times New Roman" w:hAnsi="Calibri" w:cs="Times New Roman"/>
+                <w:color w:val="000000"/>
+                <w:lang w:eastAsia="pt-PT"/>
+              </w:rPr>
+            </w:pPr>
+            <w:r>
+              <w:rPr>
+                <w:rFonts w:ascii="Calibri" w:eastAsia="Times New Roman" w:hAnsi="Calibri" w:cs="Times New Roman"/>
+                <w:color w:val="000000"/>
+                <w:lang w:eastAsia="pt-PT"/>
+              </w:rPr>
+              <w:t>Número de Entradas</w:t>
+            </w:r>
+          </w:p>
+        </w:tc>
+        <w:tc>
+          <w:tcPr>
+            <w:tcW w:w="1678" w:type="dxa"/>
+            <w:tcBorders>
+              <w:top w:val="single" w:sz="4" w:space="0" w:color="FFFFFF"/>
+              <w:left w:val="single" w:sz="4" w:space="0" w:color="FFFFFF"/>
+              <w:bottom w:val="single" w:sz="4" w:space="0" w:color="FFFFFF"/>
+              <w:right w:val="single" w:sz="4" w:space="0" w:color="FFFFFF"/>
+            </w:tcBorders>
+            <w:shd w:val="clear" w:color="000000" w:fill="FFE699"/>
+            <w:noWrap/>
+            <w:vAlign w:val="bottom"/>
+            <w:hideMark/>
+          </w:tcPr>
+          <w:p>
+            <w:pPr>
+              <w:spacing w:after="0" w:line="240" w:lineRule="auto"/>
+              <w:jc w:val="center"/>
+              <w:rPr>
+                <w:rFonts w:ascii="Calibri" w:eastAsia="Times New Roman" w:hAnsi="Calibri" w:cs="Times New Roman"/>
+                <w:color w:val="000000"/>
+                <w:lang w:eastAsia="pt-PT"/>
+              </w:rPr>
+            </w:pPr>
+            <w:r>
+              <w:rPr>
+                <w:rFonts w:ascii="Calibri" w:eastAsia="Times New Roman" w:hAnsi="Calibri" w:cs="Times New Roman"/>
+                <w:color w:val="000000"/>
+                <w:lang w:eastAsia="pt-PT"/>
+              </w:rPr>
+              <w:t>Ficheiro Original</w:t>
+            </w:r>
+          </w:p>
+        </w:tc>
+        <w:tc>
+          <w:tcPr>
+            <w:tcW w:w="2142" w:type="dxa"/>
+            <w:tcBorders>
+              <w:top w:val="single" w:sz="4" w:space="0" w:color="FFFFFF"/>
+              <w:left w:val="single" w:sz="4" w:space="0" w:color="FFFFFF"/>
+              <w:bottom w:val="single" w:sz="4" w:space="0" w:color="FFFFFF"/>
+              <w:right w:val="nil"/>
+            </w:tcBorders>
+            <w:shd w:val="clear" w:color="000000" w:fill="FFE699"/>
+            <w:noWrap/>
+            <w:vAlign w:val="bottom"/>
+            <w:hideMark/>
+          </w:tcPr>
+          <w:p>
+            <w:pPr>
+              <w:spacing w:after="0" w:line="240" w:lineRule="auto"/>
+              <w:jc w:val="center"/>
+              <w:rPr>
+                <w:rFonts w:ascii="Calibri" w:eastAsia="Times New Roman" w:hAnsi="Calibri" w:cs="Times New Roman"/>
+                <w:color w:val="000000"/>
+                <w:lang w:eastAsia="pt-PT"/>
+              </w:rPr>
+            </w:pPr>
+            <w:r>
+              <w:rPr>
+                <w:rFonts w:ascii="Calibri" w:eastAsia="Times New Roman" w:hAnsi="Calibri" w:cs="Times New Roman"/>
+                <w:color w:val="000000"/>
+                <w:lang w:eastAsia="pt-PT"/>
+              </w:rPr>
+              <w:t>Ficheiro Comprimido</w:t>
+            </w:r>
+          </w:p>
+        </w:tc>
+        <w:tc>
+          <w:tcPr>
+            <w:tcW w:w="2108" w:type="dxa"/>
+            <w:tcBorders>
+              <w:top w:val="single" w:sz="4" w:space="0" w:color="FFFFFF"/>
+              <w:left w:val="single" w:sz="4" w:space="0" w:color="FFFFFF"/>
+              <w:bottom w:val="single" w:sz="4" w:space="0" w:color="FFFFFF"/>
+              <w:right w:val="nil"/>
+            </w:tcBorders>
+            <w:shd w:val="clear" w:color="000000" w:fill="FFE699"/>
+            <w:noWrap/>
+            <w:vAlign w:val="bottom"/>
+            <w:hideMark/>
+          </w:tcPr>
+          <w:p>
+            <w:pPr>
+              <w:spacing w:after="0" w:line="240" w:lineRule="auto"/>
+              <w:jc w:val="center"/>
+              <w:rPr>
+                <w:rFonts w:ascii="Calibri" w:eastAsia="Times New Roman" w:hAnsi="Calibri" w:cs="Times New Roman"/>
+                <w:color w:val="000000"/>
+                <w:lang w:eastAsia="pt-PT"/>
+              </w:rPr>
+            </w:pPr>
+            <w:r>
+              <w:rPr>
+                <w:rFonts w:ascii="Calibri" w:eastAsia="Times New Roman" w:hAnsi="Calibri" w:cs="Times New Roman"/>
+                <w:color w:val="000000"/>
+                <w:lang w:eastAsia="pt-PT"/>
+              </w:rPr>
+              <w:t>Taxa de Compressão</w:t>
+            </w:r>
+          </w:p>
+        </w:tc>
+      </w:tr>
+      <w:tr>
+        <w:trPr>
+          <w:trHeight w:val="300"/>
+        </w:trPr>
+        <w:tc>
+          <w:tcPr>
+            <w:tcW w:w="2112" w:type="dxa"/>
+            <w:tcBorders>
+              <w:top w:val="single" w:sz="4" w:space="0" w:color="FFFFFF"/>
+              <w:left w:val="nil"/>
+              <w:bottom w:val="single" w:sz="4" w:space="0" w:color="FFFFFF"/>
+              <w:right w:val="single" w:sz="4" w:space="0" w:color="FFFFFF"/>
+            </w:tcBorders>
+            <w:shd w:val="clear" w:color="000000" w:fill="FFF2CC"/>
+            <w:noWrap/>
+            <w:vAlign w:val="bottom"/>
+            <w:hideMark/>
+          </w:tcPr>
+          <w:p>
+            <w:pPr>
+              <w:spacing w:after="0" w:line="240" w:lineRule="auto"/>
+              <w:rPr>
+                <w:rFonts w:ascii="Calibri" w:eastAsia="Times New Roman" w:hAnsi="Calibri" w:cs="Times New Roman"/>
+                <w:color w:val="000000"/>
+                <w:lang w:eastAsia="pt-PT"/>
+              </w:rPr>
+            </w:pPr>
+            <w:r>
+              <w:rPr>
+                <w:rFonts w:ascii="Calibri" w:eastAsia="Times New Roman" w:hAnsi="Calibri" w:cs="Times New Roman"/>
+                <w:color w:val="000000"/>
+                <w:lang w:eastAsia="pt-PT"/>
+              </w:rPr>
+              <w:t>10^3</w:t>
+            </w:r>
+          </w:p>
+        </w:tc>
+        <w:tc>
+          <w:tcPr>
+            <w:tcW w:w="1678" w:type="dxa"/>
+            <w:tcBorders>
+              <w:top w:val="single" w:sz="4" w:space="0" w:color="FFFFFF"/>
+              <w:left w:val="single" w:sz="4" w:space="0" w:color="FFFFFF"/>
+              <w:bottom w:val="single" w:sz="4" w:space="0" w:color="FFFFFF"/>
+              <w:right w:val="single" w:sz="4" w:space="0" w:color="FFFFFF"/>
+            </w:tcBorders>
+            <w:shd w:val="clear" w:color="000000" w:fill="FFF2CC"/>
+            <w:noWrap/>
+            <w:vAlign w:val="bottom"/>
+            <w:hideMark/>
+          </w:tcPr>
+          <w:p>
+            <w:pPr>
+              <w:spacing w:after="0" w:line="240" w:lineRule="auto"/>
+              <w:jc w:val="right"/>
+              <w:rPr>
+                <w:rFonts w:ascii="Calibri" w:eastAsia="Times New Roman" w:hAnsi="Calibri" w:cs="Times New Roman"/>
+                <w:color w:val="000000"/>
+                <w:lang w:eastAsia="pt-PT"/>
+              </w:rPr>
+            </w:pPr>
+            <w:r>
+              <w:rPr>
+                <w:rFonts w:ascii="Calibri" w:eastAsia="Times New Roman" w:hAnsi="Calibri" w:cs="Times New Roman"/>
+                <w:color w:val="000000"/>
+                <w:lang w:eastAsia="pt-PT"/>
+              </w:rPr>
+              <w:t>99.626</w:t>
+            </w:r>
+          </w:p>
+        </w:tc>
+        <w:tc>
+          <w:tcPr>
+            <w:tcW w:w="2142" w:type="dxa"/>
+            <w:tcBorders>
+              <w:top w:val="single" w:sz="4" w:space="0" w:color="FFFFFF"/>
+              <w:left w:val="single" w:sz="4" w:space="0" w:color="FFFFFF"/>
+              <w:bottom w:val="nil"/>
+              <w:right w:val="single" w:sz="4" w:space="0" w:color="FFFFFF"/>
+            </w:tcBorders>
+            <w:shd w:val="clear" w:color="000000" w:fill="FFF2CC"/>
+            <w:noWrap/>
+            <w:vAlign w:val="bottom"/>
+            <w:hideMark/>
+          </w:tcPr>
+          <w:p>
+            <w:pPr>
+              <w:spacing w:after="0" w:line="240" w:lineRule="auto"/>
+              <w:jc w:val="right"/>
+              <w:rPr>
+                <w:rFonts w:ascii="Calibri" w:eastAsia="Times New Roman" w:hAnsi="Calibri" w:cs="Times New Roman"/>
+                <w:color w:val="000000"/>
+                <w:lang w:eastAsia="pt-PT"/>
+              </w:rPr>
+            </w:pPr>
+            <w:r>
+              <w:rPr>
+                <w:rFonts w:ascii="Calibri" w:eastAsia="Times New Roman" w:hAnsi="Calibri" w:cs="Times New Roman"/>
+                <w:color w:val="000000"/>
+                <w:lang w:eastAsia="pt-PT"/>
+              </w:rPr>
+              <w:t>24.097</w:t>
+            </w:r>
+          </w:p>
+        </w:tc>
+        <w:tc>
+          <w:tcPr>
+            <w:tcW w:w="2108" w:type="dxa"/>
+            <w:tcBorders>
+              <w:top w:val="single" w:sz="4" w:space="0" w:color="FFFFFF"/>
+              <w:left w:val="single" w:sz="4" w:space="0" w:color="FFFFFF"/>
+              <w:bottom w:val="single" w:sz="4" w:space="0" w:color="FFFFFF"/>
+              <w:right w:val="nil"/>
+            </w:tcBorders>
+            <w:shd w:val="clear" w:color="000000" w:fill="FFF2CC"/>
+            <w:noWrap/>
+            <w:vAlign w:val="bottom"/>
+            <w:hideMark/>
+          </w:tcPr>
+          <w:p>
+            <w:pPr>
+              <w:spacing w:after="0" w:line="240" w:lineRule="auto"/>
+              <w:jc w:val="right"/>
+              <w:rPr>
+                <w:rFonts w:ascii="Calibri" w:eastAsia="Times New Roman" w:hAnsi="Calibri" w:cs="Times New Roman"/>
+                <w:color w:val="000000"/>
+                <w:lang w:eastAsia="pt-PT"/>
+              </w:rPr>
+            </w:pPr>
+            <w:r>
+              <w:rPr>
+                <w:rFonts w:ascii="Calibri" w:eastAsia="Times New Roman" w:hAnsi="Calibri" w:cs="Times New Roman"/>
+                <w:color w:val="000000"/>
+                <w:lang w:eastAsia="pt-PT"/>
+              </w:rPr>
+              <w:t>24,19%</w:t>
+            </w:r>
+          </w:p>
+        </w:tc>
+      </w:tr>
+      <w:tr>
+        <w:trPr>
+          <w:trHeight w:val="300"/>
+        </w:trPr>
+        <w:tc>
+          <w:tcPr>
+            <w:tcW w:w="2112" w:type="dxa"/>
+            <w:tcBorders>
+              <w:top w:val="single" w:sz="4" w:space="0" w:color="FFFFFF"/>
+              <w:left w:val="nil"/>
+              <w:bottom w:val="single" w:sz="4" w:space="0" w:color="FFFFFF"/>
+              <w:right w:val="single" w:sz="4" w:space="0" w:color="FFFFFF"/>
+            </w:tcBorders>
+            <w:shd w:val="clear" w:color="000000" w:fill="FFF2CC"/>
+            <w:noWrap/>
+            <w:vAlign w:val="bottom"/>
+            <w:hideMark/>
+          </w:tcPr>
+          <w:p>
+            <w:pPr>
+              <w:spacing w:after="0" w:line="240" w:lineRule="auto"/>
+              <w:rPr>
+                <w:rFonts w:ascii="Calibri" w:eastAsia="Times New Roman" w:hAnsi="Calibri" w:cs="Times New Roman"/>
+                <w:color w:val="000000"/>
+                <w:lang w:eastAsia="pt-PT"/>
+              </w:rPr>
+            </w:pPr>
+            <w:r>
+              <w:rPr>
+                <w:rFonts w:ascii="Calibri" w:eastAsia="Times New Roman" w:hAnsi="Calibri" w:cs="Times New Roman"/>
+                <w:color w:val="000000"/>
+                <w:lang w:eastAsia="pt-PT"/>
+              </w:rPr>
+              <w:t>10^4</w:t>
+            </w:r>
+          </w:p>
+        </w:tc>
+        <w:tc>
+          <w:tcPr>
+            <w:tcW w:w="1678" w:type="dxa"/>
+            <w:tcBorders>
+              <w:top w:val="single" w:sz="4" w:space="0" w:color="FFFFFF"/>
+              <w:left w:val="single" w:sz="4" w:space="0" w:color="FFFFFF"/>
+              <w:bottom w:val="single" w:sz="4" w:space="0" w:color="FFFFFF"/>
+              <w:right w:val="single" w:sz="4" w:space="0" w:color="FFFFFF"/>
+            </w:tcBorders>
+            <w:shd w:val="clear" w:color="000000" w:fill="FFF2CC"/>
+            <w:noWrap/>
+            <w:vAlign w:val="bottom"/>
+            <w:hideMark/>
+          </w:tcPr>
+          <w:p>
+            <w:pPr>
+              <w:spacing w:after="0" w:line="240" w:lineRule="auto"/>
+              <w:jc w:val="right"/>
+              <w:rPr>
+                <w:rFonts w:ascii="Calibri" w:eastAsia="Times New Roman" w:hAnsi="Calibri" w:cs="Times New Roman"/>
+                <w:color w:val="000000"/>
+                <w:lang w:eastAsia="pt-PT"/>
+              </w:rPr>
+            </w:pPr>
+            <w:r>
+              <w:rPr>
+                <w:rFonts w:ascii="Calibri" w:eastAsia="Times New Roman" w:hAnsi="Calibri" w:cs="Times New Roman"/>
+                <w:color w:val="000000"/>
+                <w:lang w:eastAsia="pt-PT"/>
+              </w:rPr>
+              <w:t>990.470</w:t>
+            </w:r>
+          </w:p>
+        </w:tc>
+        <w:tc>
+          <w:tcPr>
+            <w:tcW w:w="2142" w:type="dxa"/>
+            <w:tcBorders>
+              <w:top w:val="single" w:sz="4" w:space="0" w:color="FFFFFF"/>
+              <w:left w:val="single" w:sz="4" w:space="0" w:color="FFFFFF"/>
+              <w:bottom w:val="single" w:sz="4" w:space="0" w:color="FFFFFF"/>
+              <w:right w:val="nil"/>
+            </w:tcBorders>
+            <w:shd w:val="clear" w:color="000000" w:fill="FFF2CC"/>
+            <w:noWrap/>
+            <w:vAlign w:val="bottom"/>
+            <w:hideMark/>
+          </w:tcPr>
+          <w:p>
+            <w:pPr>
+              <w:spacing w:after="0" w:line="240" w:lineRule="auto"/>
+              <w:jc w:val="right"/>
+              <w:rPr>
+                <w:rFonts w:ascii="Calibri" w:eastAsia="Times New Roman" w:hAnsi="Calibri" w:cs="Times New Roman"/>
+                <w:color w:val="000000"/>
+                <w:lang w:eastAsia="pt-PT"/>
+              </w:rPr>
+            </w:pPr>
+            <w:r>
+              <w:rPr>
+                <w:rFonts w:ascii="Calibri" w:eastAsia="Times New Roman" w:hAnsi="Calibri" w:cs="Times New Roman"/>
+                <w:color w:val="000000"/>
+                <w:lang w:eastAsia="pt-PT"/>
+              </w:rPr>
+              <w:t>178.409</w:t>
+            </w:r>
+          </w:p>
+        </w:tc>
+        <w:tc>
+          <w:tcPr>
+            <w:tcW w:w="2108" w:type="dxa"/>
+            <w:tcBorders>
+              <w:top w:val="single" w:sz="4" w:space="0" w:color="FFFFFF"/>
+              <w:left w:val="single" w:sz="4" w:space="0" w:color="FFFFFF"/>
+              <w:bottom w:val="single" w:sz="4" w:space="0" w:color="FFFFFF"/>
+              <w:right w:val="nil"/>
+            </w:tcBorders>
+            <w:shd w:val="clear" w:color="000000" w:fill="FFF2CC"/>
+            <w:noWrap/>
+            <w:vAlign w:val="bottom"/>
+            <w:hideMark/>
+          </w:tcPr>
+          <w:p>
+            <w:pPr>
+              <w:spacing w:after="0" w:line="240" w:lineRule="auto"/>
+              <w:jc w:val="right"/>
+              <w:rPr>
+                <w:rFonts w:ascii="Calibri" w:eastAsia="Times New Roman" w:hAnsi="Calibri" w:cs="Times New Roman"/>
+                <w:color w:val="000000"/>
+                <w:lang w:eastAsia="pt-PT"/>
+              </w:rPr>
+            </w:pPr>
+            <w:r>
+              <w:rPr>
+                <w:rFonts w:ascii="Calibri" w:eastAsia="Times New Roman" w:hAnsi="Calibri" w:cs="Times New Roman"/>
+                <w:color w:val="000000"/>
+                <w:lang w:eastAsia="pt-PT"/>
+              </w:rPr>
+              <w:t>18,01%</w:t>
+            </w:r>
+          </w:p>
+        </w:tc>
+      </w:tr>
+      <w:tr>
+        <w:trPr>
+          <w:trHeight w:val="300"/>
+        </w:trPr>
+        <w:tc>
+          <w:tcPr>
+            <w:tcW w:w="2112" w:type="dxa"/>
+            <w:tcBorders>
+              <w:top w:val="single" w:sz="4" w:space="0" w:color="FFFFFF"/>
+              <w:left w:val="nil"/>
+              <w:bottom w:val="single" w:sz="4" w:space="0" w:color="FFFFFF"/>
+              <w:right w:val="single" w:sz="4" w:space="0" w:color="FFFFFF"/>
+            </w:tcBorders>
+            <w:shd w:val="clear" w:color="000000" w:fill="FFF2CC"/>
+            <w:noWrap/>
+            <w:vAlign w:val="bottom"/>
+            <w:hideMark/>
+          </w:tcPr>
+          <w:p>
+            <w:pPr>
+              <w:spacing w:after="0" w:line="240" w:lineRule="auto"/>
+              <w:rPr>
+                <w:rFonts w:ascii="Calibri" w:eastAsia="Times New Roman" w:hAnsi="Calibri" w:cs="Times New Roman"/>
+                <w:color w:val="000000"/>
+                <w:lang w:eastAsia="pt-PT"/>
+              </w:rPr>
+            </w:pPr>
+            <w:r>
+              <w:rPr>
+                <w:rFonts w:ascii="Calibri" w:eastAsia="Times New Roman" w:hAnsi="Calibri" w:cs="Times New Roman"/>
+                <w:color w:val="000000"/>
+                <w:lang w:eastAsia="pt-PT"/>
+              </w:rPr>
+              <w:t>10^5</w:t>
+            </w:r>
+          </w:p>
+        </w:tc>
+        <w:tc>
+          <w:tcPr>
+            <w:tcW w:w="1678" w:type="dxa"/>
+            <w:tcBorders>
+              <w:top w:val="nil"/>
+              <w:left w:val="nil"/>
+              <w:bottom w:val="nil"/>
+              <w:right w:val="nil"/>
+            </w:tcBorders>
+            <w:shd w:val="clear" w:color="000000" w:fill="FFF2CC"/>
+            <w:noWrap/>
+            <w:vAlign w:val="bottom"/>
+            <w:hideMark/>
+          </w:tcPr>
+          <w:p>
+            <w:pPr>
+              <w:spacing w:after="0" w:line="240" w:lineRule="auto"/>
+              <w:jc w:val="right"/>
+              <w:rPr>
+                <w:rFonts w:ascii="Calibri" w:eastAsia="Times New Roman" w:hAnsi="Calibri" w:cs="Times New Roman"/>
+                <w:color w:val="000000"/>
+                <w:lang w:eastAsia="pt-PT"/>
+              </w:rPr>
+            </w:pPr>
+            <w:r>
+              <w:rPr>
+                <w:rFonts w:ascii="Calibri" w:eastAsia="Times New Roman" w:hAnsi="Calibri" w:cs="Times New Roman"/>
+                <w:color w:val="000000"/>
+                <w:lang w:eastAsia="pt-PT"/>
+              </w:rPr>
+              <w:t>9.905.460</w:t>
+            </w:r>
+          </w:p>
+        </w:tc>
+        <w:tc>
+          <w:tcPr>
+            <w:tcW w:w="2142" w:type="dxa"/>
+            <w:tcBorders>
+              <w:top w:val="single" w:sz="4" w:space="0" w:color="FFFFFF"/>
+              <w:left w:val="single" w:sz="4" w:space="0" w:color="FFFFFF"/>
+              <w:bottom w:val="single" w:sz="4" w:space="0" w:color="FFFFFF"/>
+              <w:right w:val="nil"/>
+            </w:tcBorders>
+            <w:shd w:val="clear" w:color="000000" w:fill="FFF2CC"/>
+            <w:noWrap/>
+            <w:vAlign w:val="bottom"/>
+            <w:hideMark/>
+          </w:tcPr>
+          <w:p>
+            <w:pPr>
+              <w:spacing w:after="0" w:line="240" w:lineRule="auto"/>
+              <w:jc w:val="right"/>
+              <w:rPr>
+                <w:rFonts w:ascii="Calibri" w:eastAsia="Times New Roman" w:hAnsi="Calibri" w:cs="Times New Roman"/>
+                <w:color w:val="000000"/>
+                <w:lang w:eastAsia="pt-PT"/>
+              </w:rPr>
+            </w:pPr>
+            <w:r>
+              <w:rPr>
+                <w:rFonts w:ascii="Calibri" w:eastAsia="Times New Roman" w:hAnsi="Calibri" w:cs="Times New Roman"/>
+                <w:color w:val="000000"/>
+                <w:lang w:eastAsia="pt-PT"/>
+              </w:rPr>
+              <w:t>1.603.825</w:t>
+            </w:r>
+          </w:p>
+        </w:tc>
+        <w:tc>
+          <w:tcPr>
+            <w:tcW w:w="2108" w:type="dxa"/>
+            <w:tcBorders>
+              <w:top w:val="single" w:sz="4" w:space="0" w:color="FFFFFF"/>
+              <w:left w:val="single" w:sz="4" w:space="0" w:color="FFFFFF"/>
+              <w:bottom w:val="single" w:sz="4" w:space="0" w:color="FFFFFF"/>
+              <w:right w:val="nil"/>
+            </w:tcBorders>
+            <w:shd w:val="clear" w:color="000000" w:fill="FFF2CC"/>
+            <w:noWrap/>
+            <w:vAlign w:val="bottom"/>
+            <w:hideMark/>
+          </w:tcPr>
+          <w:p>
+            <w:pPr>
+              <w:spacing w:after="0" w:line="240" w:lineRule="auto"/>
+              <w:jc w:val="right"/>
+              <w:rPr>
+                <w:rFonts w:ascii="Calibri" w:eastAsia="Times New Roman" w:hAnsi="Calibri" w:cs="Times New Roman"/>
+                <w:color w:val="000000"/>
+                <w:lang w:eastAsia="pt-PT"/>
+              </w:rPr>
+            </w:pPr>
+            <w:r>
+              <w:rPr>
+                <w:rFonts w:ascii="Calibri" w:eastAsia="Times New Roman" w:hAnsi="Calibri" w:cs="Times New Roman"/>
+                <w:color w:val="000000"/>
+                <w:lang w:eastAsia="pt-PT"/>
+              </w:rPr>
+              <w:t>16,19%</w:t>
+            </w:r>
+          </w:p>
+        </w:tc>
+      </w:tr>
+    </w:tbl>
     <w:p>
       <w:pPr>
         <w:pStyle w:val="Heading3"/>
+        <w:rPr>
+          <w:rFonts w:asciiTheme="minorHAnsi" w:eastAsiaTheme="minorHAnsi" w:hAnsiTheme="minorHAnsi" w:cstheme="minorBidi"/>
+          <w:color w:val="auto"/>
+          <w:sz w:val="22"/>
+          <w:szCs w:val="22"/>
+        </w:rPr>
       </w:pPr>
-      <w:r>
-        <w:t xml:space="preserve"> </w:t>
-      </w:r>
     </w:p>
     <w:p>
-      <w:pPr>
-        <w:rPr>
-          <w:rFonts w:asciiTheme="majorHAnsi" w:eastAsiaTheme="majorEastAsia" w:hAnsiTheme="majorHAnsi" w:cstheme="majorBidi"/>
-          <w:color w:val="365F91" w:themeColor="accent1" w:themeShade="BF"/>
-          <w:sz w:val="32"/>
-          <w:szCs w:val="32"/>
-        </w:rPr>
-      </w:pPr>
+      <w:r>
+        <w:t>Podemos verificar que a taxa de compressão sofre uma redução significante entre 1.000 e 10.000 entradas, no entanto entre 10.000 e 100.000 não sofre grande alteração, sendo aumentanda por 0.36% no ficheiro de apostas, ou seja, uma minúscula diminuição de eficácia, e sendo reduzida por 1.82% no ficheiro de apostadores que corresponde a um moderado aumento de eficácia.</w:t>
+      </w:r>
+    </w:p>
+    <w:p>
       <w:r>
         <w:br w:type="page"/>
       </w:r>
@@ -2289,12 +4409,14 @@
       <w:pPr>
         <w:pStyle w:val="Heading1"/>
       </w:pPr>
-      <w:bookmarkStart w:id="11" w:name="_Toc485651839"/>
+      <w:bookmarkStart w:id="10" w:name="_Toc485651839"/>
+      <w:bookmarkStart w:id="11" w:name="_GoBack"/>
+      <w:bookmarkEnd w:id="11"/>
       <w:r>
         <w:lastRenderedPageBreak/>
         <w:t>Conclusão</w:t>
       </w:r>
-      <w:bookmarkEnd w:id="11"/>
+      <w:bookmarkEnd w:id="10"/>
     </w:p>
     <w:p/>
     <w:sectPr>
@@ -2309,7 +4431,7 @@
 </file>
 
 <file path=word/endnotes.xml><?xml version="1.0" encoding="utf-8"?>
-<w:endnotes xmlns:wpc="http://schemas.microsoft.com/office/word/2010/wordprocessingCanvas" xmlns:cx="http://schemas.microsoft.com/office/drawing/2014/chartex" xmlns:cx1="http://schemas.microsoft.com/office/drawing/2015/9/8/chartex" xmlns:cx2="http://schemas.microsoft.com/office/drawing/2015/10/21/chartex" xmlns:cx3="http://schemas.microsoft.com/office/drawing/2016/5/9/chartex" xmlns:cx4="http://schemas.microsoft.com/office/drawing/2016/5/10/chartex" xmlns:cx5="http://schemas.microsoft.com/office/drawing/2016/5/11/chartex" xmlns:cx6="http://schemas.microsoft.com/office/drawing/2016/5/12/chartex" xmlns:cx7="http://schemas.microsoft.com/office/drawing/2016/5/13/chartex" xmlns:cx8="http://schemas.microsoft.com/office/drawing/2016/5/14/chartex" xmlns:mc="http://schemas.openxmlformats.org/markup-compatibility/2006" xmlns:aink="http://schemas.microsoft.com/office/drawing/2016/ink" xmlns:o="urn:schemas-microsoft-com:office:office" xmlns:r="http://schemas.openxmlformats.org/officeDocument/2006/relationships" xmlns:m="http://schemas.openxmlformats.org/officeDocument/2006/math" xmlns:v="urn:schemas-microsoft-com:vml" xmlns:wp14="http://schemas.microsoft.com/office/word/2010/wordprocessingDrawing" xmlns:wp="http://schemas.openxmlformats.org/drawingml/2006/wordprocessingDrawing" xmlns:w10="urn:schemas-microsoft-com:office:word" xmlns:w="http://schemas.openxmlformats.org/wordprocessingml/2006/main" xmlns:w14="http://schemas.microsoft.com/office/word/2010/wordml" xmlns:w15="http://schemas.microsoft.com/office/word/2012/wordml" xmlns:w16se="http://schemas.microsoft.com/office/word/2015/wordml/symex" xmlns:wpg="http://schemas.microsoft.com/office/word/2010/wordprocessingGroup" xmlns:wpi="http://schemas.microsoft.com/office/word/2010/wordprocessingInk" xmlns:wne="http://schemas.microsoft.com/office/word/2006/wordml" xmlns:wps="http://schemas.microsoft.com/office/word/2010/wordprocessingShape" mc:Ignorable="w14 w15 w16se wp14">
+<w:endnotes xmlns:wpc="http://schemas.microsoft.com/office/word/2010/wordprocessingCanvas" xmlns:cx="http://schemas.microsoft.com/office/drawing/2014/chartex" xmlns:cx1="http://schemas.microsoft.com/office/drawing/2015/9/8/chartex" xmlns:cx2="http://schemas.microsoft.com/office/drawing/2015/10/21/chartex" xmlns:cx3="http://schemas.microsoft.com/office/drawing/2016/5/9/chartex" xmlns:cx4="http://schemas.microsoft.com/office/drawing/2016/5/10/chartex" xmlns:cx5="http://schemas.microsoft.com/office/drawing/2016/5/11/chartex" xmlns:cx6="http://schemas.microsoft.com/office/drawing/2016/5/12/chartex" xmlns:cx7="http://schemas.microsoft.com/office/drawing/2016/5/13/chartex" xmlns:cx8="http://schemas.microsoft.com/office/drawing/2016/5/14/chartex" xmlns:mc="http://schemas.openxmlformats.org/markup-compatibility/2006" xmlns:aink="http://schemas.microsoft.com/office/drawing/2016/ink" xmlns:am3d="http://schemas.microsoft.com/office/drawing/2017/model3d" xmlns:o="urn:schemas-microsoft-com:office:office" xmlns:r="http://schemas.openxmlformats.org/officeDocument/2006/relationships" xmlns:m="http://schemas.openxmlformats.org/officeDocument/2006/math" xmlns:v="urn:schemas-microsoft-com:vml" xmlns:wp14="http://schemas.microsoft.com/office/word/2010/wordprocessingDrawing" xmlns:wp="http://schemas.openxmlformats.org/drawingml/2006/wordprocessingDrawing" xmlns:w10="urn:schemas-microsoft-com:office:word" xmlns:w="http://schemas.openxmlformats.org/wordprocessingml/2006/main" xmlns:w14="http://schemas.microsoft.com/office/word/2010/wordml" xmlns:w15="http://schemas.microsoft.com/office/word/2012/wordml" xmlns:w16se="http://schemas.microsoft.com/office/word/2015/wordml/symex" xmlns:wpg="http://schemas.microsoft.com/office/word/2010/wordprocessingGroup" xmlns:wpi="http://schemas.microsoft.com/office/word/2010/wordprocessingInk" xmlns:wne="http://schemas.microsoft.com/office/word/2006/wordml" xmlns:wps="http://schemas.microsoft.com/office/word/2010/wordprocessingShape" mc:Ignorable="w14 w15 w16se wp14">
   <w:endnote w:type="separator" w:id="-1">
     <w:p>
       <w:pPr>
@@ -2334,7 +4456,7 @@
 </file>
 
 <file path=word/footer1.xml><?xml version="1.0" encoding="utf-8"?>
-<w:ftr xmlns:wpc="http://schemas.microsoft.com/office/word/2010/wordprocessingCanvas" xmlns:cx="http://schemas.microsoft.com/office/drawing/2014/chartex" xmlns:cx1="http://schemas.microsoft.com/office/drawing/2015/9/8/chartex" xmlns:cx2="http://schemas.microsoft.com/office/drawing/2015/10/21/chartex" xmlns:cx3="http://schemas.microsoft.com/office/drawing/2016/5/9/chartex" xmlns:cx4="http://schemas.microsoft.com/office/drawing/2016/5/10/chartex" xmlns:cx5="http://schemas.microsoft.com/office/drawing/2016/5/11/chartex" xmlns:cx6="http://schemas.microsoft.com/office/drawing/2016/5/12/chartex" xmlns:cx7="http://schemas.microsoft.com/office/drawing/2016/5/13/chartex" xmlns:cx8="http://schemas.microsoft.com/office/drawing/2016/5/14/chartex" xmlns:mc="http://schemas.openxmlformats.org/markup-compatibility/2006" xmlns:aink="http://schemas.microsoft.com/office/drawing/2016/ink" xmlns:o="urn:schemas-microsoft-com:office:office" xmlns:r="http://schemas.openxmlformats.org/officeDocument/2006/relationships" xmlns:m="http://schemas.openxmlformats.org/officeDocument/2006/math" xmlns:v="urn:schemas-microsoft-com:vml" xmlns:wp14="http://schemas.microsoft.com/office/word/2010/wordprocessingDrawing" xmlns:wp="http://schemas.openxmlformats.org/drawingml/2006/wordprocessingDrawing" xmlns:w10="urn:schemas-microsoft-com:office:word" xmlns:w="http://schemas.openxmlformats.org/wordprocessingml/2006/main" xmlns:w14="http://schemas.microsoft.com/office/word/2010/wordml" xmlns:w15="http://schemas.microsoft.com/office/word/2012/wordml" xmlns:w16se="http://schemas.microsoft.com/office/word/2015/wordml/symex" xmlns:wpg="http://schemas.microsoft.com/office/word/2010/wordprocessingGroup" xmlns:wpi="http://schemas.microsoft.com/office/word/2010/wordprocessingInk" xmlns:wne="http://schemas.microsoft.com/office/word/2006/wordml" xmlns:wps="http://schemas.microsoft.com/office/word/2010/wordprocessingShape" mc:Ignorable="w14 w15 w16se wp14">
+<w:ftr xmlns:wpc="http://schemas.microsoft.com/office/word/2010/wordprocessingCanvas" xmlns:cx="http://schemas.microsoft.com/office/drawing/2014/chartex" xmlns:cx1="http://schemas.microsoft.com/office/drawing/2015/9/8/chartex" xmlns:cx2="http://schemas.microsoft.com/office/drawing/2015/10/21/chartex" xmlns:cx3="http://schemas.microsoft.com/office/drawing/2016/5/9/chartex" xmlns:cx4="http://schemas.microsoft.com/office/drawing/2016/5/10/chartex" xmlns:cx5="http://schemas.microsoft.com/office/drawing/2016/5/11/chartex" xmlns:cx6="http://schemas.microsoft.com/office/drawing/2016/5/12/chartex" xmlns:cx7="http://schemas.microsoft.com/office/drawing/2016/5/13/chartex" xmlns:cx8="http://schemas.microsoft.com/office/drawing/2016/5/14/chartex" xmlns:mc="http://schemas.openxmlformats.org/markup-compatibility/2006" xmlns:aink="http://schemas.microsoft.com/office/drawing/2016/ink" xmlns:am3d="http://schemas.microsoft.com/office/drawing/2017/model3d" xmlns:o="urn:schemas-microsoft-com:office:office" xmlns:r="http://schemas.openxmlformats.org/officeDocument/2006/relationships" xmlns:m="http://schemas.openxmlformats.org/officeDocument/2006/math" xmlns:v="urn:schemas-microsoft-com:vml" xmlns:wp14="http://schemas.microsoft.com/office/word/2010/wordprocessingDrawing" xmlns:wp="http://schemas.openxmlformats.org/drawingml/2006/wordprocessingDrawing" xmlns:w10="urn:schemas-microsoft-com:office:word" xmlns:w="http://schemas.openxmlformats.org/wordprocessingml/2006/main" xmlns:w14="http://schemas.microsoft.com/office/word/2010/wordml" xmlns:w15="http://schemas.microsoft.com/office/word/2012/wordml" xmlns:w16se="http://schemas.microsoft.com/office/word/2015/wordml/symex" xmlns:wpg="http://schemas.microsoft.com/office/word/2010/wordprocessingGroup" xmlns:wpi="http://schemas.microsoft.com/office/word/2010/wordprocessingInk" xmlns:wne="http://schemas.microsoft.com/office/word/2006/wordml" xmlns:wps="http://schemas.microsoft.com/office/word/2010/wordprocessingShape" mc:Ignorable="w14 w15 w16se wp14">
   <w:sdt>
     <w:sdtPr>
       <w:id w:val="527297859"/>
@@ -2367,7 +4489,7 @@
           <w:rPr>
             <w:noProof/>
           </w:rPr>
-          <w:t>5</w:t>
+          <w:t>7</w:t>
         </w:r>
         <w:r>
           <w:rPr>
@@ -2387,7 +4509,7 @@
 </file>
 
 <file path=word/footnotes.xml><?xml version="1.0" encoding="utf-8"?>
-<w:footnotes xmlns:wpc="http://schemas.microsoft.com/office/word/2010/wordprocessingCanvas" xmlns:cx="http://schemas.microsoft.com/office/drawing/2014/chartex" xmlns:cx1="http://schemas.microsoft.com/office/drawing/2015/9/8/chartex" xmlns:cx2="http://schemas.microsoft.com/office/drawing/2015/10/21/chartex" xmlns:cx3="http://schemas.microsoft.com/office/drawing/2016/5/9/chartex" xmlns:cx4="http://schemas.microsoft.com/office/drawing/2016/5/10/chartex" xmlns:cx5="http://schemas.microsoft.com/office/drawing/2016/5/11/chartex" xmlns:cx6="http://schemas.microsoft.com/office/drawing/2016/5/12/chartex" xmlns:cx7="http://schemas.microsoft.com/office/drawing/2016/5/13/chartex" xmlns:cx8="http://schemas.microsoft.com/office/drawing/2016/5/14/chartex" xmlns:mc="http://schemas.openxmlformats.org/markup-compatibility/2006" xmlns:aink="http://schemas.microsoft.com/office/drawing/2016/ink" xmlns:o="urn:schemas-microsoft-com:office:office" xmlns:r="http://schemas.openxmlformats.org/officeDocument/2006/relationships" xmlns:m="http://schemas.openxmlformats.org/officeDocument/2006/math" xmlns:v="urn:schemas-microsoft-com:vml" xmlns:wp14="http://schemas.microsoft.com/office/word/2010/wordprocessingDrawing" xmlns:wp="http://schemas.openxmlformats.org/drawingml/2006/wordprocessingDrawing" xmlns:w10="urn:schemas-microsoft-com:office:word" xmlns:w="http://schemas.openxmlformats.org/wordprocessingml/2006/main" xmlns:w14="http://schemas.microsoft.com/office/word/2010/wordml" xmlns:w15="http://schemas.microsoft.com/office/word/2012/wordml" xmlns:w16se="http://schemas.microsoft.com/office/word/2015/wordml/symex" xmlns:wpg="http://schemas.microsoft.com/office/word/2010/wordprocessingGroup" xmlns:wpi="http://schemas.microsoft.com/office/word/2010/wordprocessingInk" xmlns:wne="http://schemas.microsoft.com/office/word/2006/wordml" xmlns:wps="http://schemas.microsoft.com/office/word/2010/wordprocessingShape" mc:Ignorable="w14 w15 w16se wp14">
+<w:footnotes xmlns:wpc="http://schemas.microsoft.com/office/word/2010/wordprocessingCanvas" xmlns:cx="http://schemas.microsoft.com/office/drawing/2014/chartex" xmlns:cx1="http://schemas.microsoft.com/office/drawing/2015/9/8/chartex" xmlns:cx2="http://schemas.microsoft.com/office/drawing/2015/10/21/chartex" xmlns:cx3="http://schemas.microsoft.com/office/drawing/2016/5/9/chartex" xmlns:cx4="http://schemas.microsoft.com/office/drawing/2016/5/10/chartex" xmlns:cx5="http://schemas.microsoft.com/office/drawing/2016/5/11/chartex" xmlns:cx6="http://schemas.microsoft.com/office/drawing/2016/5/12/chartex" xmlns:cx7="http://schemas.microsoft.com/office/drawing/2016/5/13/chartex" xmlns:cx8="http://schemas.microsoft.com/office/drawing/2016/5/14/chartex" xmlns:mc="http://schemas.openxmlformats.org/markup-compatibility/2006" xmlns:aink="http://schemas.microsoft.com/office/drawing/2016/ink" xmlns:am3d="http://schemas.microsoft.com/office/drawing/2017/model3d" xmlns:o="urn:schemas-microsoft-com:office:office" xmlns:r="http://schemas.openxmlformats.org/officeDocument/2006/relationships" xmlns:m="http://schemas.openxmlformats.org/officeDocument/2006/math" xmlns:v="urn:schemas-microsoft-com:vml" xmlns:wp14="http://schemas.microsoft.com/office/word/2010/wordprocessingDrawing" xmlns:wp="http://schemas.openxmlformats.org/drawingml/2006/wordprocessingDrawing" xmlns:w10="urn:schemas-microsoft-com:office:word" xmlns:w="http://schemas.openxmlformats.org/wordprocessingml/2006/main" xmlns:w14="http://schemas.microsoft.com/office/word/2010/wordml" xmlns:w15="http://schemas.microsoft.com/office/word/2012/wordml" xmlns:w16se="http://schemas.microsoft.com/office/word/2015/wordml/symex" xmlns:wpg="http://schemas.microsoft.com/office/word/2010/wordprocessingGroup" xmlns:wpi="http://schemas.microsoft.com/office/word/2010/wordprocessingInk" xmlns:wne="http://schemas.microsoft.com/office/word/2006/wordml" xmlns:wps="http://schemas.microsoft.com/office/word/2010/wordprocessingShape" mc:Ignorable="w14 w15 w16se wp14">
   <w:footnote w:type="separator" w:id="-1">
     <w:p>
       <w:pPr>
@@ -2412,7 +4534,7 @@
 </file>
 
 <file path=word/numbering.xml><?xml version="1.0" encoding="utf-8"?>
-<w:numbering xmlns:wpc="http://schemas.microsoft.com/office/word/2010/wordprocessingCanvas" xmlns:cx="http://schemas.microsoft.com/office/drawing/2014/chartex" xmlns:cx1="http://schemas.microsoft.com/office/drawing/2015/9/8/chartex" xmlns:cx2="http://schemas.microsoft.com/office/drawing/2015/10/21/chartex" xmlns:cx3="http://schemas.microsoft.com/office/drawing/2016/5/9/chartex" xmlns:cx4="http://schemas.microsoft.com/office/drawing/2016/5/10/chartex" xmlns:cx5="http://schemas.microsoft.com/office/drawing/2016/5/11/chartex" xmlns:cx6="http://schemas.microsoft.com/office/drawing/2016/5/12/chartex" xmlns:cx7="http://schemas.microsoft.com/office/drawing/2016/5/13/chartex" xmlns:cx8="http://schemas.microsoft.com/office/drawing/2016/5/14/chartex" xmlns:mc="http://schemas.openxmlformats.org/markup-compatibility/2006" xmlns:aink="http://schemas.microsoft.com/office/drawing/2016/ink" xmlns:o="urn:schemas-microsoft-com:office:office" xmlns:r="http://schemas.openxmlformats.org/officeDocument/2006/relationships" xmlns:m="http://schemas.openxmlformats.org/officeDocument/2006/math" xmlns:v="urn:schemas-microsoft-com:vml" xmlns:wp14="http://schemas.microsoft.com/office/word/2010/wordprocessingDrawing" xmlns:wp="http://schemas.openxmlformats.org/drawingml/2006/wordprocessingDrawing" xmlns:w10="urn:schemas-microsoft-com:office:word" xmlns:w="http://schemas.openxmlformats.org/wordprocessingml/2006/main" xmlns:w14="http://schemas.microsoft.com/office/word/2010/wordml" xmlns:w15="http://schemas.microsoft.com/office/word/2012/wordml" xmlns:w16se="http://schemas.microsoft.com/office/word/2015/wordml/symex" xmlns:wpg="http://schemas.microsoft.com/office/word/2010/wordprocessingGroup" xmlns:wpi="http://schemas.microsoft.com/office/word/2010/wordprocessingInk" xmlns:wne="http://schemas.microsoft.com/office/word/2006/wordml" xmlns:wps="http://schemas.microsoft.com/office/word/2010/wordprocessingShape" mc:Ignorable="w14 w15 w16se wp14">
+<w:numbering xmlns:wpc="http://schemas.microsoft.com/office/word/2010/wordprocessingCanvas" xmlns:cx="http://schemas.microsoft.com/office/drawing/2014/chartex" xmlns:cx1="http://schemas.microsoft.com/office/drawing/2015/9/8/chartex" xmlns:cx2="http://schemas.microsoft.com/office/drawing/2015/10/21/chartex" xmlns:cx3="http://schemas.microsoft.com/office/drawing/2016/5/9/chartex" xmlns:cx4="http://schemas.microsoft.com/office/drawing/2016/5/10/chartex" xmlns:cx5="http://schemas.microsoft.com/office/drawing/2016/5/11/chartex" xmlns:cx6="http://schemas.microsoft.com/office/drawing/2016/5/12/chartex" xmlns:cx7="http://schemas.microsoft.com/office/drawing/2016/5/13/chartex" xmlns:cx8="http://schemas.microsoft.com/office/drawing/2016/5/14/chartex" xmlns:mc="http://schemas.openxmlformats.org/markup-compatibility/2006" xmlns:aink="http://schemas.microsoft.com/office/drawing/2016/ink" xmlns:am3d="http://schemas.microsoft.com/office/drawing/2017/model3d" xmlns:o="urn:schemas-microsoft-com:office:office" xmlns:r="http://schemas.openxmlformats.org/officeDocument/2006/relationships" xmlns:m="http://schemas.openxmlformats.org/officeDocument/2006/math" xmlns:v="urn:schemas-microsoft-com:vml" xmlns:wp14="http://schemas.microsoft.com/office/word/2010/wordprocessingDrawing" xmlns:wp="http://schemas.openxmlformats.org/drawingml/2006/wordprocessingDrawing" xmlns:w10="urn:schemas-microsoft-com:office:word" xmlns:w="http://schemas.openxmlformats.org/wordprocessingml/2006/main" xmlns:w14="http://schemas.microsoft.com/office/word/2010/wordml" xmlns:w15="http://schemas.microsoft.com/office/word/2012/wordml" xmlns:w16se="http://schemas.microsoft.com/office/word/2015/wordml/symex" xmlns:wpg="http://schemas.microsoft.com/office/word/2010/wordprocessingGroup" xmlns:wpi="http://schemas.microsoft.com/office/word/2010/wordprocessingInk" xmlns:wne="http://schemas.microsoft.com/office/word/2006/wordml" xmlns:wps="http://schemas.microsoft.com/office/word/2010/wordprocessingShape" mc:Ignorable="w14 w15 w16se wp14">
   <w:abstractNum w:abstractNumId="0" w15:restartNumberingAfterBreak="0">
     <w:nsid w:val="57CE441A"/>
     <w:multiLevelType w:val="hybridMultilevel"/>
@@ -2549,7 +4671,7 @@
       </w:pPr>
     </w:pPrDefault>
   </w:docDefaults>
-  <w:latentStyles w:defLockedState="0" w:defUIPriority="99" w:defSemiHidden="0" w:defUnhideWhenUsed="0" w:defQFormat="0" w:count="374">
+  <w:latentStyles w:defLockedState="0" w:defUIPriority="99" w:defSemiHidden="0" w:defUnhideWhenUsed="0" w:defQFormat="0" w:count="375">
     <w:lsdException w:name="Normal" w:uiPriority="0" w:qFormat="1"/>
     <w:lsdException w:name="heading 1" w:uiPriority="9" w:qFormat="1"/>
     <w:lsdException w:name="heading 2" w:semiHidden="1" w:uiPriority="9" w:unhideWhenUsed="1" w:qFormat="1"/>
@@ -2655,7 +4777,6 @@
     <w:lsdException w:name="HTML Sample" w:semiHidden="1" w:unhideWhenUsed="1"/>
     <w:lsdException w:name="HTML Typewriter" w:semiHidden="1" w:unhideWhenUsed="1"/>
     <w:lsdException w:name="HTML Variable" w:semiHidden="1" w:unhideWhenUsed="1"/>
-    <w:lsdException w:name="Normal Table" w:semiHidden="1" w:unhideWhenUsed="1"/>
     <w:lsdException w:name="annotation subject" w:semiHidden="1" w:unhideWhenUsed="1"/>
     <w:lsdException w:name="No List" w:semiHidden="1" w:unhideWhenUsed="1"/>
     <w:lsdException w:name="Outline List 1" w:semiHidden="1" w:unhideWhenUsed="1"/>
@@ -2702,10 +4823,8 @@
     <w:lsdException w:name="Table Subtle 2" w:semiHidden="1" w:unhideWhenUsed="1"/>
     <w:lsdException w:name="Table Web 1" w:semiHidden="1" w:unhideWhenUsed="1"/>
     <w:lsdException w:name="Table Web 2" w:semiHidden="1" w:unhideWhenUsed="1"/>
-    <w:lsdException w:name="Table Web 3" w:semiHidden="1" w:unhideWhenUsed="1"/>
     <w:lsdException w:name="Balloon Text" w:semiHidden="1" w:unhideWhenUsed="1"/>
     <w:lsdException w:name="Table Grid" w:uiPriority="59"/>
-    <w:lsdException w:name="Table Theme" w:semiHidden="1" w:unhideWhenUsed="1"/>
     <w:lsdException w:name="Placeholder Text" w:semiHidden="1"/>
     <w:lsdException w:name="No Spacing" w:uiPriority="1" w:qFormat="1"/>
     <w:lsdException w:name="Light Shading" w:uiPriority="60"/>
@@ -2924,6 +5043,7 @@
     <w:lsdException w:name="Mention" w:semiHidden="1" w:unhideWhenUsed="1"/>
     <w:lsdException w:name="Smart Hyperlink" w:semiHidden="1" w:unhideWhenUsed="1"/>
     <w:lsdException w:name="Hashtag" w:semiHidden="1" w:unhideWhenUsed="1"/>
+    <w:lsdException w:name="Unresolved Mention" w:semiHidden="1" w:unhideWhenUsed="1"/>
   </w:latentStyles>
   <w:style w:type="paragraph" w:default="1" w:styleId="Normal">
     <w:name w:val="Normal"/>
@@ -3628,7 +5748,7 @@
 </file>
 
 <file path=customXml/itemProps1.xml><?xml version="1.0" encoding="utf-8"?>
-<ds:datastoreItem xmlns:ds="http://schemas.openxmlformats.org/officeDocument/2006/customXml" ds:itemID="{692C95B4-033B-4B92-A53D-8E5EBEB17CAD}">
+<ds:datastoreItem xmlns:ds="http://schemas.openxmlformats.org/officeDocument/2006/customXml" ds:itemID="{CD58E10E-37D7-43B9-A092-A42652E66DA3}">
   <ds:schemaRefs>
     <ds:schemaRef ds:uri="http://schemas.openxmlformats.org/officeDocument/2006/bibliography"/>
   </ds:schemaRefs>

</xml_diff>

<commit_message>
Exercise 4 added to report
</commit_message>
<xml_diff>
--- a/TP2/Trabalho Prático 2 - Relatorio.docx
+++ b/TP2/Trabalho Prático 2 - Relatorio.docx
@@ -1,6 +1,6 @@
 
 <file path=word/document.xml><?xml version="1.0" encoding="utf-8"?>
-<w:document xmlns:wpc="http://schemas.microsoft.com/office/word/2010/wordprocessingCanvas" xmlns:cx="http://schemas.microsoft.com/office/drawing/2014/chartex" xmlns:cx1="http://schemas.microsoft.com/office/drawing/2015/9/8/chartex" xmlns:cx2="http://schemas.microsoft.com/office/drawing/2015/10/21/chartex" xmlns:cx3="http://schemas.microsoft.com/office/drawing/2016/5/9/chartex" xmlns:cx4="http://schemas.microsoft.com/office/drawing/2016/5/10/chartex" xmlns:cx5="http://schemas.microsoft.com/office/drawing/2016/5/11/chartex" xmlns:cx6="http://schemas.microsoft.com/office/drawing/2016/5/12/chartex" xmlns:cx7="http://schemas.microsoft.com/office/drawing/2016/5/13/chartex" xmlns:cx8="http://schemas.microsoft.com/office/drawing/2016/5/14/chartex" xmlns:mc="http://schemas.openxmlformats.org/markup-compatibility/2006" xmlns:aink="http://schemas.microsoft.com/office/drawing/2016/ink" xmlns:am3d="http://schemas.microsoft.com/office/drawing/2017/model3d" xmlns:o="urn:schemas-microsoft-com:office:office" xmlns:r="http://schemas.openxmlformats.org/officeDocument/2006/relationships" xmlns:m="http://schemas.openxmlformats.org/officeDocument/2006/math" xmlns:v="urn:schemas-microsoft-com:vml" xmlns:wp14="http://schemas.microsoft.com/office/word/2010/wordprocessingDrawing" xmlns:wp="http://schemas.openxmlformats.org/drawingml/2006/wordprocessingDrawing" xmlns:w10="urn:schemas-microsoft-com:office:word" xmlns:w="http://schemas.openxmlformats.org/wordprocessingml/2006/main" xmlns:w14="http://schemas.microsoft.com/office/word/2010/wordml" xmlns:w15="http://schemas.microsoft.com/office/word/2012/wordml" xmlns:w16se="http://schemas.microsoft.com/office/word/2015/wordml/symex" xmlns:wpg="http://schemas.microsoft.com/office/word/2010/wordprocessingGroup" xmlns:wpi="http://schemas.microsoft.com/office/word/2010/wordprocessingInk" xmlns:wne="http://schemas.microsoft.com/office/word/2006/wordml" xmlns:wps="http://schemas.microsoft.com/office/word/2010/wordprocessingShape" mc:Ignorable="w14 w15 w16se wp14">
+<w:document xmlns:wpc="http://schemas.microsoft.com/office/word/2010/wordprocessingCanvas" xmlns:cx="http://schemas.microsoft.com/office/drawing/2014/chartex" xmlns:cx1="http://schemas.microsoft.com/office/drawing/2015/9/8/chartex" xmlns:cx2="http://schemas.microsoft.com/office/drawing/2015/10/21/chartex" xmlns:cx3="http://schemas.microsoft.com/office/drawing/2016/5/9/chartex" xmlns:cx4="http://schemas.microsoft.com/office/drawing/2016/5/10/chartex" xmlns:cx5="http://schemas.microsoft.com/office/drawing/2016/5/11/chartex" xmlns:cx6="http://schemas.microsoft.com/office/drawing/2016/5/12/chartex" xmlns:cx7="http://schemas.microsoft.com/office/drawing/2016/5/13/chartex" xmlns:cx8="http://schemas.microsoft.com/office/drawing/2016/5/14/chartex" xmlns:mc="http://schemas.openxmlformats.org/markup-compatibility/2006" xmlns:aink="http://schemas.microsoft.com/office/drawing/2016/ink" xmlns:am3d="http://schemas.microsoft.com/office/drawing/2017/model3d" xmlns:o="urn:schemas-microsoft-com:office:office" xmlns:r="http://schemas.openxmlformats.org/officeDocument/2006/relationships" xmlns:m="http://schemas.openxmlformats.org/officeDocument/2006/math" xmlns:v="urn:schemas-microsoft-com:vml" xmlns:wp14="http://schemas.microsoft.com/office/word/2010/wordprocessingDrawing" xmlns:wp="http://schemas.openxmlformats.org/drawingml/2006/wordprocessingDrawing" xmlns:w10="urn:schemas-microsoft-com:office:word" xmlns:w="http://schemas.openxmlformats.org/wordprocessingml/2006/main" xmlns:w14="http://schemas.microsoft.com/office/word/2010/wordml" xmlns:w15="http://schemas.microsoft.com/office/word/2012/wordml" xmlns:w16cid="http://schemas.microsoft.com/office/word/2016/wordml/cid" xmlns:w16se="http://schemas.microsoft.com/office/word/2015/wordml/symex" xmlns:wpg="http://schemas.microsoft.com/office/word/2010/wordprocessingGroup" xmlns:wpi="http://schemas.microsoft.com/office/word/2010/wordprocessingInk" xmlns:wne="http://schemas.microsoft.com/office/word/2006/wordml" xmlns:wps="http://schemas.microsoft.com/office/word/2010/wordprocessingShape" mc:Ignorable="w14 w15 w16se w16cid wp14">
   <w:body>
     <w:p>
       <w:pPr>
@@ -4401,26 +4401,241 @@
       </w:r>
     </w:p>
     <w:p>
-      <w:r>
-        <w:br w:type="page"/>
+      <w:pPr>
+        <w:pStyle w:val="Heading2"/>
+      </w:pPr>
+      <w:r>
+        <w:t>4.</w:t>
       </w:r>
     </w:p>
     <w:p>
+      <w:r>
+        <w:t xml:space="preserve">Para a resolução deste exercício recorremos ao executável ffmpeg.exe adquirido em </w:t>
+      </w:r>
+      <w:hyperlink r:id="rId8" w:history="1">
+        <w:r>
+          <w:rPr>
+            <w:rStyle w:val="Hyperlink"/>
+          </w:rPr>
+          <w:t>https://ffmpeg.org/</w:t>
+        </w:r>
+      </w:hyperlink>
+      <w:r>
+        <w:t>. Este executável não está incluído na entrega, porque é um ficheiro com cerca de 44MB de dimensão. Para o correto funcionamento do trabalho deve-se descarregar o executável e colocá-lo na pasta raíz do projecto.</w:t>
+      </w:r>
+    </w:p>
+    <w:p>
+      <w:r>
+        <w:t xml:space="preserve">O video usado para testar as funcionalidades está, no entanto, incluído no trabalho. Tem como nome </w:t>
+      </w:r>
+      <w:r>
+        <w:rPr>
+          <w:b/>
+        </w:rPr>
+        <w:t xml:space="preserve">‘Monkey!.mp4’ </w:t>
+      </w:r>
+      <w:r>
+        <w:t>e é um video simples de 5 segundos, portanto de baixa dimensão.</w:t>
+      </w:r>
+    </w:p>
+    <w:p>
+      <w:r>
+        <w:t>A aplicação pode ser acedida através da opção 3 da aplicação principal. A aplicação de conversão e edição de video possui as funcionalidades propostas pelo enunciado (excepto a opcional). Estas funcionalidades são implementadas através da chamada ao executável ffmpeg.exe com os argumentos apropriados.</w:t>
+      </w:r>
+    </w:p>
+    <w:p>
+      <w:pPr>
+        <w:pStyle w:val="Heading3"/>
+      </w:pPr>
+      <w:r>
+        <w:t>a)</w:t>
+      </w:r>
+    </w:p>
+    <w:p>
+      <w:r>
+        <w:t>O resultado da conversão do video exemplar de mp4 para avi pode ser encontrado na pasta raíz do projecto, sob o mesmo nome que o ficheiro de video original.</w:t>
+      </w:r>
+    </w:p>
+    <w:p>
+      <w:pPr>
+        <w:pStyle w:val="Heading3"/>
+      </w:pPr>
+      <w:r>
+        <w:t>b)</w:t>
+      </w:r>
+    </w:p>
+    <w:p>
+      <w:r>
+        <w:t xml:space="preserve">As frames obtidas através do segmento entre 00:00:01 e 00:00:04, a um ritmo de 24 fps podem ser encontradas na pasta </w:t>
+      </w:r>
+      <w:r>
+        <w:rPr>
+          <w:b/>
+        </w:rPr>
+        <w:t>frames</w:t>
+      </w:r>
+      <w:r>
+        <w:t>, localizada na raíz do projeto.</w:t>
+      </w:r>
+    </w:p>
+    <w:p>
+      <w:pPr>
+        <w:pStyle w:val="Heading3"/>
+      </w:pPr>
+      <w:r>
+        <w:t>c)</w:t>
+      </w:r>
+    </w:p>
+    <w:p>
+      <w:r>
+        <w:t>Os ficheiros de á</w:t>
+      </w:r>
+      <w:r>
+        <w:t>udio extraí</w:t>
+      </w:r>
+      <w:r>
+        <w:t>da do segmento entre 00:00:00 e 00:00:05, com valores de qualidad</w:t>
+      </w:r>
+      <w:r>
+        <w:t>e de 1 e 8, podem ser encontrado</w:t>
+      </w:r>
+      <w:r>
+        <w:t xml:space="preserve">s na pasta </w:t>
+      </w:r>
+      <w:r>
+        <w:rPr>
+          <w:b/>
+        </w:rPr>
+        <w:t>audio</w:t>
+      </w:r>
+      <w:r>
+        <w:t xml:space="preserve">, localizada na raíz do projeto. Os ficheiros de audio com qualidade 1 e 8 têm os nomes </w:t>
+      </w:r>
+      <w:r>
+        <w:rPr>
+          <w:b/>
+        </w:rPr>
+        <w:t>sample1.mp3</w:t>
+      </w:r>
+      <w:r>
+        <w:t xml:space="preserve"> e </w:t>
+      </w:r>
+      <w:r>
+        <w:rPr>
+          <w:b/>
+        </w:rPr>
+        <w:t>sample8.mp</w:t>
+      </w:r>
+      <w:bookmarkStart w:id="10" w:name="_GoBack"/>
+      <w:bookmarkEnd w:id="10"/>
+      <w:r>
+        <w:rPr>
+          <w:b/>
+        </w:rPr>
+        <w:t>3</w:t>
+      </w:r>
+      <w:r>
+        <w:t>,</w:t>
+      </w:r>
+      <w:r>
+        <w:t xml:space="preserve"> respectivamente.</w:t>
+      </w:r>
+    </w:p>
+    <w:p>
       <w:pPr>
         <w:pStyle w:val="Heading1"/>
       </w:pPr>
-      <w:bookmarkStart w:id="10" w:name="_Toc485651839"/>
-      <w:bookmarkStart w:id="11" w:name="_GoBack"/>
-      <w:bookmarkEnd w:id="11"/>
+      <w:bookmarkStart w:id="11" w:name="_Toc485651839"/>
       <w:r>
         <w:lastRenderedPageBreak/>
         <w:t>Conclusão</w:t>
       </w:r>
-      <w:bookmarkEnd w:id="10"/>
+      <w:bookmarkEnd w:id="11"/>
+    </w:p>
+    <w:p>
+      <w:pPr>
+        <w:jc w:val="both"/>
+      </w:pPr>
+      <w:r>
+        <w:t>Com a realização deste trabalho atingimos os seguintes objectivos:</w:t>
+      </w:r>
+    </w:p>
+    <w:p>
+      <w:pPr>
+        <w:pStyle w:val="ListParagraph"/>
+        <w:numPr>
+          <w:ilvl w:val="0"/>
+          <w:numId w:val="5"/>
+        </w:numPr>
+        <w:jc w:val="both"/>
+      </w:pPr>
+      <w:r>
+        <w:t>Aplicação e avaliação da técnica de codificação preditiva sobre imagem monocromática.</w:t>
+      </w:r>
+    </w:p>
+    <w:p>
+      <w:pPr>
+        <w:pStyle w:val="ListParagraph"/>
+        <w:numPr>
+          <w:ilvl w:val="0"/>
+          <w:numId w:val="5"/>
+        </w:numPr>
+        <w:jc w:val="both"/>
+        <w:rPr>
+          <w:rFonts w:cs="NimbusRomNo9L-Regu"/>
+        </w:rPr>
+      </w:pPr>
+      <w:r>
+        <w:rPr>
+          <w:rFonts w:cs="NimbusRomNo9L-Regu"/>
+        </w:rPr>
+        <w:t>Estudo da codificação LZW e da sua aplicação na codificação de imagem monocromática.</w:t>
+      </w:r>
+    </w:p>
+    <w:p>
+      <w:pPr>
+        <w:pStyle w:val="ListParagraph"/>
+        <w:numPr>
+          <w:ilvl w:val="0"/>
+          <w:numId w:val="5"/>
+        </w:numPr>
+        <w:jc w:val="both"/>
+        <w:rPr>
+          <w:rFonts w:cs="NimbusRomNo9L-Regu"/>
+        </w:rPr>
+      </w:pPr>
+      <w:r>
+        <w:rPr>
+          <w:rFonts w:cs="NimbusRomNo9L-Regu"/>
+        </w:rPr>
+        <w:t>A</w:t>
+      </w:r>
+      <w:r>
+        <w:rPr>
+          <w:rFonts w:cs="NimbusRomNo9L-Regu"/>
+        </w:rPr>
+        <w:t>plicação de compressão eficiente, para uma dada aplicação.</w:t>
+      </w:r>
+    </w:p>
+    <w:p>
+      <w:pPr>
+        <w:pStyle w:val="ListParagraph"/>
+        <w:numPr>
+          <w:ilvl w:val="0"/>
+          <w:numId w:val="5"/>
+        </w:numPr>
+        <w:jc w:val="both"/>
+      </w:pPr>
+      <w:r>
+        <w:rPr>
+          <w:rFonts w:cs="NimbusRomNo9L-Regu"/>
+        </w:rPr>
+        <w:t>Desenvolvimento de aplicação de manipulação de conteúdos multimédia.</w:t>
+      </w:r>
     </w:p>
     <w:p/>
     <w:sectPr>
-      <w:footerReference w:type="default" r:id="rId8"/>
+      <w:footerReference w:type="default" r:id="rId9"/>
       <w:pgSz w:w="11906" w:h="16838"/>
       <w:pgMar w:top="1417" w:right="1701" w:bottom="1417" w:left="1701" w:header="708" w:footer="708" w:gutter="0"/>
       <w:cols w:space="708"/>
@@ -4431,7 +4646,7 @@
 </file>
 
 <file path=word/endnotes.xml><?xml version="1.0" encoding="utf-8"?>
-<w:endnotes xmlns:wpc="http://schemas.microsoft.com/office/word/2010/wordprocessingCanvas" xmlns:cx="http://schemas.microsoft.com/office/drawing/2014/chartex" xmlns:cx1="http://schemas.microsoft.com/office/drawing/2015/9/8/chartex" xmlns:cx2="http://schemas.microsoft.com/office/drawing/2015/10/21/chartex" xmlns:cx3="http://schemas.microsoft.com/office/drawing/2016/5/9/chartex" xmlns:cx4="http://schemas.microsoft.com/office/drawing/2016/5/10/chartex" xmlns:cx5="http://schemas.microsoft.com/office/drawing/2016/5/11/chartex" xmlns:cx6="http://schemas.microsoft.com/office/drawing/2016/5/12/chartex" xmlns:cx7="http://schemas.microsoft.com/office/drawing/2016/5/13/chartex" xmlns:cx8="http://schemas.microsoft.com/office/drawing/2016/5/14/chartex" xmlns:mc="http://schemas.openxmlformats.org/markup-compatibility/2006" xmlns:aink="http://schemas.microsoft.com/office/drawing/2016/ink" xmlns:am3d="http://schemas.microsoft.com/office/drawing/2017/model3d" xmlns:o="urn:schemas-microsoft-com:office:office" xmlns:r="http://schemas.openxmlformats.org/officeDocument/2006/relationships" xmlns:m="http://schemas.openxmlformats.org/officeDocument/2006/math" xmlns:v="urn:schemas-microsoft-com:vml" xmlns:wp14="http://schemas.microsoft.com/office/word/2010/wordprocessingDrawing" xmlns:wp="http://schemas.openxmlformats.org/drawingml/2006/wordprocessingDrawing" xmlns:w10="urn:schemas-microsoft-com:office:word" xmlns:w="http://schemas.openxmlformats.org/wordprocessingml/2006/main" xmlns:w14="http://schemas.microsoft.com/office/word/2010/wordml" xmlns:w15="http://schemas.microsoft.com/office/word/2012/wordml" xmlns:w16se="http://schemas.microsoft.com/office/word/2015/wordml/symex" xmlns:wpg="http://schemas.microsoft.com/office/word/2010/wordprocessingGroup" xmlns:wpi="http://schemas.microsoft.com/office/word/2010/wordprocessingInk" xmlns:wne="http://schemas.microsoft.com/office/word/2006/wordml" xmlns:wps="http://schemas.microsoft.com/office/word/2010/wordprocessingShape" mc:Ignorable="w14 w15 w16se wp14">
+<w:endnotes xmlns:wpc="http://schemas.microsoft.com/office/word/2010/wordprocessingCanvas" xmlns:cx="http://schemas.microsoft.com/office/drawing/2014/chartex" xmlns:cx1="http://schemas.microsoft.com/office/drawing/2015/9/8/chartex" xmlns:cx2="http://schemas.microsoft.com/office/drawing/2015/10/21/chartex" xmlns:cx3="http://schemas.microsoft.com/office/drawing/2016/5/9/chartex" xmlns:cx4="http://schemas.microsoft.com/office/drawing/2016/5/10/chartex" xmlns:cx5="http://schemas.microsoft.com/office/drawing/2016/5/11/chartex" xmlns:cx6="http://schemas.microsoft.com/office/drawing/2016/5/12/chartex" xmlns:cx7="http://schemas.microsoft.com/office/drawing/2016/5/13/chartex" xmlns:cx8="http://schemas.microsoft.com/office/drawing/2016/5/14/chartex" xmlns:mc="http://schemas.openxmlformats.org/markup-compatibility/2006" xmlns:aink="http://schemas.microsoft.com/office/drawing/2016/ink" xmlns:am3d="http://schemas.microsoft.com/office/drawing/2017/model3d" xmlns:o="urn:schemas-microsoft-com:office:office" xmlns:r="http://schemas.openxmlformats.org/officeDocument/2006/relationships" xmlns:m="http://schemas.openxmlformats.org/officeDocument/2006/math" xmlns:v="urn:schemas-microsoft-com:vml" xmlns:wp14="http://schemas.microsoft.com/office/word/2010/wordprocessingDrawing" xmlns:wp="http://schemas.openxmlformats.org/drawingml/2006/wordprocessingDrawing" xmlns:w10="urn:schemas-microsoft-com:office:word" xmlns:w="http://schemas.openxmlformats.org/wordprocessingml/2006/main" xmlns:w14="http://schemas.microsoft.com/office/word/2010/wordml" xmlns:w15="http://schemas.microsoft.com/office/word/2012/wordml" xmlns:w16cid="http://schemas.microsoft.com/office/word/2016/wordml/cid" xmlns:w16se="http://schemas.microsoft.com/office/word/2015/wordml/symex" xmlns:wpg="http://schemas.microsoft.com/office/word/2010/wordprocessingGroup" xmlns:wpi="http://schemas.microsoft.com/office/word/2010/wordprocessingInk" xmlns:wne="http://schemas.microsoft.com/office/word/2006/wordml" xmlns:wps="http://schemas.microsoft.com/office/word/2010/wordprocessingShape" mc:Ignorable="w14 w15 w16se w16cid wp14">
   <w:endnote w:type="separator" w:id="-1">
     <w:p>
       <w:pPr>
@@ -4456,7 +4671,7 @@
 </file>
 
 <file path=word/footer1.xml><?xml version="1.0" encoding="utf-8"?>
-<w:ftr xmlns:wpc="http://schemas.microsoft.com/office/word/2010/wordprocessingCanvas" xmlns:cx="http://schemas.microsoft.com/office/drawing/2014/chartex" xmlns:cx1="http://schemas.microsoft.com/office/drawing/2015/9/8/chartex" xmlns:cx2="http://schemas.microsoft.com/office/drawing/2015/10/21/chartex" xmlns:cx3="http://schemas.microsoft.com/office/drawing/2016/5/9/chartex" xmlns:cx4="http://schemas.microsoft.com/office/drawing/2016/5/10/chartex" xmlns:cx5="http://schemas.microsoft.com/office/drawing/2016/5/11/chartex" xmlns:cx6="http://schemas.microsoft.com/office/drawing/2016/5/12/chartex" xmlns:cx7="http://schemas.microsoft.com/office/drawing/2016/5/13/chartex" xmlns:cx8="http://schemas.microsoft.com/office/drawing/2016/5/14/chartex" xmlns:mc="http://schemas.openxmlformats.org/markup-compatibility/2006" xmlns:aink="http://schemas.microsoft.com/office/drawing/2016/ink" xmlns:am3d="http://schemas.microsoft.com/office/drawing/2017/model3d" xmlns:o="urn:schemas-microsoft-com:office:office" xmlns:r="http://schemas.openxmlformats.org/officeDocument/2006/relationships" xmlns:m="http://schemas.openxmlformats.org/officeDocument/2006/math" xmlns:v="urn:schemas-microsoft-com:vml" xmlns:wp14="http://schemas.microsoft.com/office/word/2010/wordprocessingDrawing" xmlns:wp="http://schemas.openxmlformats.org/drawingml/2006/wordprocessingDrawing" xmlns:w10="urn:schemas-microsoft-com:office:word" xmlns:w="http://schemas.openxmlformats.org/wordprocessingml/2006/main" xmlns:w14="http://schemas.microsoft.com/office/word/2010/wordml" xmlns:w15="http://schemas.microsoft.com/office/word/2012/wordml" xmlns:w16se="http://schemas.microsoft.com/office/word/2015/wordml/symex" xmlns:wpg="http://schemas.microsoft.com/office/word/2010/wordprocessingGroup" xmlns:wpi="http://schemas.microsoft.com/office/word/2010/wordprocessingInk" xmlns:wne="http://schemas.microsoft.com/office/word/2006/wordml" xmlns:wps="http://schemas.microsoft.com/office/word/2010/wordprocessingShape" mc:Ignorable="w14 w15 w16se wp14">
+<w:ftr xmlns:wpc="http://schemas.microsoft.com/office/word/2010/wordprocessingCanvas" xmlns:cx="http://schemas.microsoft.com/office/drawing/2014/chartex" xmlns:cx1="http://schemas.microsoft.com/office/drawing/2015/9/8/chartex" xmlns:cx2="http://schemas.microsoft.com/office/drawing/2015/10/21/chartex" xmlns:cx3="http://schemas.microsoft.com/office/drawing/2016/5/9/chartex" xmlns:cx4="http://schemas.microsoft.com/office/drawing/2016/5/10/chartex" xmlns:cx5="http://schemas.microsoft.com/office/drawing/2016/5/11/chartex" xmlns:cx6="http://schemas.microsoft.com/office/drawing/2016/5/12/chartex" xmlns:cx7="http://schemas.microsoft.com/office/drawing/2016/5/13/chartex" xmlns:cx8="http://schemas.microsoft.com/office/drawing/2016/5/14/chartex" xmlns:mc="http://schemas.openxmlformats.org/markup-compatibility/2006" xmlns:aink="http://schemas.microsoft.com/office/drawing/2016/ink" xmlns:am3d="http://schemas.microsoft.com/office/drawing/2017/model3d" xmlns:o="urn:schemas-microsoft-com:office:office" xmlns:r="http://schemas.openxmlformats.org/officeDocument/2006/relationships" xmlns:m="http://schemas.openxmlformats.org/officeDocument/2006/math" xmlns:v="urn:schemas-microsoft-com:vml" xmlns:wp14="http://schemas.microsoft.com/office/word/2010/wordprocessingDrawing" xmlns:wp="http://schemas.openxmlformats.org/drawingml/2006/wordprocessingDrawing" xmlns:w10="urn:schemas-microsoft-com:office:word" xmlns:w="http://schemas.openxmlformats.org/wordprocessingml/2006/main" xmlns:w14="http://schemas.microsoft.com/office/word/2010/wordml" xmlns:w15="http://schemas.microsoft.com/office/word/2012/wordml" xmlns:w16cid="http://schemas.microsoft.com/office/word/2016/wordml/cid" xmlns:w16se="http://schemas.microsoft.com/office/word/2015/wordml/symex" xmlns:wpg="http://schemas.microsoft.com/office/word/2010/wordprocessingGroup" xmlns:wpi="http://schemas.microsoft.com/office/word/2010/wordprocessingInk" xmlns:wne="http://schemas.microsoft.com/office/word/2006/wordml" xmlns:wps="http://schemas.microsoft.com/office/word/2010/wordprocessingShape" mc:Ignorable="w14 w15 w16se w16cid wp14">
   <w:sdt>
     <w:sdtPr>
       <w:id w:val="527297859"/>
@@ -4509,7 +4724,7 @@
 </file>
 
 <file path=word/footnotes.xml><?xml version="1.0" encoding="utf-8"?>
-<w:footnotes xmlns:wpc="http://schemas.microsoft.com/office/word/2010/wordprocessingCanvas" xmlns:cx="http://schemas.microsoft.com/office/drawing/2014/chartex" xmlns:cx1="http://schemas.microsoft.com/office/drawing/2015/9/8/chartex" xmlns:cx2="http://schemas.microsoft.com/office/drawing/2015/10/21/chartex" xmlns:cx3="http://schemas.microsoft.com/office/drawing/2016/5/9/chartex" xmlns:cx4="http://schemas.microsoft.com/office/drawing/2016/5/10/chartex" xmlns:cx5="http://schemas.microsoft.com/office/drawing/2016/5/11/chartex" xmlns:cx6="http://schemas.microsoft.com/office/drawing/2016/5/12/chartex" xmlns:cx7="http://schemas.microsoft.com/office/drawing/2016/5/13/chartex" xmlns:cx8="http://schemas.microsoft.com/office/drawing/2016/5/14/chartex" xmlns:mc="http://schemas.openxmlformats.org/markup-compatibility/2006" xmlns:aink="http://schemas.microsoft.com/office/drawing/2016/ink" xmlns:am3d="http://schemas.microsoft.com/office/drawing/2017/model3d" xmlns:o="urn:schemas-microsoft-com:office:office" xmlns:r="http://schemas.openxmlformats.org/officeDocument/2006/relationships" xmlns:m="http://schemas.openxmlformats.org/officeDocument/2006/math" xmlns:v="urn:schemas-microsoft-com:vml" xmlns:wp14="http://schemas.microsoft.com/office/word/2010/wordprocessingDrawing" xmlns:wp="http://schemas.openxmlformats.org/drawingml/2006/wordprocessingDrawing" xmlns:w10="urn:schemas-microsoft-com:office:word" xmlns:w="http://schemas.openxmlformats.org/wordprocessingml/2006/main" xmlns:w14="http://schemas.microsoft.com/office/word/2010/wordml" xmlns:w15="http://schemas.microsoft.com/office/word/2012/wordml" xmlns:w16se="http://schemas.microsoft.com/office/word/2015/wordml/symex" xmlns:wpg="http://schemas.microsoft.com/office/word/2010/wordprocessingGroup" xmlns:wpi="http://schemas.microsoft.com/office/word/2010/wordprocessingInk" xmlns:wne="http://schemas.microsoft.com/office/word/2006/wordml" xmlns:wps="http://schemas.microsoft.com/office/word/2010/wordprocessingShape" mc:Ignorable="w14 w15 w16se wp14">
+<w:footnotes xmlns:wpc="http://schemas.microsoft.com/office/word/2010/wordprocessingCanvas" xmlns:cx="http://schemas.microsoft.com/office/drawing/2014/chartex" xmlns:cx1="http://schemas.microsoft.com/office/drawing/2015/9/8/chartex" xmlns:cx2="http://schemas.microsoft.com/office/drawing/2015/10/21/chartex" xmlns:cx3="http://schemas.microsoft.com/office/drawing/2016/5/9/chartex" xmlns:cx4="http://schemas.microsoft.com/office/drawing/2016/5/10/chartex" xmlns:cx5="http://schemas.microsoft.com/office/drawing/2016/5/11/chartex" xmlns:cx6="http://schemas.microsoft.com/office/drawing/2016/5/12/chartex" xmlns:cx7="http://schemas.microsoft.com/office/drawing/2016/5/13/chartex" xmlns:cx8="http://schemas.microsoft.com/office/drawing/2016/5/14/chartex" xmlns:mc="http://schemas.openxmlformats.org/markup-compatibility/2006" xmlns:aink="http://schemas.microsoft.com/office/drawing/2016/ink" xmlns:am3d="http://schemas.microsoft.com/office/drawing/2017/model3d" xmlns:o="urn:schemas-microsoft-com:office:office" xmlns:r="http://schemas.openxmlformats.org/officeDocument/2006/relationships" xmlns:m="http://schemas.openxmlformats.org/officeDocument/2006/math" xmlns:v="urn:schemas-microsoft-com:vml" xmlns:wp14="http://schemas.microsoft.com/office/word/2010/wordprocessingDrawing" xmlns:wp="http://schemas.openxmlformats.org/drawingml/2006/wordprocessingDrawing" xmlns:w10="urn:schemas-microsoft-com:office:word" xmlns:w="http://schemas.openxmlformats.org/wordprocessingml/2006/main" xmlns:w14="http://schemas.microsoft.com/office/word/2010/wordml" xmlns:w15="http://schemas.microsoft.com/office/word/2012/wordml" xmlns:w16cid="http://schemas.microsoft.com/office/word/2016/wordml/cid" xmlns:w16se="http://schemas.microsoft.com/office/word/2015/wordml/symex" xmlns:wpg="http://schemas.microsoft.com/office/word/2010/wordprocessingGroup" xmlns:wpi="http://schemas.microsoft.com/office/word/2010/wordprocessingInk" xmlns:wne="http://schemas.microsoft.com/office/word/2006/wordml" xmlns:wps="http://schemas.microsoft.com/office/word/2010/wordprocessingShape" mc:Ignorable="w14 w15 w16se w16cid wp14">
   <w:footnote w:type="separator" w:id="-1">
     <w:p>
       <w:pPr>
@@ -4534,11 +4749,11 @@
 </file>
 
 <file path=word/numbering.xml><?xml version="1.0" encoding="utf-8"?>
-<w:numbering xmlns:wpc="http://schemas.microsoft.com/office/word/2010/wordprocessingCanvas" xmlns:cx="http://schemas.microsoft.com/office/drawing/2014/chartex" xmlns:cx1="http://schemas.microsoft.com/office/drawing/2015/9/8/chartex" xmlns:cx2="http://schemas.microsoft.com/office/drawing/2015/10/21/chartex" xmlns:cx3="http://schemas.microsoft.com/office/drawing/2016/5/9/chartex" xmlns:cx4="http://schemas.microsoft.com/office/drawing/2016/5/10/chartex" xmlns:cx5="http://schemas.microsoft.com/office/drawing/2016/5/11/chartex" xmlns:cx6="http://schemas.microsoft.com/office/drawing/2016/5/12/chartex" xmlns:cx7="http://schemas.microsoft.com/office/drawing/2016/5/13/chartex" xmlns:cx8="http://schemas.microsoft.com/office/drawing/2016/5/14/chartex" xmlns:mc="http://schemas.openxmlformats.org/markup-compatibility/2006" xmlns:aink="http://schemas.microsoft.com/office/drawing/2016/ink" xmlns:am3d="http://schemas.microsoft.com/office/drawing/2017/model3d" xmlns:o="urn:schemas-microsoft-com:office:office" xmlns:r="http://schemas.openxmlformats.org/officeDocument/2006/relationships" xmlns:m="http://schemas.openxmlformats.org/officeDocument/2006/math" xmlns:v="urn:schemas-microsoft-com:vml" xmlns:wp14="http://schemas.microsoft.com/office/word/2010/wordprocessingDrawing" xmlns:wp="http://schemas.openxmlformats.org/drawingml/2006/wordprocessingDrawing" xmlns:w10="urn:schemas-microsoft-com:office:word" xmlns:w="http://schemas.openxmlformats.org/wordprocessingml/2006/main" xmlns:w14="http://schemas.microsoft.com/office/word/2010/wordml" xmlns:w15="http://schemas.microsoft.com/office/word/2012/wordml" xmlns:w16se="http://schemas.microsoft.com/office/word/2015/wordml/symex" xmlns:wpg="http://schemas.microsoft.com/office/word/2010/wordprocessingGroup" xmlns:wpi="http://schemas.microsoft.com/office/word/2010/wordprocessingInk" xmlns:wne="http://schemas.microsoft.com/office/word/2006/wordml" xmlns:wps="http://schemas.microsoft.com/office/word/2010/wordprocessingShape" mc:Ignorable="w14 w15 w16se wp14">
+<w:numbering xmlns:wpc="http://schemas.microsoft.com/office/word/2010/wordprocessingCanvas" xmlns:cx="http://schemas.microsoft.com/office/drawing/2014/chartex" xmlns:cx1="http://schemas.microsoft.com/office/drawing/2015/9/8/chartex" xmlns:cx2="http://schemas.microsoft.com/office/drawing/2015/10/21/chartex" xmlns:cx3="http://schemas.microsoft.com/office/drawing/2016/5/9/chartex" xmlns:cx4="http://schemas.microsoft.com/office/drawing/2016/5/10/chartex" xmlns:cx5="http://schemas.microsoft.com/office/drawing/2016/5/11/chartex" xmlns:cx6="http://schemas.microsoft.com/office/drawing/2016/5/12/chartex" xmlns:cx7="http://schemas.microsoft.com/office/drawing/2016/5/13/chartex" xmlns:cx8="http://schemas.microsoft.com/office/drawing/2016/5/14/chartex" xmlns:mc="http://schemas.openxmlformats.org/markup-compatibility/2006" xmlns:aink="http://schemas.microsoft.com/office/drawing/2016/ink" xmlns:am3d="http://schemas.microsoft.com/office/drawing/2017/model3d" xmlns:o="urn:schemas-microsoft-com:office:office" xmlns:r="http://schemas.openxmlformats.org/officeDocument/2006/relationships" xmlns:m="http://schemas.openxmlformats.org/officeDocument/2006/math" xmlns:v="urn:schemas-microsoft-com:vml" xmlns:wp14="http://schemas.microsoft.com/office/word/2010/wordprocessingDrawing" xmlns:wp="http://schemas.openxmlformats.org/drawingml/2006/wordprocessingDrawing" xmlns:w10="urn:schemas-microsoft-com:office:word" xmlns:w="http://schemas.openxmlformats.org/wordprocessingml/2006/main" xmlns:w14="http://schemas.microsoft.com/office/word/2010/wordml" xmlns:w15="http://schemas.microsoft.com/office/word/2012/wordml" xmlns:w16cid="http://schemas.microsoft.com/office/word/2016/wordml/cid" xmlns:w16se="http://schemas.microsoft.com/office/word/2015/wordml/symex" xmlns:wpg="http://schemas.microsoft.com/office/word/2010/wordprocessingGroup" xmlns:wpi="http://schemas.microsoft.com/office/word/2010/wordprocessingInk" xmlns:wne="http://schemas.microsoft.com/office/word/2006/wordml" xmlns:wps="http://schemas.microsoft.com/office/word/2010/wordprocessingShape" mc:Ignorable="w14 w15 w16se w16cid wp14">
   <w:abstractNum w:abstractNumId="0" w15:restartNumberingAfterBreak="0">
-    <w:nsid w:val="57CE441A"/>
+    <w:nsid w:val="3B2D782D"/>
     <w:multiLevelType w:val="hybridMultilevel"/>
-    <w:tmpl w:val="D5FE1EB2"/>
+    <w:tmpl w:val="356844F2"/>
     <w:lvl w:ilvl="0" w:tplc="08160001">
       <w:start w:val="1"/>
       <w:numFmt w:val="bullet"/>
@@ -4648,14 +4863,454 @@
       </w:rPr>
     </w:lvl>
   </w:abstractNum>
+  <w:abstractNum w:abstractNumId="1" w15:restartNumberingAfterBreak="0">
+    <w:nsid w:val="448F5303"/>
+    <w:multiLevelType w:val="hybridMultilevel"/>
+    <w:tmpl w:val="F8DE0E66"/>
+    <w:lvl w:ilvl="0" w:tplc="08160017">
+      <w:start w:val="1"/>
+      <w:numFmt w:val="lowerLetter"/>
+      <w:lvlText w:val="%1)"/>
+      <w:lvlJc w:val="left"/>
+      <w:pPr>
+        <w:ind w:left="720" w:hanging="360"/>
+      </w:pPr>
+      <w:rPr>
+        <w:rFonts w:hint="default"/>
+      </w:rPr>
+    </w:lvl>
+    <w:lvl w:ilvl="1" w:tplc="08160019" w:tentative="1">
+      <w:start w:val="1"/>
+      <w:numFmt w:val="lowerLetter"/>
+      <w:lvlText w:val="%2."/>
+      <w:lvlJc w:val="left"/>
+      <w:pPr>
+        <w:ind w:left="1440" w:hanging="360"/>
+      </w:pPr>
+    </w:lvl>
+    <w:lvl w:ilvl="2" w:tplc="0816001B" w:tentative="1">
+      <w:start w:val="1"/>
+      <w:numFmt w:val="lowerRoman"/>
+      <w:lvlText w:val="%3."/>
+      <w:lvlJc w:val="right"/>
+      <w:pPr>
+        <w:ind w:left="2160" w:hanging="180"/>
+      </w:pPr>
+    </w:lvl>
+    <w:lvl w:ilvl="3" w:tplc="0816000F" w:tentative="1">
+      <w:start w:val="1"/>
+      <w:numFmt w:val="decimal"/>
+      <w:lvlText w:val="%4."/>
+      <w:lvlJc w:val="left"/>
+      <w:pPr>
+        <w:ind w:left="2880" w:hanging="360"/>
+      </w:pPr>
+    </w:lvl>
+    <w:lvl w:ilvl="4" w:tplc="08160019" w:tentative="1">
+      <w:start w:val="1"/>
+      <w:numFmt w:val="lowerLetter"/>
+      <w:lvlText w:val="%5."/>
+      <w:lvlJc w:val="left"/>
+      <w:pPr>
+        <w:ind w:left="3600" w:hanging="360"/>
+      </w:pPr>
+    </w:lvl>
+    <w:lvl w:ilvl="5" w:tplc="0816001B" w:tentative="1">
+      <w:start w:val="1"/>
+      <w:numFmt w:val="lowerRoman"/>
+      <w:lvlText w:val="%6."/>
+      <w:lvlJc w:val="right"/>
+      <w:pPr>
+        <w:ind w:left="4320" w:hanging="180"/>
+      </w:pPr>
+    </w:lvl>
+    <w:lvl w:ilvl="6" w:tplc="0816000F" w:tentative="1">
+      <w:start w:val="1"/>
+      <w:numFmt w:val="decimal"/>
+      <w:lvlText w:val="%7."/>
+      <w:lvlJc w:val="left"/>
+      <w:pPr>
+        <w:ind w:left="5040" w:hanging="360"/>
+      </w:pPr>
+    </w:lvl>
+    <w:lvl w:ilvl="7" w:tplc="08160019" w:tentative="1">
+      <w:start w:val="1"/>
+      <w:numFmt w:val="lowerLetter"/>
+      <w:lvlText w:val="%8."/>
+      <w:lvlJc w:val="left"/>
+      <w:pPr>
+        <w:ind w:left="5760" w:hanging="360"/>
+      </w:pPr>
+    </w:lvl>
+    <w:lvl w:ilvl="8" w:tplc="0816001B" w:tentative="1">
+      <w:start w:val="1"/>
+      <w:numFmt w:val="lowerRoman"/>
+      <w:lvlText w:val="%9."/>
+      <w:lvlJc w:val="right"/>
+      <w:pPr>
+        <w:ind w:left="6480" w:hanging="180"/>
+      </w:pPr>
+    </w:lvl>
+  </w:abstractNum>
+  <w:abstractNum w:abstractNumId="2" w15:restartNumberingAfterBreak="0">
+    <w:nsid w:val="57CE441A"/>
+    <w:multiLevelType w:val="hybridMultilevel"/>
+    <w:tmpl w:val="D5FE1EB2"/>
+    <w:lvl w:ilvl="0" w:tplc="08160001">
+      <w:start w:val="1"/>
+      <w:numFmt w:val="bullet"/>
+      <w:lvlText w:val=""/>
+      <w:lvlJc w:val="left"/>
+      <w:pPr>
+        <w:ind w:left="720" w:hanging="360"/>
+      </w:pPr>
+      <w:rPr>
+        <w:rFonts w:ascii="Symbol" w:hAnsi="Symbol" w:hint="default"/>
+      </w:rPr>
+    </w:lvl>
+    <w:lvl w:ilvl="1" w:tplc="08160003" w:tentative="1">
+      <w:start w:val="1"/>
+      <w:numFmt w:val="bullet"/>
+      <w:lvlText w:val="o"/>
+      <w:lvlJc w:val="left"/>
+      <w:pPr>
+        <w:ind w:left="1440" w:hanging="360"/>
+      </w:pPr>
+      <w:rPr>
+        <w:rFonts w:ascii="Courier New" w:hAnsi="Courier New" w:cs="Courier New" w:hint="default"/>
+      </w:rPr>
+    </w:lvl>
+    <w:lvl w:ilvl="2" w:tplc="08160005" w:tentative="1">
+      <w:start w:val="1"/>
+      <w:numFmt w:val="bullet"/>
+      <w:lvlText w:val=""/>
+      <w:lvlJc w:val="left"/>
+      <w:pPr>
+        <w:ind w:left="2160" w:hanging="360"/>
+      </w:pPr>
+      <w:rPr>
+        <w:rFonts w:ascii="Wingdings" w:hAnsi="Wingdings" w:hint="default"/>
+      </w:rPr>
+    </w:lvl>
+    <w:lvl w:ilvl="3" w:tplc="08160001" w:tentative="1">
+      <w:start w:val="1"/>
+      <w:numFmt w:val="bullet"/>
+      <w:lvlText w:val=""/>
+      <w:lvlJc w:val="left"/>
+      <w:pPr>
+        <w:ind w:left="2880" w:hanging="360"/>
+      </w:pPr>
+      <w:rPr>
+        <w:rFonts w:ascii="Symbol" w:hAnsi="Symbol" w:hint="default"/>
+      </w:rPr>
+    </w:lvl>
+    <w:lvl w:ilvl="4" w:tplc="08160003" w:tentative="1">
+      <w:start w:val="1"/>
+      <w:numFmt w:val="bullet"/>
+      <w:lvlText w:val="o"/>
+      <w:lvlJc w:val="left"/>
+      <w:pPr>
+        <w:ind w:left="3600" w:hanging="360"/>
+      </w:pPr>
+      <w:rPr>
+        <w:rFonts w:ascii="Courier New" w:hAnsi="Courier New" w:cs="Courier New" w:hint="default"/>
+      </w:rPr>
+    </w:lvl>
+    <w:lvl w:ilvl="5" w:tplc="08160005" w:tentative="1">
+      <w:start w:val="1"/>
+      <w:numFmt w:val="bullet"/>
+      <w:lvlText w:val=""/>
+      <w:lvlJc w:val="left"/>
+      <w:pPr>
+        <w:ind w:left="4320" w:hanging="360"/>
+      </w:pPr>
+      <w:rPr>
+        <w:rFonts w:ascii="Wingdings" w:hAnsi="Wingdings" w:hint="default"/>
+      </w:rPr>
+    </w:lvl>
+    <w:lvl w:ilvl="6" w:tplc="08160001" w:tentative="1">
+      <w:start w:val="1"/>
+      <w:numFmt w:val="bullet"/>
+      <w:lvlText w:val=""/>
+      <w:lvlJc w:val="left"/>
+      <w:pPr>
+        <w:ind w:left="5040" w:hanging="360"/>
+      </w:pPr>
+      <w:rPr>
+        <w:rFonts w:ascii="Symbol" w:hAnsi="Symbol" w:hint="default"/>
+      </w:rPr>
+    </w:lvl>
+    <w:lvl w:ilvl="7" w:tplc="08160003" w:tentative="1">
+      <w:start w:val="1"/>
+      <w:numFmt w:val="bullet"/>
+      <w:lvlText w:val="o"/>
+      <w:lvlJc w:val="left"/>
+      <w:pPr>
+        <w:ind w:left="5760" w:hanging="360"/>
+      </w:pPr>
+      <w:rPr>
+        <w:rFonts w:ascii="Courier New" w:hAnsi="Courier New" w:cs="Courier New" w:hint="default"/>
+      </w:rPr>
+    </w:lvl>
+    <w:lvl w:ilvl="8" w:tplc="08160005" w:tentative="1">
+      <w:start w:val="1"/>
+      <w:numFmt w:val="bullet"/>
+      <w:lvlText w:val=""/>
+      <w:lvlJc w:val="left"/>
+      <w:pPr>
+        <w:ind w:left="6480" w:hanging="360"/>
+      </w:pPr>
+      <w:rPr>
+        <w:rFonts w:ascii="Wingdings" w:hAnsi="Wingdings" w:hint="default"/>
+      </w:rPr>
+    </w:lvl>
+  </w:abstractNum>
+  <w:abstractNum w:abstractNumId="3" w15:restartNumberingAfterBreak="0">
+    <w:nsid w:val="58BA1065"/>
+    <w:multiLevelType w:val="hybridMultilevel"/>
+    <w:tmpl w:val="8F6A5D12"/>
+    <w:lvl w:ilvl="0" w:tplc="08160001">
+      <w:start w:val="1"/>
+      <w:numFmt w:val="bullet"/>
+      <w:lvlText w:val=""/>
+      <w:lvlJc w:val="left"/>
+      <w:pPr>
+        <w:ind w:left="720" w:hanging="360"/>
+      </w:pPr>
+      <w:rPr>
+        <w:rFonts w:ascii="Symbol" w:hAnsi="Symbol" w:hint="default"/>
+      </w:rPr>
+    </w:lvl>
+    <w:lvl w:ilvl="1" w:tplc="08160003" w:tentative="1">
+      <w:start w:val="1"/>
+      <w:numFmt w:val="bullet"/>
+      <w:lvlText w:val="o"/>
+      <w:lvlJc w:val="left"/>
+      <w:pPr>
+        <w:ind w:left="1440" w:hanging="360"/>
+      </w:pPr>
+      <w:rPr>
+        <w:rFonts w:ascii="Courier New" w:hAnsi="Courier New" w:cs="Courier New" w:hint="default"/>
+      </w:rPr>
+    </w:lvl>
+    <w:lvl w:ilvl="2" w:tplc="08160005" w:tentative="1">
+      <w:start w:val="1"/>
+      <w:numFmt w:val="bullet"/>
+      <w:lvlText w:val=""/>
+      <w:lvlJc w:val="left"/>
+      <w:pPr>
+        <w:ind w:left="2160" w:hanging="360"/>
+      </w:pPr>
+      <w:rPr>
+        <w:rFonts w:ascii="Wingdings" w:hAnsi="Wingdings" w:hint="default"/>
+      </w:rPr>
+    </w:lvl>
+    <w:lvl w:ilvl="3" w:tplc="08160001" w:tentative="1">
+      <w:start w:val="1"/>
+      <w:numFmt w:val="bullet"/>
+      <w:lvlText w:val=""/>
+      <w:lvlJc w:val="left"/>
+      <w:pPr>
+        <w:ind w:left="2880" w:hanging="360"/>
+      </w:pPr>
+      <w:rPr>
+        <w:rFonts w:ascii="Symbol" w:hAnsi="Symbol" w:hint="default"/>
+      </w:rPr>
+    </w:lvl>
+    <w:lvl w:ilvl="4" w:tplc="08160003" w:tentative="1">
+      <w:start w:val="1"/>
+      <w:numFmt w:val="bullet"/>
+      <w:lvlText w:val="o"/>
+      <w:lvlJc w:val="left"/>
+      <w:pPr>
+        <w:ind w:left="3600" w:hanging="360"/>
+      </w:pPr>
+      <w:rPr>
+        <w:rFonts w:ascii="Courier New" w:hAnsi="Courier New" w:cs="Courier New" w:hint="default"/>
+      </w:rPr>
+    </w:lvl>
+    <w:lvl w:ilvl="5" w:tplc="08160005" w:tentative="1">
+      <w:start w:val="1"/>
+      <w:numFmt w:val="bullet"/>
+      <w:lvlText w:val=""/>
+      <w:lvlJc w:val="left"/>
+      <w:pPr>
+        <w:ind w:left="4320" w:hanging="360"/>
+      </w:pPr>
+      <w:rPr>
+        <w:rFonts w:ascii="Wingdings" w:hAnsi="Wingdings" w:hint="default"/>
+      </w:rPr>
+    </w:lvl>
+    <w:lvl w:ilvl="6" w:tplc="08160001" w:tentative="1">
+      <w:start w:val="1"/>
+      <w:numFmt w:val="bullet"/>
+      <w:lvlText w:val=""/>
+      <w:lvlJc w:val="left"/>
+      <w:pPr>
+        <w:ind w:left="5040" w:hanging="360"/>
+      </w:pPr>
+      <w:rPr>
+        <w:rFonts w:ascii="Symbol" w:hAnsi="Symbol" w:hint="default"/>
+      </w:rPr>
+    </w:lvl>
+    <w:lvl w:ilvl="7" w:tplc="08160003" w:tentative="1">
+      <w:start w:val="1"/>
+      <w:numFmt w:val="bullet"/>
+      <w:lvlText w:val="o"/>
+      <w:lvlJc w:val="left"/>
+      <w:pPr>
+        <w:ind w:left="5760" w:hanging="360"/>
+      </w:pPr>
+      <w:rPr>
+        <w:rFonts w:ascii="Courier New" w:hAnsi="Courier New" w:cs="Courier New" w:hint="default"/>
+      </w:rPr>
+    </w:lvl>
+    <w:lvl w:ilvl="8" w:tplc="08160005" w:tentative="1">
+      <w:start w:val="1"/>
+      <w:numFmt w:val="bullet"/>
+      <w:lvlText w:val=""/>
+      <w:lvlJc w:val="left"/>
+      <w:pPr>
+        <w:ind w:left="6480" w:hanging="360"/>
+      </w:pPr>
+      <w:rPr>
+        <w:rFonts w:ascii="Wingdings" w:hAnsi="Wingdings" w:hint="default"/>
+      </w:rPr>
+    </w:lvl>
+  </w:abstractNum>
+  <w:abstractNum w:abstractNumId="4" w15:restartNumberingAfterBreak="0">
+    <w:nsid w:val="64C46DDE"/>
+    <w:multiLevelType w:val="hybridMultilevel"/>
+    <w:tmpl w:val="342865CE"/>
+    <w:lvl w:ilvl="0" w:tplc="08160001">
+      <w:start w:val="1"/>
+      <w:numFmt w:val="bullet"/>
+      <w:lvlText w:val=""/>
+      <w:lvlJc w:val="left"/>
+      <w:pPr>
+        <w:ind w:left="720" w:hanging="360"/>
+      </w:pPr>
+      <w:rPr>
+        <w:rFonts w:ascii="Symbol" w:hAnsi="Symbol" w:hint="default"/>
+      </w:rPr>
+    </w:lvl>
+    <w:lvl w:ilvl="1" w:tplc="08160003" w:tentative="1">
+      <w:start w:val="1"/>
+      <w:numFmt w:val="bullet"/>
+      <w:lvlText w:val="o"/>
+      <w:lvlJc w:val="left"/>
+      <w:pPr>
+        <w:ind w:left="1440" w:hanging="360"/>
+      </w:pPr>
+      <w:rPr>
+        <w:rFonts w:ascii="Courier New" w:hAnsi="Courier New" w:cs="Courier New" w:hint="default"/>
+      </w:rPr>
+    </w:lvl>
+    <w:lvl w:ilvl="2" w:tplc="08160005" w:tentative="1">
+      <w:start w:val="1"/>
+      <w:numFmt w:val="bullet"/>
+      <w:lvlText w:val=""/>
+      <w:lvlJc w:val="left"/>
+      <w:pPr>
+        <w:ind w:left="2160" w:hanging="360"/>
+      </w:pPr>
+      <w:rPr>
+        <w:rFonts w:ascii="Wingdings" w:hAnsi="Wingdings" w:hint="default"/>
+      </w:rPr>
+    </w:lvl>
+    <w:lvl w:ilvl="3" w:tplc="08160001" w:tentative="1">
+      <w:start w:val="1"/>
+      <w:numFmt w:val="bullet"/>
+      <w:lvlText w:val=""/>
+      <w:lvlJc w:val="left"/>
+      <w:pPr>
+        <w:ind w:left="2880" w:hanging="360"/>
+      </w:pPr>
+      <w:rPr>
+        <w:rFonts w:ascii="Symbol" w:hAnsi="Symbol" w:hint="default"/>
+      </w:rPr>
+    </w:lvl>
+    <w:lvl w:ilvl="4" w:tplc="08160003" w:tentative="1">
+      <w:start w:val="1"/>
+      <w:numFmt w:val="bullet"/>
+      <w:lvlText w:val="o"/>
+      <w:lvlJc w:val="left"/>
+      <w:pPr>
+        <w:ind w:left="3600" w:hanging="360"/>
+      </w:pPr>
+      <w:rPr>
+        <w:rFonts w:ascii="Courier New" w:hAnsi="Courier New" w:cs="Courier New" w:hint="default"/>
+      </w:rPr>
+    </w:lvl>
+    <w:lvl w:ilvl="5" w:tplc="08160005" w:tentative="1">
+      <w:start w:val="1"/>
+      <w:numFmt w:val="bullet"/>
+      <w:lvlText w:val=""/>
+      <w:lvlJc w:val="left"/>
+      <w:pPr>
+        <w:ind w:left="4320" w:hanging="360"/>
+      </w:pPr>
+      <w:rPr>
+        <w:rFonts w:ascii="Wingdings" w:hAnsi="Wingdings" w:hint="default"/>
+      </w:rPr>
+    </w:lvl>
+    <w:lvl w:ilvl="6" w:tplc="08160001" w:tentative="1">
+      <w:start w:val="1"/>
+      <w:numFmt w:val="bullet"/>
+      <w:lvlText w:val=""/>
+      <w:lvlJc w:val="left"/>
+      <w:pPr>
+        <w:ind w:left="5040" w:hanging="360"/>
+      </w:pPr>
+      <w:rPr>
+        <w:rFonts w:ascii="Symbol" w:hAnsi="Symbol" w:hint="default"/>
+      </w:rPr>
+    </w:lvl>
+    <w:lvl w:ilvl="7" w:tplc="08160003" w:tentative="1">
+      <w:start w:val="1"/>
+      <w:numFmt w:val="bullet"/>
+      <w:lvlText w:val="o"/>
+      <w:lvlJc w:val="left"/>
+      <w:pPr>
+        <w:ind w:left="5760" w:hanging="360"/>
+      </w:pPr>
+      <w:rPr>
+        <w:rFonts w:ascii="Courier New" w:hAnsi="Courier New" w:cs="Courier New" w:hint="default"/>
+      </w:rPr>
+    </w:lvl>
+    <w:lvl w:ilvl="8" w:tplc="08160005" w:tentative="1">
+      <w:start w:val="1"/>
+      <w:numFmt w:val="bullet"/>
+      <w:lvlText w:val=""/>
+      <w:lvlJc w:val="left"/>
+      <w:pPr>
+        <w:ind w:left="6480" w:hanging="360"/>
+      </w:pPr>
+      <w:rPr>
+        <w:rFonts w:ascii="Wingdings" w:hAnsi="Wingdings" w:hint="default"/>
+      </w:rPr>
+    </w:lvl>
+  </w:abstractNum>
   <w:num w:numId="1">
+    <w:abstractNumId w:val="2"/>
+  </w:num>
+  <w:num w:numId="2">
+    <w:abstractNumId w:val="1"/>
+  </w:num>
+  <w:num w:numId="3">
+    <w:abstractNumId w:val="3"/>
+  </w:num>
+  <w:num w:numId="4">
     <w:abstractNumId w:val="0"/>
+  </w:num>
+  <w:num w:numId="5">
+    <w:abstractNumId w:val="4"/>
   </w:num>
 </w:numbering>
 </file>
 
 <file path=word/styles.xml><?xml version="1.0" encoding="utf-8"?>
-<w:styles xmlns:mc="http://schemas.openxmlformats.org/markup-compatibility/2006" xmlns:r="http://schemas.openxmlformats.org/officeDocument/2006/relationships" xmlns:w="http://schemas.openxmlformats.org/wordprocessingml/2006/main" xmlns:w14="http://schemas.microsoft.com/office/word/2010/wordml" xmlns:w15="http://schemas.microsoft.com/office/word/2012/wordml" xmlns:w16se="http://schemas.microsoft.com/office/word/2015/wordml/symex" mc:Ignorable="w14 w15 w16se">
+<w:styles xmlns:mc="http://schemas.openxmlformats.org/markup-compatibility/2006" xmlns:r="http://schemas.openxmlformats.org/officeDocument/2006/relationships" xmlns:w="http://schemas.openxmlformats.org/wordprocessingml/2006/main" xmlns:w14="http://schemas.microsoft.com/office/word/2010/wordml" xmlns:w15="http://schemas.microsoft.com/office/word/2012/wordml" xmlns:w16cid="http://schemas.microsoft.com/office/word/2016/wordml/cid" xmlns:w16se="http://schemas.microsoft.com/office/word/2015/wordml/symex" mc:Ignorable="w14 w15 w16se w16cid">
   <w:docDefaults>
     <w:rPrDefault>
       <w:rPr>
@@ -4777,6 +5432,7 @@
     <w:lsdException w:name="HTML Sample" w:semiHidden="1" w:unhideWhenUsed="1"/>
     <w:lsdException w:name="HTML Typewriter" w:semiHidden="1" w:unhideWhenUsed="1"/>
     <w:lsdException w:name="HTML Variable" w:semiHidden="1" w:unhideWhenUsed="1"/>
+    <w:lsdException w:name="Normal Table" w:semiHidden="1" w:unhideWhenUsed="1"/>
     <w:lsdException w:name="annotation subject" w:semiHidden="1" w:unhideWhenUsed="1"/>
     <w:lsdException w:name="No List" w:semiHidden="1" w:unhideWhenUsed="1"/>
     <w:lsdException w:name="Outline List 1" w:semiHidden="1" w:unhideWhenUsed="1"/>
@@ -4823,8 +5479,10 @@
     <w:lsdException w:name="Table Subtle 2" w:semiHidden="1" w:unhideWhenUsed="1"/>
     <w:lsdException w:name="Table Web 1" w:semiHidden="1" w:unhideWhenUsed="1"/>
     <w:lsdException w:name="Table Web 2" w:semiHidden="1" w:unhideWhenUsed="1"/>
+    <w:lsdException w:name="Table Web 3" w:semiHidden="1" w:unhideWhenUsed="1"/>
     <w:lsdException w:name="Balloon Text" w:semiHidden="1" w:unhideWhenUsed="1"/>
     <w:lsdException w:name="Table Grid" w:uiPriority="59"/>
+    <w:lsdException w:name="Table Theme" w:semiHidden="1" w:unhideWhenUsed="1"/>
     <w:lsdException w:name="Placeholder Text" w:semiHidden="1"/>
     <w:lsdException w:name="No Spacing" w:uiPriority="1" w:qFormat="1"/>
     <w:lsdException w:name="Light Shading" w:uiPriority="60"/>
@@ -5455,6 +6113,18 @@
       <w:contextualSpacing/>
     </w:pPr>
   </w:style>
+  <w:style w:type="character" w:styleId="UnresolvedMention">
+    <w:name w:val="Unresolved Mention"/>
+    <w:basedOn w:val="DefaultParagraphFont"/>
+    <w:uiPriority w:val="99"/>
+    <w:semiHidden/>
+    <w:unhideWhenUsed/>
+    <w:rsid w:val="002E3958"/>
+    <w:rPr>
+      <w:color w:val="808080"/>
+      <w:shd w:val="clear" w:color="auto" w:fill="E6E6E6"/>
+    </w:rPr>
+  </w:style>
 </w:styles>
 </file>
 
@@ -5748,7 +6418,7 @@
 </file>
 
 <file path=customXml/itemProps1.xml><?xml version="1.0" encoding="utf-8"?>
-<ds:datastoreItem xmlns:ds="http://schemas.openxmlformats.org/officeDocument/2006/customXml" ds:itemID="{CD58E10E-37D7-43B9-A092-A42652E66DA3}">
+<ds:datastoreItem xmlns:ds="http://schemas.openxmlformats.org/officeDocument/2006/customXml" ds:itemID="{D68D9E57-BD76-4196-8C9A-DFFD224A046D}">
   <ds:schemaRefs>
     <ds:schemaRef ds:uri="http://schemas.openxmlformats.org/officeDocument/2006/bibliography"/>
   </ds:schemaRefs>

</xml_diff>